<commit_message>
Minor: Changed CV file
</commit_message>
<xml_diff>
--- a/content/sections/about/CV-Craig Taylor.docx
+++ b/content/sections/about/CV-Craig Taylor.docx
@@ -20,7 +20,7 @@
                 <wp:positionV relativeFrom="paragraph">
                   <wp:posOffset>-429895</wp:posOffset>
                 </wp:positionV>
-                <wp:extent cx="3884930" cy="1141730"/>
+                <wp:extent cx="3885565" cy="1142365"/>
                 <wp:effectExtent l="0" t="0" r="0" b="0"/>
                 <wp:wrapNone/>
                 <wp:docPr id="1" name="Text Box 2"/>
@@ -31,7 +31,7 @@
                       <wps:spPr>
                         <a:xfrm>
                           <a:off x="0" y="0"/>
-                          <a:ext cx="3884400" cy="1141200"/>
+                          <a:ext cx="3884760" cy="1141560"/>
                         </a:xfrm>
                         <a:prstGeom prst="rect">
                           <a:avLst/>
@@ -212,8 +212,7 @@
           </mc:Choice>
           <mc:Fallback>
             <w:pict>
-              <v:rect id="shape_0" ID="Text Box 2" fillcolor="white" stroked="f" style="position:absolute;margin-left:-34.2pt;margin-top:-33.85pt;width:305.8pt;height:89.8pt;v-text-anchor:top;mso-position-horizontal-relative:margin">
-                <w10:wrap type="none"/>
+              <v:rect id="shape_0" ID="Text Box 2" fillcolor="white" stroked="f" style="position:absolute;margin-left:-34.2pt;margin-top:-33.85pt;width:305.85pt;height:89.85pt;mso-wrap-style:square;v-text-anchor:top;mso-position-horizontal-relative:margin">
                 <v:fill o:detectmouseclick="t" type="solid" color2="black"/>
                 <v:stroke color="#3465a4" weight="9360" joinstyle="round" endcap="flat"/>
                 <v:textbox>
@@ -368,6 +367,7 @@
                     </w:p>
                   </w:txbxContent>
                 </v:textbox>
+                <w10:wrap type="none"/>
               </v:rect>
             </w:pict>
           </mc:Fallback>
@@ -465,23 +465,7 @@
           <w:szCs w:val="22"/>
           <w:u w:val="none"/>
         </w:rPr>
-        <w:t xml:space="preserve">Udacity </w:t>
-      </w:r>
-      <w:r>
-        <w:rPr>
-          <w:sz w:val="22"/>
-          <w:szCs w:val="22"/>
-          <w:u w:val="none"/>
-        </w:rPr>
-        <w:t>Capstone Project</w:t>
-      </w:r>
-      <w:r>
-        <w:rPr>
-          <w:sz w:val="22"/>
-          <w:szCs w:val="22"/>
-          <w:u w:val="none"/>
-        </w:rPr>
-        <w:t>|</w:t>
+        <w:t>Udacity Capstone Project|</w:t>
       </w:r>
       <w:hyperlink r:id="rId4">
         <w:r>
@@ -500,38 +484,22 @@
           <w:szCs w:val="22"/>
           <w:u w:val="none"/>
         </w:rPr>
-        <w:t>|</w:t>
-      </w:r>
+        <w:t>|Javascript, Node.js, Express.js, Jest, Webpack</w:t>
+      </w:r>
+    </w:p>
+    <w:p>
+      <w:pPr>
+        <w:pStyle w:val="Normal"/>
+        <w:jc w:val="left"/>
+        <w:rPr/>
+      </w:pPr>
       <w:r>
         <w:rPr>
           <w:sz w:val="22"/>
           <w:szCs w:val="22"/>
           <w:u w:val="none"/>
         </w:rPr>
-        <w:t>Javascript, Node.js, Express.js, Jest, Webpack</w:t>
-      </w:r>
-    </w:p>
-    <w:p>
-      <w:pPr>
-        <w:pStyle w:val="Normal"/>
-        <w:jc w:val="left"/>
-        <w:rPr/>
-      </w:pPr>
-      <w:r>
-        <w:rPr>
-          <w:sz w:val="22"/>
-          <w:szCs w:val="22"/>
-          <w:u w:val="none"/>
-        </w:rPr>
-        <w:t xml:space="preserve">As part of the final project of the Udacity nanodegree, I was tasked with creating a search engine based on where the user intends to travel. With the current implementation, </w:t>
-      </w:r>
-      <w:r>
-        <w:rPr>
-          <w:sz w:val="22"/>
-          <w:szCs w:val="22"/>
-          <w:u w:val="none"/>
-        </w:rPr>
-        <w:t xml:space="preserve">this would enable the user to search for the destination based on the keyword used, set the date of when the user will arrive and optionally return and retrieve </w:t>
+        <w:t xml:space="preserve">As part of the final project of the Udacity nanodegree, I was tasked with creating a search engine based on where the user intends to travel. With the current implementation, this would enable the user to search for the destination based on the keyword used, set the date of when the user will arrive and optionally return and retrieve </w:t>
       </w:r>
       <w:r>
         <w:rPr>
@@ -606,73 +574,113 @@
           <w:u w:val="none"/>
           <w:lang w:val="en-GB" w:eastAsia="ja-JP" w:bidi="ar-SA"/>
         </w:rPr>
-        <w:t xml:space="preserve">Dungeon Escape is part of a Unity approved course that will further train my knowledge in C# as well as utilise the intermediate functionality of the game engine. Once I have completed the coursework in full, this will become an ongoing project where I will </w:t>
-      </w:r>
+        <w:t>Dungeon Escape is part of a Unity approved course that will further train my knowledge in C# as well as utilise the intermediate functionality of the game engine. Once I have completed the coursework in full, this will become an ongoing project where I will implement further mechanics and enemy varieties as a resemblance of the Metroidvania genre.</w:t>
+      </w:r>
+    </w:p>
+    <w:p>
+      <w:pPr>
+        <w:pStyle w:val="Normal"/>
+        <w:jc w:val="center"/>
+        <w:rPr>
+          <w:sz w:val="24"/>
+          <w:u w:val="single"/>
+        </w:rPr>
+      </w:pPr>
+      <w:r>
+        <w:rPr>
+          <w:sz w:val="24"/>
+          <w:u w:val="single"/>
+        </w:rPr>
+        <w:t>Work Experience</w:t>
+      </w:r>
+    </w:p>
+    <w:p>
+      <w:pPr>
+        <w:pStyle w:val="Normal"/>
+        <w:rPr/>
+      </w:pPr>
       <w:r>
         <w:rPr>
           <w:rFonts w:eastAsia="ＭＳ 明朝" w:cs="Tahoma"/>
           <w:color w:val="auto"/>
           <w:kern w:val="0"/>
           <w:sz w:val="22"/>
-          <w:szCs w:val="22"/>
-          <w:u w:val="none"/>
+          <w:szCs w:val="28"/>
+          <w:u w:val="single"/>
           <w:lang w:val="en-GB" w:eastAsia="ja-JP" w:bidi="ar-SA"/>
         </w:rPr>
-        <w:t>implement further mechanics and enemy varieties as a resemblance of the Metroidvania genre.</w:t>
-      </w:r>
-    </w:p>
-    <w:p>
-      <w:pPr>
-        <w:pStyle w:val="Normal"/>
-        <w:jc w:val="center"/>
-        <w:rPr>
-          <w:sz w:val="24"/>
-          <w:u w:val="single"/>
-        </w:rPr>
-      </w:pPr>
-      <w:r>
-        <w:rPr>
-          <w:sz w:val="24"/>
-          <w:u w:val="single"/>
-        </w:rPr>
-        <w:t>Work Experience</w:t>
-      </w:r>
-    </w:p>
-    <w:p>
-      <w:pPr>
-        <w:pStyle w:val="Normal"/>
-        <w:rPr/>
-      </w:pPr>
-      <w:r>
-        <w:rPr>
-          <w:szCs w:val="28"/>
-          <w:u w:val="single"/>
-        </w:rPr>
-        <w:t>Saint Espresso Ltd – Barista</w:t>
-      </w:r>
-      <w:r>
-        <w:rPr>
-          <w:szCs w:val="28"/>
-        </w:rPr>
-        <w:tab/>
-        <w:tab/>
-        <w:tab/>
-        <w:tab/>
-        <w:tab/>
-        <w:tab/>
-        <w:t>September 2019 to Present</w:t>
-      </w:r>
-    </w:p>
-    <w:p>
-      <w:pPr>
-        <w:pStyle w:val="Normal"/>
-        <w:rPr/>
-      </w:pPr>
-      <w:r>
-        <w:rPr>
-          <w:szCs w:val="28"/>
-        </w:rPr>
-        <w:t>Saint Espresso started out as Leyas in Camden Town in 2011 where they served coffee, patisserie,  sandwiches and meals. In 2015, they opened their first speciality coffee shop in Angel, London as Saint Espresso as well as their roaster to sell their own brand of speciality coffee.</w:t>
+        <w:t>Homestead LCI</w:t>
+      </w:r>
+      <w:r>
+        <w:rPr>
+          <w:szCs w:val="28"/>
+          <w:u w:val="single"/>
+        </w:rPr>
+        <w:t xml:space="preserve"> Ltd – Barista</w:t>
+      </w:r>
+      <w:r>
+        <w:rPr>
+          <w:szCs w:val="28"/>
+        </w:rPr>
+        <w:tab/>
+        <w:tab/>
+        <w:tab/>
+        <w:tab/>
+        <w:tab/>
+        <w:tab/>
+      </w:r>
+      <w:r>
+        <w:rPr>
+          <w:rFonts w:eastAsia="ＭＳ 明朝" w:cs="Tahoma"/>
+          <w:color w:val="auto"/>
+          <w:kern w:val="0"/>
+          <w:sz w:val="22"/>
+          <w:szCs w:val="28"/>
+          <w:lang w:val="en-GB" w:eastAsia="ja-JP" w:bidi="ar-SA"/>
+        </w:rPr>
+        <w:t>November</w:t>
+      </w:r>
+      <w:r>
+        <w:rPr>
+          <w:szCs w:val="28"/>
+        </w:rPr>
+        <w:t xml:space="preserve"> 20</w:t>
+      </w:r>
+      <w:r>
+        <w:rPr>
+          <w:szCs w:val="28"/>
+        </w:rPr>
+        <w:t>20</w:t>
+      </w:r>
+      <w:r>
+        <w:rPr>
+          <w:szCs w:val="28"/>
+        </w:rPr>
+        <w:t xml:space="preserve"> to Present</w:t>
+      </w:r>
+    </w:p>
+    <w:p>
+      <w:pPr>
+        <w:pStyle w:val="Normal"/>
+        <w:rPr>
+          <w:rFonts w:ascii="Calibri" w:hAnsi="Calibri" w:eastAsia="ＭＳ 明朝" w:cs="Tahoma"/>
+          <w:color w:val="auto"/>
+          <w:kern w:val="0"/>
+          <w:sz w:val="22"/>
+          <w:szCs w:val="28"/>
+          <w:lang w:val="en-GB" w:eastAsia="ja-JP" w:bidi="ar-SA"/>
+        </w:rPr>
+      </w:pPr>
+      <w:r>
+        <w:rPr>
+          <w:rFonts w:eastAsia="ＭＳ 明朝" w:cs="Tahoma"/>
+          <w:color w:val="auto"/>
+          <w:kern w:val="0"/>
+          <w:sz w:val="22"/>
+          <w:szCs w:val="28"/>
+          <w:lang w:val="en-GB" w:eastAsia="ja-JP" w:bidi="ar-SA"/>
+        </w:rPr>
+        <w:t>Homestead is a small and independent business based on the London City Island in Canning Town. It not only acts as a restaurant and cafe, but it also acts as a retail, fishmonger, butcher, florist and grocer under the same roof. The main principle is to provide products that are high in quality but is also sustainable, ethical and local.</w:t>
       </w:r>
     </w:p>
     <w:p>
@@ -697,19 +705,7 @@
         <w:tab/>
         <w:tab/>
         <w:tab/>
-        <w:t xml:space="preserve">July </w:t>
-      </w:r>
-      <w:r>
-        <w:rPr>
-          <w:szCs w:val="28"/>
-        </w:rPr>
-        <w:t>to</w:t>
-      </w:r>
-      <w:r>
-        <w:rPr>
-          <w:szCs w:val="28"/>
-        </w:rPr>
-        <w:t xml:space="preserve"> November 2015</w:t>
+        <w:t>July to November 2015</w:t>
       </w:r>
     </w:p>
     <w:p>
@@ -740,7 +736,19 @@
         <w:rPr>
           <w:szCs w:val="28"/>
         </w:rPr>
-        <w:t>TT Fusion Ltd. (formerly Embryonic Studios Ltd.) is a British video game developer and a division of TT Games. Based in Wilmslow, England, United Kingdom</w:t>
+        <w:t>TT Fusion Ltd. (formerly Embryonic Studios Ltd.) is a British video game developer</w:t>
+      </w:r>
+      <w:r>
+        <w:rPr>
+          <w:szCs w:val="28"/>
+        </w:rPr>
+        <w:t>ment</w:t>
+      </w:r>
+      <w:r>
+        <w:rPr>
+          <w:szCs w:val="28"/>
+        </w:rPr>
+        <w:t xml:space="preserve"> and a division of TT Games. Based in Wilmslow, England, United Kingdom</w:t>
       </w:r>
     </w:p>
     <w:p>
@@ -803,7 +811,7 @@
           <w:ilvl w:val="0"/>
           <w:numId w:val="0"/>
         </w:numPr>
-        <w:ind w:right="0" w:hanging="0"/>
+        <w:ind w:left="0" w:right="0" w:hanging="0"/>
         <w:rPr/>
       </w:pPr>
       <w:r>
@@ -822,19 +830,7 @@
         <w:tab/>
         <w:tab/>
         <w:tab/>
-        <w:t xml:space="preserve">October 2014 </w:t>
-      </w:r>
-      <w:r>
-        <w:rPr>
-          <w:szCs w:val="28"/>
-        </w:rPr>
-        <w:t>to</w:t>
-      </w:r>
-      <w:r>
-        <w:rPr>
-          <w:szCs w:val="28"/>
-        </w:rPr>
-        <w:t xml:space="preserve"> July 2015 </w:t>
+        <w:t xml:space="preserve">October 2014 to July 2015 </w:t>
       </w:r>
     </w:p>
     <w:p>
@@ -1440,7 +1436,8 @@
     <w:qFormat/>
     <w:pPr>
       <w:widowControl/>
-      <w:overflowPunct w:val="true"/>
+      <w:suppressAutoHyphens w:val="true"/>
+      <w:overflowPunct w:val="false"/>
       <w:bidi w:val="0"/>
       <w:spacing w:lineRule="auto" w:line="276" w:before="0" w:after="200"/>
       <w:jc w:val="left"/>
@@ -1530,7 +1527,8 @@
     <w:qFormat/>
     <w:pPr>
       <w:widowControl/>
-      <w:overflowPunct w:val="true"/>
+      <w:suppressAutoHyphens w:val="true"/>
+      <w:overflowPunct w:val="false"/>
       <w:bidi w:val="0"/>
       <w:spacing w:lineRule="auto" w:line="240" w:before="0" w:after="0"/>
       <w:jc w:val="left"/>

</xml_diff>

<commit_message>
Fix: Spelling and CV corrections
</commit_message>
<xml_diff>
--- a/content/sections/about/CV-Craig Taylor.docx
+++ b/content/sections/about/CV-Craig Taylor.docx
@@ -20,7 +20,7 @@
                 <wp:positionV relativeFrom="paragraph">
                   <wp:posOffset>-429895</wp:posOffset>
                 </wp:positionV>
-                <wp:extent cx="3885565" cy="1142365"/>
+                <wp:extent cx="3886200" cy="1143000"/>
                 <wp:effectExtent l="0" t="0" r="0" b="0"/>
                 <wp:wrapNone/>
                 <wp:docPr id="1" name="Text Box 2"/>
@@ -31,7 +31,7 @@
                       <wps:spPr>
                         <a:xfrm>
                           <a:off x="0" y="0"/>
-                          <a:ext cx="3884760" cy="1141560"/>
+                          <a:ext cx="3885480" cy="1142280"/>
                         </a:xfrm>
                         <a:prstGeom prst="rect">
                           <a:avLst/>
@@ -169,7 +169,14 @@
                                 <w:rStyle w:val="InternetLink"/>
                                 <w:color w:val="000000"/>
                               </w:rPr>
-                              <w:t xml:space="preserve">Github: </w:t>
+                              <w:t>Website</w:t>
+                            </w:r>
+                            <w:r>
+                              <w:rPr>
+                                <w:rStyle w:val="InternetLink"/>
+                                <w:color w:val="000000"/>
+                              </w:rPr>
+                              <w:t xml:space="preserve">: </w:t>
                             </w:r>
                             <w:r>
                               <w:rPr>
@@ -177,7 +184,6 @@
                                 <w:color w:val="000000"/>
                                 <w:u w:val="none"/>
                               </w:rPr>
-                              <w:tab/>
                               <w:tab/>
                             </w:r>
                             <w:hyperlink r:id="rId2">
@@ -187,17 +193,35 @@
                                   <w:color w:val="000000"/>
                                   <w:u w:val="none"/>
                                 </w:rPr>
-                                <w:t>https://github.com/BrightReach</w:t>
+                                <w:t>https://</w:t>
+                              </w:r>
+                              <w:r>
+                                <w:rPr>
+                                  <w:rStyle w:val="InternetLink"/>
+                                  <w:rFonts w:eastAsia="ＭＳ 明朝" w:cs="Tahoma"/>
+                                  <w:color w:val="0563C1"/>
+                                  <w:kern w:val="0"/>
+                                  <w:sz w:val="22"/>
+                                  <w:szCs w:val="22"/>
+                                  <w:u w:val="single"/>
+                                  <w:lang w:val="en-GB" w:eastAsia="en-GB" w:bidi="ar-SA"/>
+                                </w:rPr>
+                                <w:t>w</w:t>
+                              </w:r>
+                              <w:r>
+                                <w:rPr>
+                                  <w:rStyle w:val="InternetLink"/>
+                                  <w:rFonts w:eastAsia="ＭＳ 明朝" w:cs="Tahoma"/>
+                                  <w:color w:val="0563C1"/>
+                                  <w:kern w:val="0"/>
+                                  <w:sz w:val="22"/>
+                                  <w:szCs w:val="22"/>
+                                  <w:u w:val="single"/>
+                                  <w:lang w:val="en-GB" w:eastAsia="en-GB" w:bidi="ar-SA"/>
+                                </w:rPr>
+                                <w:t>ww.craig-taylor.co.uk</w:t>
                               </w:r>
                             </w:hyperlink>
-                            <w:r>
-                              <w:rPr>
-                                <w:rStyle w:val="InternetLink"/>
-                                <w:color w:val="000000"/>
-                                <w:u w:val="none"/>
-                              </w:rPr>
-                              <w:t xml:space="preserve"> </w:t>
-                            </w:r>
                           </w:p>
                         </w:txbxContent>
                       </wps:txbx>
@@ -212,7 +236,7 @@
           </mc:Choice>
           <mc:Fallback>
             <w:pict>
-              <v:rect id="shape_0" ID="Text Box 2" fillcolor="white" stroked="f" style="position:absolute;margin-left:-34.2pt;margin-top:-33.85pt;width:305.85pt;height:89.85pt;mso-wrap-style:square;v-text-anchor:top;mso-position-horizontal-relative:margin">
+              <v:rect id="shape_0" ID="Text Box 2" fillcolor="white" stroked="f" style="position:absolute;margin-left:-34.2pt;margin-top:-33.85pt;width:305.9pt;height:89.9pt;mso-wrap-style:square;v-text-anchor:top;mso-position-horizontal-relative:margin">
                 <v:fill o:detectmouseclick="t" type="solid" color2="black"/>
                 <v:stroke color="#3465a4" weight="9360" joinstyle="round" endcap="flat"/>
                 <v:textbox>
@@ -335,7 +359,14 @@
                           <w:rStyle w:val="InternetLink"/>
                           <w:color w:val="000000"/>
                         </w:rPr>
-                        <w:t xml:space="preserve">Github: </w:t>
+                        <w:t>Website</w:t>
+                      </w:r>
+                      <w:r>
+                        <w:rPr>
+                          <w:rStyle w:val="InternetLink"/>
+                          <w:color w:val="000000"/>
+                        </w:rPr>
+                        <w:t xml:space="preserve">: </w:t>
                       </w:r>
                       <w:r>
                         <w:rPr>
@@ -343,7 +374,6 @@
                           <w:color w:val="000000"/>
                           <w:u w:val="none"/>
                         </w:rPr>
-                        <w:tab/>
                         <w:tab/>
                       </w:r>
                       <w:hyperlink r:id="rId3">
@@ -353,17 +383,35 @@
                             <w:color w:val="000000"/>
                             <w:u w:val="none"/>
                           </w:rPr>
-                          <w:t>https://github.com/BrightReach</w:t>
+                          <w:t>https://</w:t>
+                        </w:r>
+                        <w:r>
+                          <w:rPr>
+                            <w:rStyle w:val="InternetLink"/>
+                            <w:rFonts w:eastAsia="ＭＳ 明朝" w:cs="Tahoma"/>
+                            <w:color w:val="0563C1"/>
+                            <w:kern w:val="0"/>
+                            <w:sz w:val="22"/>
+                            <w:szCs w:val="22"/>
+                            <w:u w:val="single"/>
+                            <w:lang w:val="en-GB" w:eastAsia="en-GB" w:bidi="ar-SA"/>
+                          </w:rPr>
+                          <w:t>w</w:t>
+                        </w:r>
+                        <w:r>
+                          <w:rPr>
+                            <w:rStyle w:val="InternetLink"/>
+                            <w:rFonts w:eastAsia="ＭＳ 明朝" w:cs="Tahoma"/>
+                            <w:color w:val="0563C1"/>
+                            <w:kern w:val="0"/>
+                            <w:sz w:val="22"/>
+                            <w:szCs w:val="22"/>
+                            <w:u w:val="single"/>
+                            <w:lang w:val="en-GB" w:eastAsia="en-GB" w:bidi="ar-SA"/>
+                          </w:rPr>
+                          <w:t>ww.craig-taylor.co.uk</w:t>
                         </w:r>
                       </w:hyperlink>
-                      <w:r>
-                        <w:rPr>
-                          <w:rStyle w:val="InternetLink"/>
-                          <w:color w:val="000000"/>
-                          <w:u w:val="none"/>
-                        </w:rPr>
-                        <w:t xml:space="preserve"> </w:t>
-                      </w:r>
                     </w:p>
                   </w:txbxContent>
                 </v:textbox>
@@ -644,19 +692,7 @@
         <w:rPr>
           <w:szCs w:val="28"/>
         </w:rPr>
-        <w:t xml:space="preserve"> 20</w:t>
-      </w:r>
-      <w:r>
-        <w:rPr>
-          <w:szCs w:val="28"/>
-        </w:rPr>
-        <w:t>20</w:t>
-      </w:r>
-      <w:r>
-        <w:rPr>
-          <w:szCs w:val="28"/>
-        </w:rPr>
-        <w:t xml:space="preserve"> to Present</w:t>
+        <w:t xml:space="preserve"> 2020 to Present</w:t>
       </w:r>
     </w:p>
     <w:p>
@@ -736,19 +772,7 @@
         <w:rPr>
           <w:szCs w:val="28"/>
         </w:rPr>
-        <w:t>TT Fusion Ltd. (formerly Embryonic Studios Ltd.) is a British video game developer</w:t>
-      </w:r>
-      <w:r>
-        <w:rPr>
-          <w:szCs w:val="28"/>
-        </w:rPr>
-        <w:t>ment</w:t>
-      </w:r>
-      <w:r>
-        <w:rPr>
-          <w:szCs w:val="28"/>
-        </w:rPr>
-        <w:t xml:space="preserve"> and a division of TT Games. Based in Wilmslow, England, United Kingdom</w:t>
+        <w:t>TT Fusion Ltd. (formerly Embryonic Studios Ltd.) is a British video game developerment and a division of TT Games. Based in Wilmslow, England, United Kingdom</w:t>
       </w:r>
     </w:p>
     <w:p>
@@ -1437,7 +1461,7 @@
     <w:pPr>
       <w:widowControl/>
       <w:suppressAutoHyphens w:val="true"/>
-      <w:overflowPunct w:val="false"/>
+      <w:overflowPunct w:val="true"/>
       <w:bidi w:val="0"/>
       <w:spacing w:lineRule="auto" w:line="276" w:before="0" w:after="200"/>
       <w:jc w:val="left"/>
@@ -1528,7 +1552,7 @@
     <w:pPr>
       <w:widowControl/>
       <w:suppressAutoHyphens w:val="true"/>
-      <w:overflowPunct w:val="false"/>
+      <w:overflowPunct w:val="true"/>
       <w:bidi w:val="0"/>
       <w:spacing w:lineRule="auto" w:line="240" w:before="0" w:after="0"/>
       <w:jc w:val="left"/>

</xml_diff>

<commit_message>
Major: Changed CV based on current circumstances.
</commit_message>
<xml_diff>
--- a/content/sections/about/CV-Craig Taylor.docx
+++ b/content/sections/about/CV-Craig Taylor.docx
@@ -20,7 +20,7 @@
                 <wp:positionV relativeFrom="paragraph">
                   <wp:posOffset>-429895</wp:posOffset>
                 </wp:positionV>
-                <wp:extent cx="3886200" cy="1143000"/>
+                <wp:extent cx="3886835" cy="1143635"/>
                 <wp:effectExtent l="0" t="0" r="0" b="0"/>
                 <wp:wrapNone/>
                 <wp:docPr id="1" name="Text Box 2"/>
@@ -31,7 +31,7 @@
                       <wps:spPr>
                         <a:xfrm>
                           <a:off x="0" y="0"/>
-                          <a:ext cx="3885480" cy="1142280"/>
+                          <a:ext cx="3886200" cy="1143000"/>
                         </a:xfrm>
                         <a:prstGeom prst="rect">
                           <a:avLst/>
@@ -169,14 +169,7 @@
                                 <w:rStyle w:val="InternetLink"/>
                                 <w:color w:val="000000"/>
                               </w:rPr>
-                              <w:t>Website</w:t>
-                            </w:r>
-                            <w:r>
-                              <w:rPr>
-                                <w:rStyle w:val="InternetLink"/>
-                                <w:color w:val="000000"/>
-                              </w:rPr>
-                              <w:t xml:space="preserve">: </w:t>
+                              <w:t xml:space="preserve">Website: </w:t>
                             </w:r>
                             <w:r>
                               <w:rPr>
@@ -206,20 +199,7 @@
                                   <w:u w:val="single"/>
                                   <w:lang w:val="en-GB" w:eastAsia="en-GB" w:bidi="ar-SA"/>
                                 </w:rPr>
-                                <w:t>w</w:t>
-                              </w:r>
-                              <w:r>
-                                <w:rPr>
-                                  <w:rStyle w:val="InternetLink"/>
-                                  <w:rFonts w:eastAsia="ＭＳ 明朝" w:cs="Tahoma"/>
-                                  <w:color w:val="0563C1"/>
-                                  <w:kern w:val="0"/>
-                                  <w:sz w:val="22"/>
-                                  <w:szCs w:val="22"/>
-                                  <w:u w:val="single"/>
-                                  <w:lang w:val="en-GB" w:eastAsia="en-GB" w:bidi="ar-SA"/>
-                                </w:rPr>
-                                <w:t>ww.craig-taylor.co.uk</w:t>
+                                <w:t>www.craig-taylor.co.uk</w:t>
                               </w:r>
                             </w:hyperlink>
                           </w:p>
@@ -236,7 +216,7 @@
           </mc:Choice>
           <mc:Fallback>
             <w:pict>
-              <v:rect id="shape_0" ID="Text Box 2" fillcolor="white" stroked="f" style="position:absolute;margin-left:-34.2pt;margin-top:-33.85pt;width:305.9pt;height:89.9pt;mso-wrap-style:square;v-text-anchor:top;mso-position-horizontal-relative:margin">
+              <v:rect id="shape_0" ID="Text Box 2" fillcolor="white" stroked="f" style="position:absolute;margin-left:-34.2pt;margin-top:-33.85pt;width:305.95pt;height:89.95pt;mso-wrap-style:square;v-text-anchor:top;mso-position-horizontal-relative:margin">
                 <v:fill o:detectmouseclick="t" type="solid" color2="black"/>
                 <v:stroke color="#3465a4" weight="9360" joinstyle="round" endcap="flat"/>
                 <v:textbox>
@@ -359,14 +339,7 @@
                           <w:rStyle w:val="InternetLink"/>
                           <w:color w:val="000000"/>
                         </w:rPr>
-                        <w:t>Website</w:t>
-                      </w:r>
-                      <w:r>
-                        <w:rPr>
-                          <w:rStyle w:val="InternetLink"/>
-                          <w:color w:val="000000"/>
-                        </w:rPr>
-                        <w:t xml:space="preserve">: </w:t>
+                        <w:t xml:space="preserve">Website: </w:t>
                       </w:r>
                       <w:r>
                         <w:rPr>
@@ -396,20 +369,7 @@
                             <w:u w:val="single"/>
                             <w:lang w:val="en-GB" w:eastAsia="en-GB" w:bidi="ar-SA"/>
                           </w:rPr>
-                          <w:t>w</w:t>
-                        </w:r>
-                        <w:r>
-                          <w:rPr>
-                            <w:rStyle w:val="InternetLink"/>
-                            <w:rFonts w:eastAsia="ＭＳ 明朝" w:cs="Tahoma"/>
-                            <w:color w:val="0563C1"/>
-                            <w:kern w:val="0"/>
-                            <w:sz w:val="22"/>
-                            <w:szCs w:val="22"/>
-                            <w:u w:val="single"/>
-                            <w:lang w:val="en-GB" w:eastAsia="en-GB" w:bidi="ar-SA"/>
-                          </w:rPr>
-                          <w:t>ww.craig-taylor.co.uk</w:t>
+                          <w:t>www.craig-taylor.co.uk</w:t>
                         </w:r>
                       </w:hyperlink>
                     </w:p>
@@ -649,83 +609,6 @@
       </w:pPr>
       <w:r>
         <w:rPr>
-          <w:rFonts w:eastAsia="ＭＳ 明朝" w:cs="Tahoma"/>
-          <w:color w:val="auto"/>
-          <w:kern w:val="0"/>
-          <w:sz w:val="22"/>
-          <w:szCs w:val="28"/>
-          <w:u w:val="single"/>
-          <w:lang w:val="en-GB" w:eastAsia="ja-JP" w:bidi="ar-SA"/>
-        </w:rPr>
-        <w:t>Homestead LCI</w:t>
-      </w:r>
-      <w:r>
-        <w:rPr>
-          <w:szCs w:val="28"/>
-          <w:u w:val="single"/>
-        </w:rPr>
-        <w:t xml:space="preserve"> Ltd – Barista</w:t>
-      </w:r>
-      <w:r>
-        <w:rPr>
-          <w:szCs w:val="28"/>
-        </w:rPr>
-        <w:tab/>
-        <w:tab/>
-        <w:tab/>
-        <w:tab/>
-        <w:tab/>
-        <w:tab/>
-      </w:r>
-      <w:r>
-        <w:rPr>
-          <w:rFonts w:eastAsia="ＭＳ 明朝" w:cs="Tahoma"/>
-          <w:color w:val="auto"/>
-          <w:kern w:val="0"/>
-          <w:sz w:val="22"/>
-          <w:szCs w:val="28"/>
-          <w:lang w:val="en-GB" w:eastAsia="ja-JP" w:bidi="ar-SA"/>
-        </w:rPr>
-        <w:t>November</w:t>
-      </w:r>
-      <w:r>
-        <w:rPr>
-          <w:szCs w:val="28"/>
-        </w:rPr>
-        <w:t xml:space="preserve"> 2020 to Present</w:t>
-      </w:r>
-    </w:p>
-    <w:p>
-      <w:pPr>
-        <w:pStyle w:val="Normal"/>
-        <w:rPr>
-          <w:rFonts w:ascii="Calibri" w:hAnsi="Calibri" w:eastAsia="ＭＳ 明朝" w:cs="Tahoma"/>
-          <w:color w:val="auto"/>
-          <w:kern w:val="0"/>
-          <w:sz w:val="22"/>
-          <w:szCs w:val="28"/>
-          <w:lang w:val="en-GB" w:eastAsia="ja-JP" w:bidi="ar-SA"/>
-        </w:rPr>
-      </w:pPr>
-      <w:r>
-        <w:rPr>
-          <w:rFonts w:eastAsia="ＭＳ 明朝" w:cs="Tahoma"/>
-          <w:color w:val="auto"/>
-          <w:kern w:val="0"/>
-          <w:sz w:val="22"/>
-          <w:szCs w:val="28"/>
-          <w:lang w:val="en-GB" w:eastAsia="ja-JP" w:bidi="ar-SA"/>
-        </w:rPr>
-        <w:t>Homestead is a small and independent business based on the London City Island in Canning Town. It not only acts as a restaurant and cafe, but it also acts as a retail, fishmonger, butcher, florist and grocer under the same roof. The main principle is to provide products that are high in quality but is also sustainable, ethical and local.</w:t>
-      </w:r>
-    </w:p>
-    <w:p>
-      <w:pPr>
-        <w:pStyle w:val="Normal"/>
-        <w:rPr/>
-      </w:pPr>
-      <w:r>
-        <w:rPr>
           <w:szCs w:val="28"/>
           <w:u w:val="single"/>
         </w:rPr>
@@ -836,6 +719,40 @@
           <w:numId w:val="0"/>
         </w:numPr>
         <w:ind w:left="0" w:right="0" w:hanging="0"/>
+        <w:rPr>
+          <w:szCs w:val="28"/>
+          <w:u w:val="single"/>
+        </w:rPr>
+      </w:pPr>
+      <w:r>
+        <w:rPr/>
+      </w:r>
+    </w:p>
+    <w:p>
+      <w:pPr>
+        <w:pStyle w:val="ListParagraph"/>
+        <w:numPr>
+          <w:ilvl w:val="0"/>
+          <w:numId w:val="0"/>
+        </w:numPr>
+        <w:ind w:left="0" w:right="0" w:hanging="0"/>
+        <w:rPr>
+          <w:szCs w:val="28"/>
+          <w:u w:val="single"/>
+        </w:rPr>
+      </w:pPr>
+      <w:r>
+        <w:rPr/>
+      </w:r>
+    </w:p>
+    <w:p>
+      <w:pPr>
+        <w:pStyle w:val="ListParagraph"/>
+        <w:numPr>
+          <w:ilvl w:val="0"/>
+          <w:numId w:val="0"/>
+        </w:numPr>
+        <w:ind w:left="0" w:right="0" w:hanging="0"/>
         <w:rPr/>
       </w:pPr>
       <w:r>
@@ -939,7 +856,11 @@
       </w:pPr>
       <w:r>
         <w:rPr/>
-        <w:t>Udacity Front-end Developer</w:t>
+        <w:t xml:space="preserve">Udacity Front-end Developer </w:t>
+      </w:r>
+      <w:r>
+        <w:rPr/>
+        <w:t>Nanodegree - Pass</w:t>
       </w:r>
     </w:p>
     <w:p>
@@ -1461,7 +1382,7 @@
     <w:pPr>
       <w:widowControl/>
       <w:suppressAutoHyphens w:val="true"/>
-      <w:overflowPunct w:val="true"/>
+      <w:overflowPunct w:val="false"/>
       <w:bidi w:val="0"/>
       <w:spacing w:lineRule="auto" w:line="276" w:before="0" w:after="200"/>
       <w:jc w:val="left"/>
@@ -1552,7 +1473,7 @@
     <w:pPr>
       <w:widowControl/>
       <w:suppressAutoHyphens w:val="true"/>
-      <w:overflowPunct w:val="true"/>
+      <w:overflowPunct w:val="false"/>
       <w:bidi w:val="0"/>
       <w:spacing w:lineRule="auto" w:line="240" w:before="0" w:after="0"/>
       <w:jc w:val="left"/>

</xml_diff>

<commit_message>
Modified CV for future job applications
</commit_message>
<xml_diff>
--- a/content/sections/about/CV-Craig Taylor.docx
+++ b/content/sections/about/CV-Craig Taylor.docx
@@ -5,22 +5,25 @@
     <w:p>
       <w:pPr>
         <w:pStyle w:val="Normal"/>
-        <w:rPr/>
-      </w:pPr>
-      <w:r>
-        <w:rPr/>
+        <w:jc w:val="center"/>
+        <w:rPr>
+          <w:sz w:val="24"/>
+          <w:u w:val="single"/>
+        </w:rPr>
+      </w:pPr>
+      <w:r>
         <mc:AlternateContent>
           <mc:Choice Requires="wps">
             <w:drawing>
               <wp:anchor behindDoc="0" distT="0" distB="0" distL="0" distR="0" simplePos="0" locked="0" layoutInCell="0" allowOverlap="1" relativeHeight="2">
                 <wp:simplePos x="0" y="0"/>
                 <wp:positionH relativeFrom="margin">
-                  <wp:posOffset>-434340</wp:posOffset>
+                  <wp:posOffset>1143000</wp:posOffset>
                 </wp:positionH>
                 <wp:positionV relativeFrom="paragraph">
-                  <wp:posOffset>-429895</wp:posOffset>
+                  <wp:posOffset>-1184275</wp:posOffset>
                 </wp:positionV>
-                <wp:extent cx="3886835" cy="1143635"/>
+                <wp:extent cx="3887470" cy="1144270"/>
                 <wp:effectExtent l="0" t="0" r="0" b="0"/>
                 <wp:wrapNone/>
                 <wp:docPr id="1" name="Text Box 2"/>
@@ -31,7 +34,7 @@
                       <wps:spPr>
                         <a:xfrm>
                           <a:off x="0" y="0"/>
-                          <a:ext cx="3886200" cy="1143000"/>
+                          <a:ext cx="3886920" cy="1143720"/>
                         </a:xfrm>
                         <a:prstGeom prst="rect">
                           <a:avLst/>
@@ -54,6 +57,7 @@
                           <w:p>
                             <w:pPr>
                               <w:pStyle w:val="NoSpacing"/>
+                              <w:jc w:val="center"/>
                               <w:rPr/>
                             </w:pPr>
                             <w:r>
@@ -61,9 +65,38 @@
                                 <w:color w:val="000000"/>
                                 <w:sz w:val="24"/>
                                 <w:szCs w:val="24"/>
-                                <w:u w:val="single"/>
                               </w:rPr>
-                              <w:t>Name:</w:t>
+                              <w:t>Craig Taylor</w:t>
+                            </w:r>
+                          </w:p>
+                          <w:p>
+                            <w:pPr>
+                              <w:pStyle w:val="NoSpacing"/>
+                              <w:jc w:val="center"/>
+                              <w:rPr/>
+                            </w:pPr>
+                            <w:r>
+                              <w:rPr>
+                                <w:color w:val="000000"/>
+                                <w:sz w:val="24"/>
+                                <w:szCs w:val="24"/>
+                              </w:rPr>
+                              <w:t>80 Edward Tyler Road, London, SE12 9QF</w:t>
+                            </w:r>
+                          </w:p>
+                          <w:p>
+                            <w:pPr>
+                              <w:pStyle w:val="NoSpacing"/>
+                              <w:jc w:val="center"/>
+                              <w:rPr/>
+                            </w:pPr>
+                            <w:r>
+                              <w:rPr>
+                                <w:color w:val="000000"/>
+                                <w:sz w:val="24"/>
+                                <w:szCs w:val="24"/>
+                              </w:rPr>
+                              <w:t>(+44)</w:t>
                             </w:r>
                             <w:r>
                               <w:rPr>
@@ -71,120 +104,44 @@
                                 <w:sz w:val="24"/>
                                 <w:szCs w:val="24"/>
                               </w:rPr>
-                              <w:t xml:space="preserve"> </w:t>
-                              <w:tab/>
-                              <w:tab/>
-                              <w:t>Craig Taylor</w:t>
+                              <w:t>7908 795936</w:t>
                             </w:r>
                           </w:p>
                           <w:p>
                             <w:pPr>
                               <w:pStyle w:val="NoSpacing"/>
+                              <w:jc w:val="center"/>
                               <w:rPr/>
                             </w:pPr>
-                            <w:r>
-                              <w:rPr>
-                                <w:color w:val="000000"/>
-                                <w:sz w:val="24"/>
-                                <w:szCs w:val="24"/>
-                                <w:u w:val="single"/>
-                              </w:rPr>
-                              <w:t>Address:</w:t>
-                            </w:r>
-                            <w:r>
-                              <w:rPr>
-                                <w:color w:val="000000"/>
-                                <w:sz w:val="24"/>
-                                <w:szCs w:val="24"/>
-                              </w:rPr>
-                              <w:t xml:space="preserve"> </w:t>
-                              <w:tab/>
-                              <w:t>80 Edward Tyler Road, London, SE12 9QF</w:t>
-                            </w:r>
+                            <w:hyperlink r:id="rId2">
+                              <w:r>
+                                <w:rPr>
+                                  <w:rStyle w:val="InternetLink"/>
+                                  <w:color w:val="0563C1"/>
+                                  <w:sz w:val="24"/>
+                                  <w:szCs w:val="24"/>
+                                </w:rPr>
+                                <w:t>craigtaylor89@yahoo.co.uk</w:t>
+                              </w:r>
+                            </w:hyperlink>
                           </w:p>
                           <w:p>
                             <w:pPr>
                               <w:pStyle w:val="NoSpacing"/>
+                              <w:jc w:val="center"/>
                               <w:rPr/>
                             </w:pPr>
-                            <w:r>
-                              <w:rPr>
-                                <w:color w:val="000000"/>
-                                <w:sz w:val="24"/>
-                                <w:szCs w:val="24"/>
-                                <w:u w:val="single"/>
-                              </w:rPr>
-                              <w:t>Mobile:</w:t>
-                            </w:r>
-                            <w:r>
-                              <w:rPr>
-                                <w:color w:val="000000"/>
-                                <w:sz w:val="24"/>
-                                <w:szCs w:val="24"/>
-                              </w:rPr>
-                              <w:t xml:space="preserve"> </w:t>
-                              <w:tab/>
-                              <w:t>07908 795936</w:t>
-                            </w:r>
-                          </w:p>
-                          <w:p>
-                            <w:pPr>
-                              <w:pStyle w:val="NoSpacing"/>
-                              <w:rPr/>
-                            </w:pPr>
-                            <w:r>
-                              <w:rPr>
-                                <w:color w:val="000000"/>
-                                <w:sz w:val="24"/>
-                                <w:szCs w:val="24"/>
-                                <w:u w:val="single"/>
-                              </w:rPr>
-                              <w:t>Email:</w:t>
-                            </w:r>
-                            <w:r>
-                              <w:rPr>
-                                <w:color w:val="000000"/>
-                                <w:sz w:val="24"/>
-                                <w:szCs w:val="24"/>
-                              </w:rPr>
-                              <w:t xml:space="preserve"> </w:t>
-                              <w:tab/>
-                              <w:tab/>
-                            </w:r>
-                            <w:r>
-                              <w:rPr>
-                                <w:rStyle w:val="InternetLink"/>
-                                <w:color w:val="000000"/>
-                              </w:rPr>
-                              <w:t>craigtaylor89@yahoo.co.uk</w:t>
-                            </w:r>
-                          </w:p>
-                          <w:p>
-                            <w:pPr>
-                              <w:pStyle w:val="NoSpacing"/>
-                              <w:rPr/>
-                            </w:pPr>
-                            <w:r>
-                              <w:rPr>
-                                <w:rStyle w:val="InternetLink"/>
-                                <w:color w:val="000000"/>
-                              </w:rPr>
-                              <w:t xml:space="preserve">Website: </w:t>
-                            </w:r>
-                            <w:r>
-                              <w:rPr>
-                                <w:rStyle w:val="InternetLink"/>
-                                <w:color w:val="000000"/>
-                                <w:u w:val="none"/>
-                              </w:rPr>
-                              <w:tab/>
-                            </w:r>
-                            <w:hyperlink r:id="rId2">
+                            <w:hyperlink r:id="rId3">
                               <w:r>
                                 <w:rPr>
                                   <w:rStyle w:val="InternetLink"/>
-                                  <w:color w:val="000000"/>
+                                  <w:rFonts w:eastAsia="ＭＳ 明朝" w:cs="Tahoma"/>
+                                  <w:color w:val="0563C1"/>
+                                  <w:kern w:val="0"/>
+                                  <w:sz w:val="24"/>
+                                  <w:szCs w:val="24"/>
                                   <w:u w:val="none"/>
+                                  <w:lang w:val="en-GB" w:eastAsia="en-GB" w:bidi="ar-SA"/>
                                 </w:rPr>
                                 <w:t>https://</w:t>
                               </w:r>
@@ -194,9 +151,9 @@
                                   <w:rFonts w:eastAsia="ＭＳ 明朝" w:cs="Tahoma"/>
                                   <w:color w:val="0563C1"/>
                                   <w:kern w:val="0"/>
-                                  <w:sz w:val="22"/>
-                                  <w:szCs w:val="22"/>
-                                  <w:u w:val="single"/>
+                                  <w:sz w:val="24"/>
+                                  <w:szCs w:val="24"/>
+                                  <w:u w:val="none"/>
                                   <w:lang w:val="en-GB" w:eastAsia="en-GB" w:bidi="ar-SA"/>
                                 </w:rPr>
                                 <w:t>www.craig-taylor.co.uk</w:t>
@@ -216,7 +173,7 @@
           </mc:Choice>
           <mc:Fallback>
             <w:pict>
-              <v:rect id="shape_0" ID="Text Box 2" fillcolor="white" stroked="f" style="position:absolute;margin-left:-34.2pt;margin-top:-33.85pt;width:305.95pt;height:89.95pt;mso-wrap-style:square;v-text-anchor:top;mso-position-horizontal-relative:margin">
+              <v:rect id="shape_0" ID="Text Box 2" fillcolor="white" stroked="f" style="position:absolute;margin-left:90pt;margin-top:-93.25pt;width:306pt;height:90pt;mso-wrap-style:square;v-text-anchor:top;mso-position-horizontal-relative:margin">
                 <v:fill o:detectmouseclick="t" type="solid" color2="black"/>
                 <v:stroke color="#3465a4" weight="9360" joinstyle="round" endcap="flat"/>
                 <v:textbox>
@@ -224,6 +181,7 @@
                     <w:p>
                       <w:pPr>
                         <w:pStyle w:val="NoSpacing"/>
+                        <w:jc w:val="center"/>
                         <w:rPr/>
                       </w:pPr>
                       <w:r>
@@ -231,9 +189,38 @@
                           <w:color w:val="000000"/>
                           <w:sz w:val="24"/>
                           <w:szCs w:val="24"/>
-                          <w:u w:val="single"/>
                         </w:rPr>
-                        <w:t>Name:</w:t>
+                        <w:t>Craig Taylor</w:t>
+                      </w:r>
+                    </w:p>
+                    <w:p>
+                      <w:pPr>
+                        <w:pStyle w:val="NoSpacing"/>
+                        <w:jc w:val="center"/>
+                        <w:rPr/>
+                      </w:pPr>
+                      <w:r>
+                        <w:rPr>
+                          <w:color w:val="000000"/>
+                          <w:sz w:val="24"/>
+                          <w:szCs w:val="24"/>
+                        </w:rPr>
+                        <w:t>80 Edward Tyler Road, London, SE12 9QF</w:t>
+                      </w:r>
+                    </w:p>
+                    <w:p>
+                      <w:pPr>
+                        <w:pStyle w:val="NoSpacing"/>
+                        <w:jc w:val="center"/>
+                        <w:rPr/>
+                      </w:pPr>
+                      <w:r>
+                        <w:rPr>
+                          <w:color w:val="000000"/>
+                          <w:sz w:val="24"/>
+                          <w:szCs w:val="24"/>
+                        </w:rPr>
+                        <w:t>(+44)</w:t>
                       </w:r>
                       <w:r>
                         <w:rPr>
@@ -241,120 +228,44 @@
                           <w:sz w:val="24"/>
                           <w:szCs w:val="24"/>
                         </w:rPr>
-                        <w:t xml:space="preserve"> </w:t>
-                        <w:tab/>
-                        <w:tab/>
-                        <w:t>Craig Taylor</w:t>
+                        <w:t>7908 795936</w:t>
                       </w:r>
                     </w:p>
                     <w:p>
                       <w:pPr>
                         <w:pStyle w:val="NoSpacing"/>
+                        <w:jc w:val="center"/>
                         <w:rPr/>
                       </w:pPr>
-                      <w:r>
-                        <w:rPr>
-                          <w:color w:val="000000"/>
-                          <w:sz w:val="24"/>
-                          <w:szCs w:val="24"/>
-                          <w:u w:val="single"/>
-                        </w:rPr>
-                        <w:t>Address:</w:t>
-                      </w:r>
-                      <w:r>
-                        <w:rPr>
-                          <w:color w:val="000000"/>
-                          <w:sz w:val="24"/>
-                          <w:szCs w:val="24"/>
-                        </w:rPr>
-                        <w:t xml:space="preserve"> </w:t>
-                        <w:tab/>
-                        <w:t>80 Edward Tyler Road, London, SE12 9QF</w:t>
-                      </w:r>
+                      <w:hyperlink r:id="rId4">
+                        <w:r>
+                          <w:rPr>
+                            <w:rStyle w:val="InternetLink"/>
+                            <w:color w:val="0563C1"/>
+                            <w:sz w:val="24"/>
+                            <w:szCs w:val="24"/>
+                          </w:rPr>
+                          <w:t>craigtaylor89@yahoo.co.uk</w:t>
+                        </w:r>
+                      </w:hyperlink>
                     </w:p>
                     <w:p>
                       <w:pPr>
                         <w:pStyle w:val="NoSpacing"/>
+                        <w:jc w:val="center"/>
                         <w:rPr/>
                       </w:pPr>
-                      <w:r>
-                        <w:rPr>
-                          <w:color w:val="000000"/>
-                          <w:sz w:val="24"/>
-                          <w:szCs w:val="24"/>
-                          <w:u w:val="single"/>
-                        </w:rPr>
-                        <w:t>Mobile:</w:t>
-                      </w:r>
-                      <w:r>
-                        <w:rPr>
-                          <w:color w:val="000000"/>
-                          <w:sz w:val="24"/>
-                          <w:szCs w:val="24"/>
-                        </w:rPr>
-                        <w:t xml:space="preserve"> </w:t>
-                        <w:tab/>
-                        <w:t>07908 795936</w:t>
-                      </w:r>
-                    </w:p>
-                    <w:p>
-                      <w:pPr>
-                        <w:pStyle w:val="NoSpacing"/>
-                        <w:rPr/>
-                      </w:pPr>
-                      <w:r>
-                        <w:rPr>
-                          <w:color w:val="000000"/>
-                          <w:sz w:val="24"/>
-                          <w:szCs w:val="24"/>
-                          <w:u w:val="single"/>
-                        </w:rPr>
-                        <w:t>Email:</w:t>
-                      </w:r>
-                      <w:r>
-                        <w:rPr>
-                          <w:color w:val="000000"/>
-                          <w:sz w:val="24"/>
-                          <w:szCs w:val="24"/>
-                        </w:rPr>
-                        <w:t xml:space="preserve"> </w:t>
-                        <w:tab/>
-                        <w:tab/>
-                      </w:r>
-                      <w:r>
-                        <w:rPr>
-                          <w:rStyle w:val="InternetLink"/>
-                          <w:color w:val="000000"/>
-                        </w:rPr>
-                        <w:t>craigtaylor89@yahoo.co.uk</w:t>
-                      </w:r>
-                    </w:p>
-                    <w:p>
-                      <w:pPr>
-                        <w:pStyle w:val="NoSpacing"/>
-                        <w:rPr/>
-                      </w:pPr>
-                      <w:r>
-                        <w:rPr>
-                          <w:rStyle w:val="InternetLink"/>
-                          <w:color w:val="000000"/>
-                        </w:rPr>
-                        <w:t xml:space="preserve">Website: </w:t>
-                      </w:r>
-                      <w:r>
-                        <w:rPr>
-                          <w:rStyle w:val="InternetLink"/>
-                          <w:color w:val="000000"/>
-                          <w:u w:val="none"/>
-                        </w:rPr>
-                        <w:tab/>
-                      </w:r>
-                      <w:hyperlink r:id="rId3">
+                      <w:hyperlink r:id="rId5">
                         <w:r>
                           <w:rPr>
                             <w:rStyle w:val="InternetLink"/>
-                            <w:color w:val="000000"/>
+                            <w:rFonts w:eastAsia="ＭＳ 明朝" w:cs="Tahoma"/>
+                            <w:color w:val="0563C1"/>
+                            <w:kern w:val="0"/>
+                            <w:sz w:val="24"/>
+                            <w:szCs w:val="24"/>
                             <w:u w:val="none"/>
+                            <w:lang w:val="en-GB" w:eastAsia="en-GB" w:bidi="ar-SA"/>
                           </w:rPr>
                           <w:t>https://</w:t>
                         </w:r>
@@ -364,9 +275,9 @@
                             <w:rFonts w:eastAsia="ＭＳ 明朝" w:cs="Tahoma"/>
                             <w:color w:val="0563C1"/>
                             <w:kern w:val="0"/>
-                            <w:sz w:val="22"/>
-                            <w:szCs w:val="22"/>
-                            <w:u w:val="single"/>
+                            <w:sz w:val="24"/>
+                            <w:szCs w:val="24"/>
+                            <w:u w:val="none"/>
                             <w:lang w:val="en-GB" w:eastAsia="en-GB" w:bidi="ar-SA"/>
                           </w:rPr>
                           <w:t>www.craig-taylor.co.uk</w:t>
@@ -381,79 +292,79 @@
           </mc:Fallback>
         </mc:AlternateContent>
       </w:r>
-    </w:p>
-    <w:p>
-      <w:pPr>
-        <w:pStyle w:val="Normal"/>
-        <w:rPr/>
-      </w:pPr>
-      <w:r>
-        <w:rPr/>
-      </w:r>
-    </w:p>
-    <w:p>
-      <w:pPr>
-        <w:pStyle w:val="Normal"/>
-        <w:rPr/>
-      </w:pPr>
-      <w:r>
-        <w:rPr/>
+      <w:r>
+        <w:rPr>
+          <w:sz w:val="24"/>
+          <w:u w:val="single"/>
+        </w:rPr>
+        <w:t>Profile</w:t>
       </w:r>
     </w:p>
     <w:p>
       <w:pPr>
         <w:pStyle w:val="Normal"/>
         <w:jc w:val="center"/>
+        <w:rPr/>
+      </w:pPr>
+      <w:r>
+        <w:rPr>
+          <w:rFonts w:eastAsia="ＭＳ 明朝" w:cs="Tahoma"/>
+          <w:color w:val="auto"/>
+          <w:kern w:val="0"/>
+          <w:sz w:val="24"/>
+          <w:szCs w:val="22"/>
+          <w:lang w:val="en-GB" w:eastAsia="ja-JP" w:bidi="ar-SA"/>
+        </w:rPr>
+        <w:t>Front-End/ Games Developer</w:t>
+      </w:r>
+      <w:r>
+        <w:rPr>
+          <w:sz w:val="24"/>
+        </w:rPr>
+        <w:t xml:space="preserve"> with experience using C++/C#, </w:t>
+      </w:r>
+      <w:r>
+        <w:rPr>
+          <w:sz w:val="24"/>
+        </w:rPr>
+        <w:t>Unity3D</w:t>
+      </w:r>
+      <w:r>
+        <w:rPr>
+          <w:sz w:val="24"/>
+        </w:rPr>
+        <w:t xml:space="preserve"> HTML, CSS, SASS, Javascript, React.js, Node.js, Express.js, Wordpress, MySQL, PHP and Git.</w:t>
+      </w:r>
+    </w:p>
+    <w:p>
+      <w:pPr>
+        <w:pStyle w:val="Normal"/>
+        <w:jc w:val="center"/>
+        <w:rPr/>
+      </w:pPr>
+      <w:r>
+        <w:rPr>
+          <w:rFonts w:eastAsia="ＭＳ 明朝" w:cs="Tahoma"/>
+          <w:color w:val="auto"/>
+          <w:kern w:val="0"/>
+          <w:sz w:val="24"/>
+          <w:szCs w:val="22"/>
+          <w:lang w:val="en-GB" w:eastAsia="ja-JP" w:bidi="ar-SA"/>
+        </w:rPr>
+        <w:t>Passionate about developing applications and video games that deliver a lasting impact amongst our target audiences with the means to learn, accept challenges and persevere.</w:t>
+      </w:r>
+    </w:p>
+    <w:p>
+      <w:pPr>
+        <w:pStyle w:val="Normal"/>
+        <w:jc w:val="center"/>
+        <w:rPr/>
+      </w:pPr>
+      <w:r>
         <w:rPr>
           <w:sz w:val="24"/>
           <w:u w:val="single"/>
         </w:rPr>
-      </w:pPr>
-      <w:r>
-        <w:rPr>
-          <w:sz w:val="24"/>
-          <w:u w:val="single"/>
-        </w:rPr>
-        <w:t>Profile</w:t>
-      </w:r>
-    </w:p>
-    <w:p>
-      <w:pPr>
-        <w:pStyle w:val="Normal"/>
-        <w:jc w:val="center"/>
-        <w:rPr/>
-      </w:pPr>
-      <w:r>
-        <w:rPr>
-          <w:sz w:val="24"/>
-        </w:rPr>
-        <w:t>Junior Programmer with experience using C++/C#, HTML, CSS, SASS, Javascript, React.js, Node.js, Express.js, Wordpress, MySQL, PHP and Git.</w:t>
-      </w:r>
-      <w:r>
-        <w:rPr>
-          <w:color w:val="FF0000"/>
-          <w:sz w:val="24"/>
-        </w:rPr>
-        <w:t xml:space="preserve"> </w:t>
-      </w:r>
-      <w:r>
-        <w:rPr>
-          <w:sz w:val="24"/>
-        </w:rPr>
-        <w:t>A friendly and passionate individual who is willing to take on new challenges while striving and determined to be the best he can be.</w:t>
-      </w:r>
-    </w:p>
-    <w:p>
-      <w:pPr>
-        <w:pStyle w:val="Normal"/>
-        <w:jc w:val="center"/>
-        <w:rPr/>
-      </w:pPr>
-      <w:r>
-        <w:rPr>
-          <w:sz w:val="24"/>
-          <w:u w:val="single"/>
-        </w:rPr>
         <w:t>Personal Projects</w:t>
       </w:r>
     </w:p>
@@ -475,7 +386,7 @@
         </w:rPr>
         <w:t>Udacity Capstone Project|</w:t>
       </w:r>
-      <w:hyperlink r:id="rId4">
+      <w:hyperlink r:id="rId6">
         <w:r>
           <w:rPr>
             <w:rStyle w:val="InternetLink"/>
@@ -498,6 +409,10 @@
     <w:p>
       <w:pPr>
         <w:pStyle w:val="Normal"/>
+        <w:numPr>
+          <w:ilvl w:val="0"/>
+          <w:numId w:val="2"/>
+        </w:numPr>
         <w:jc w:val="left"/>
         <w:rPr/>
       </w:pPr>
@@ -507,7 +422,31 @@
           <w:szCs w:val="22"/>
           <w:u w:val="none"/>
         </w:rPr>
-        <w:t xml:space="preserve">As part of the final project of the Udacity nanodegree, I was tasked with creating a search engine based on where the user intends to travel. With the current implementation, this would enable the user to search for the destination based on the keyword used, set the date of when the user will arrive and optionally return and retrieve </w:t>
+        <w:t>Developed a search engine</w:t>
+      </w:r>
+      <w:r>
+        <w:rPr>
+          <w:sz w:val="22"/>
+          <w:szCs w:val="22"/>
+          <w:u w:val="none"/>
+        </w:rPr>
+        <w:t xml:space="preserve"> based on the user’</w:t>
+      </w:r>
+      <w:r>
+        <w:rPr>
+          <w:sz w:val="22"/>
+          <w:szCs w:val="22"/>
+          <w:u w:val="none"/>
+        </w:rPr>
+        <w:t>s</w:t>
+      </w:r>
+      <w:r>
+        <w:rPr>
+          <w:sz w:val="22"/>
+          <w:szCs w:val="22"/>
+          <w:u w:val="none"/>
+        </w:rPr>
+        <w:t xml:space="preserve"> intend</w:t>
       </w:r>
       <w:r>
         <w:rPr>
@@ -519,6 +458,122 @@
           <w:u w:val="none"/>
           <w:lang w:val="en-GB" w:eastAsia="ja-JP" w:bidi="ar-SA"/>
         </w:rPr>
+        <w:t xml:space="preserve">ed </w:t>
+      </w:r>
+      <w:r>
+        <w:rPr>
+          <w:sz w:val="22"/>
+          <w:szCs w:val="22"/>
+          <w:u w:val="none"/>
+        </w:rPr>
+        <w:t xml:space="preserve">travel </w:t>
+      </w:r>
+      <w:r>
+        <w:rPr>
+          <w:sz w:val="22"/>
+          <w:szCs w:val="22"/>
+          <w:u w:val="none"/>
+        </w:rPr>
+        <w:t xml:space="preserve">destination </w:t>
+      </w:r>
+      <w:r>
+        <w:rPr>
+          <w:rFonts w:eastAsia="ＭＳ 明朝" w:cs="Tahoma"/>
+          <w:color w:val="auto"/>
+          <w:kern w:val="0"/>
+          <w:sz w:val="22"/>
+          <w:szCs w:val="22"/>
+          <w:u w:val="none"/>
+          <w:lang w:val="en-GB" w:eastAsia="ja-JP" w:bidi="ar-SA"/>
+        </w:rPr>
+        <w:t>as a keyword</w:t>
+      </w:r>
+      <w:r>
+        <w:rPr>
+          <w:sz w:val="22"/>
+          <w:szCs w:val="22"/>
+          <w:u w:val="none"/>
+        </w:rPr>
+        <w:t xml:space="preserve">, the date </w:t>
+      </w:r>
+      <w:r>
+        <w:rPr>
+          <w:rFonts w:eastAsia="ＭＳ 明朝" w:cs="Tahoma"/>
+          <w:color w:val="auto"/>
+          <w:kern w:val="0"/>
+          <w:sz w:val="22"/>
+          <w:szCs w:val="22"/>
+          <w:u w:val="none"/>
+          <w:lang w:val="en-GB" w:eastAsia="ja-JP" w:bidi="ar-SA"/>
+        </w:rPr>
+        <w:t xml:space="preserve">of </w:t>
+      </w:r>
+      <w:r>
+        <w:rPr>
+          <w:sz w:val="22"/>
+          <w:szCs w:val="22"/>
+          <w:u w:val="none"/>
+        </w:rPr>
+        <w:t>arriv</w:t>
+      </w:r>
+      <w:r>
+        <w:rPr>
+          <w:sz w:val="22"/>
+          <w:szCs w:val="22"/>
+          <w:u w:val="none"/>
+        </w:rPr>
+        <w:t>al</w:t>
+      </w:r>
+      <w:r>
+        <w:rPr>
+          <w:sz w:val="22"/>
+          <w:szCs w:val="22"/>
+          <w:u w:val="none"/>
+        </w:rPr>
+        <w:t xml:space="preserve"> and optionally return </w:t>
+      </w:r>
+      <w:r>
+        <w:rPr>
+          <w:sz w:val="22"/>
+          <w:szCs w:val="22"/>
+          <w:u w:val="none"/>
+        </w:rPr>
+        <w:t>before</w:t>
+      </w:r>
+      <w:r>
+        <w:rPr>
+          <w:sz w:val="22"/>
+          <w:szCs w:val="22"/>
+          <w:u w:val="none"/>
+        </w:rPr>
+        <w:t xml:space="preserve"> retriev</w:t>
+      </w:r>
+      <w:r>
+        <w:rPr>
+          <w:sz w:val="22"/>
+          <w:szCs w:val="22"/>
+          <w:u w:val="none"/>
+        </w:rPr>
+        <w:t>ing</w:t>
+      </w:r>
+      <w:r>
+        <w:rPr>
+          <w:sz w:val="22"/>
+          <w:szCs w:val="22"/>
+          <w:u w:val="none"/>
+        </w:rPr>
+        <w:t xml:space="preserve"> </w:t>
+      </w:r>
+      <w:r>
+        <w:rPr>
+          <w:rFonts w:eastAsia="ＭＳ 明朝" w:cs="Tahoma"/>
+          <w:color w:val="auto"/>
+          <w:kern w:val="0"/>
+          <w:sz w:val="22"/>
+          <w:szCs w:val="22"/>
+          <w:u w:val="none"/>
+          <w:lang w:val="en-GB" w:eastAsia="ja-JP" w:bidi="ar-SA"/>
+        </w:rPr>
         <w:t>a</w:t>
       </w:r>
       <w:r>
@@ -546,7 +601,7 @@
         </w:rPr>
         <w:t>Dungeon Escape|</w:t>
       </w:r>
-      <w:hyperlink r:id="rId5">
+      <w:hyperlink r:id="rId7">
         <w:r>
           <w:rPr>
             <w:rStyle w:val="InternetLink"/>
@@ -569,6 +624,11 @@
     <w:p>
       <w:pPr>
         <w:pStyle w:val="Normal"/>
+        <w:numPr>
+          <w:ilvl w:val="0"/>
+          <w:numId w:val="3"/>
+        </w:numPr>
+        <w:spacing w:lineRule="auto" w:line="240"/>
         <w:jc w:val="left"/>
         <w:rPr/>
       </w:pPr>
@@ -582,7 +642,259 @@
           <w:u w:val="none"/>
           <w:lang w:val="en-GB" w:eastAsia="ja-JP" w:bidi="ar-SA"/>
         </w:rPr>
-        <w:t>Dungeon Escape is part of a Unity approved course that will further train my knowledge in C# as well as utilise the intermediate functionality of the game engine. Once I have completed the coursework in full, this will become an ongoing project where I will implement further mechanics and enemy varieties as a resemblance of the Metroidvania genre.</w:t>
+        <w:t xml:space="preserve">Developed a game called </w:t>
+      </w:r>
+      <w:r>
+        <w:rPr>
+          <w:rFonts w:eastAsia="ＭＳ 明朝" w:cs="Tahoma"/>
+          <w:color w:val="auto"/>
+          <w:kern w:val="0"/>
+          <w:sz w:val="22"/>
+          <w:szCs w:val="22"/>
+          <w:u w:val="none"/>
+          <w:lang w:val="en-GB" w:eastAsia="ja-JP" w:bidi="ar-SA"/>
+        </w:rPr>
+        <w:t xml:space="preserve">Dungeon Escape is part of a Unity approved course </w:t>
+      </w:r>
+      <w:r>
+        <w:rPr>
+          <w:rFonts w:eastAsia="ＭＳ 明朝" w:cs="Tahoma"/>
+          <w:color w:val="auto"/>
+          <w:kern w:val="0"/>
+          <w:sz w:val="22"/>
+          <w:szCs w:val="22"/>
+          <w:u w:val="none"/>
+          <w:lang w:val="en-GB" w:eastAsia="ja-JP" w:bidi="ar-SA"/>
+        </w:rPr>
+        <w:t>to expand</w:t>
+      </w:r>
+      <w:r>
+        <w:rPr>
+          <w:rFonts w:eastAsia="ＭＳ 明朝" w:cs="Tahoma"/>
+          <w:color w:val="auto"/>
+          <w:kern w:val="0"/>
+          <w:sz w:val="22"/>
+          <w:szCs w:val="22"/>
+          <w:u w:val="none"/>
+          <w:lang w:val="en-GB" w:eastAsia="ja-JP" w:bidi="ar-SA"/>
+        </w:rPr>
+        <w:t xml:space="preserve"> knowledge in C# a</w:t>
+      </w:r>
+      <w:r>
+        <w:rPr>
+          <w:rFonts w:eastAsia="ＭＳ 明朝" w:cs="Tahoma"/>
+          <w:color w:val="auto"/>
+          <w:kern w:val="0"/>
+          <w:sz w:val="22"/>
+          <w:szCs w:val="22"/>
+          <w:u w:val="none"/>
+          <w:lang w:val="en-GB" w:eastAsia="ja-JP" w:bidi="ar-SA"/>
+        </w:rPr>
+        <w:t>nd</w:t>
+      </w:r>
+      <w:r>
+        <w:rPr>
+          <w:rFonts w:eastAsia="ＭＳ 明朝" w:cs="Tahoma"/>
+          <w:color w:val="auto"/>
+          <w:kern w:val="0"/>
+          <w:sz w:val="22"/>
+          <w:szCs w:val="22"/>
+          <w:u w:val="none"/>
+          <w:lang w:val="en-GB" w:eastAsia="ja-JP" w:bidi="ar-SA"/>
+        </w:rPr>
+        <w:t xml:space="preserve"> utilise the intermediate functionality of the game engine.</w:t>
+      </w:r>
+    </w:p>
+    <w:p>
+      <w:pPr>
+        <w:pStyle w:val="Normal"/>
+        <w:numPr>
+          <w:ilvl w:val="0"/>
+          <w:numId w:val="3"/>
+        </w:numPr>
+        <w:spacing w:lineRule="auto" w:line="240" w:before="57" w:after="200"/>
+        <w:jc w:val="left"/>
+        <w:rPr/>
+      </w:pPr>
+      <w:r>
+        <w:rPr>
+          <w:rFonts w:eastAsia="ＭＳ 明朝" w:cs="Tahoma"/>
+          <w:color w:val="auto"/>
+          <w:kern w:val="0"/>
+          <w:sz w:val="22"/>
+          <w:szCs w:val="22"/>
+          <w:u w:val="none"/>
+          <w:lang w:val="en-GB" w:eastAsia="ja-JP" w:bidi="ar-SA"/>
+        </w:rPr>
+        <w:t>Intentionally</w:t>
+      </w:r>
+      <w:r>
+        <w:rPr>
+          <w:rFonts w:eastAsia="ＭＳ 明朝" w:cs="Tahoma"/>
+          <w:color w:val="auto"/>
+          <w:kern w:val="0"/>
+          <w:sz w:val="22"/>
+          <w:szCs w:val="22"/>
+          <w:u w:val="none"/>
+          <w:lang w:val="en-GB" w:eastAsia="ja-JP" w:bidi="ar-SA"/>
+        </w:rPr>
+        <w:t xml:space="preserve"> will become an ongoing </w:t>
+      </w:r>
+      <w:r>
+        <w:rPr>
+          <w:rFonts w:eastAsia="ＭＳ 明朝" w:cs="Tahoma"/>
+          <w:color w:val="auto"/>
+          <w:kern w:val="0"/>
+          <w:sz w:val="22"/>
+          <w:szCs w:val="22"/>
+          <w:u w:val="none"/>
+          <w:lang w:val="en-GB" w:eastAsia="ja-JP" w:bidi="ar-SA"/>
+        </w:rPr>
+        <w:t>personal</w:t>
+      </w:r>
+      <w:r>
+        <w:rPr>
+          <w:rFonts w:eastAsia="ＭＳ 明朝" w:cs="Tahoma"/>
+          <w:color w:val="auto"/>
+          <w:kern w:val="0"/>
+          <w:sz w:val="22"/>
+          <w:szCs w:val="22"/>
+          <w:u w:val="none"/>
+          <w:lang w:val="en-GB" w:eastAsia="ja-JP" w:bidi="ar-SA"/>
+        </w:rPr>
+        <w:t xml:space="preserve"> project </w:t>
+      </w:r>
+      <w:r>
+        <w:rPr>
+          <w:rFonts w:eastAsia="ＭＳ 明朝" w:cs="Tahoma"/>
+          <w:color w:val="auto"/>
+          <w:kern w:val="0"/>
+          <w:sz w:val="22"/>
+          <w:szCs w:val="22"/>
+          <w:u w:val="none"/>
+          <w:lang w:val="en-GB" w:eastAsia="ja-JP" w:bidi="ar-SA"/>
+        </w:rPr>
+        <w:t>to</w:t>
+      </w:r>
+      <w:r>
+        <w:rPr>
+          <w:rFonts w:eastAsia="ＭＳ 明朝" w:cs="Tahoma"/>
+          <w:color w:val="auto"/>
+          <w:kern w:val="0"/>
+          <w:sz w:val="22"/>
+          <w:szCs w:val="22"/>
+          <w:u w:val="none"/>
+          <w:lang w:val="en-GB" w:eastAsia="ja-JP" w:bidi="ar-SA"/>
+        </w:rPr>
+        <w:t xml:space="preserve"> implement further mechanics and enemy varieties as a resemblance of the Metroidvania genre.</w:t>
+      </w:r>
+    </w:p>
+    <w:p>
+      <w:pPr>
+        <w:pStyle w:val="NoSpacing"/>
+        <w:jc w:val="center"/>
+        <w:rPr>
+          <w:sz w:val="24"/>
+          <w:u w:val="single"/>
+        </w:rPr>
+      </w:pPr>
+      <w:r>
+        <w:rPr>
+          <w:sz w:val="24"/>
+          <w:u w:val="single"/>
+        </w:rPr>
+        <w:t>Qualifications</w:t>
+      </w:r>
+    </w:p>
+    <w:p>
+      <w:pPr>
+        <w:pStyle w:val="NoSpacing"/>
+        <w:jc w:val="center"/>
+        <w:rPr>
+          <w:sz w:val="24"/>
+        </w:rPr>
+      </w:pPr>
+      <w:r>
+        <w:rPr>
+          <w:sz w:val="24"/>
+        </w:rPr>
+      </w:r>
+    </w:p>
+    <w:p>
+      <w:pPr>
+        <w:pStyle w:val="NoSpacing"/>
+        <w:jc w:val="center"/>
+        <w:rPr/>
+      </w:pPr>
+      <w:r>
+        <w:rPr/>
+        <w:t>Udacity Front-end Developer Nanodegree – Pass</w:t>
+      </w:r>
+    </w:p>
+    <w:p>
+      <w:pPr>
+        <w:pStyle w:val="NoSpacing"/>
+        <w:jc w:val="center"/>
+        <w:rPr/>
+      </w:pPr>
+      <w:r>
+        <w:rPr/>
+        <w:t>BA (Hons) Game Design – Tiga Accredited – First Class Honours</w:t>
+      </w:r>
+    </w:p>
+    <w:p>
+      <w:pPr>
+        <w:pStyle w:val="NoSpacing"/>
+        <w:jc w:val="center"/>
+        <w:rPr/>
+      </w:pPr>
+      <w:r>
+        <w:rPr/>
+        <w:t xml:space="preserve">BTEC National Diploma for Games Development – DDD </w:t>
+      </w:r>
+      <w:r>
+        <w:rPr/>
+        <w:t>(Distinction, Distinction, Distinction)</w:t>
+      </w:r>
+    </w:p>
+    <w:p>
+      <w:pPr>
+        <w:pStyle w:val="NoSpacing"/>
+        <w:jc w:val="center"/>
+        <w:rPr/>
+      </w:pPr>
+      <w:r>
+        <w:rPr/>
+        <w:t>BTEC First Diploma in IT – Merit</w:t>
+      </w:r>
+    </w:p>
+    <w:p>
+      <w:pPr>
+        <w:pStyle w:val="NoSpacing"/>
+        <w:jc w:val="center"/>
+        <w:rPr/>
+      </w:pPr>
+      <w:r>
+        <w:rPr/>
+        <w:t>BTEC Introductory Diploma for IT at Work – Distinction</w:t>
+      </w:r>
+    </w:p>
+    <w:p>
+      <w:pPr>
+        <w:pStyle w:val="NoSpacing"/>
+        <w:jc w:val="center"/>
+        <w:rPr>
+          <w:sz w:val="22"/>
+          <w:szCs w:val="22"/>
+          <w:u w:val="none"/>
+        </w:rPr>
+      </w:pPr>
+      <w:r>
+        <w:rPr>
+          <w:sz w:val="22"/>
+          <w:szCs w:val="22"/>
+          <w:u w:val="none"/>
+        </w:rPr>
       </w:r>
     </w:p>
     <w:p>
@@ -655,7 +967,19 @@
         <w:rPr>
           <w:szCs w:val="28"/>
         </w:rPr>
-        <w:t>TT Fusion Ltd. (formerly Embryonic Studios Ltd.) is a British video game developerment and a division of TT Games. Based in Wilmslow, England, United Kingdom</w:t>
+        <w:t xml:space="preserve">TT Fusion Ltd. (formerly Embryonic Studios Ltd.) is a British video game developer </w:t>
+      </w:r>
+      <w:r>
+        <w:rPr>
+          <w:szCs w:val="28"/>
+        </w:rPr>
+        <w:t>company</w:t>
+      </w:r>
+      <w:r>
+        <w:rPr>
+          <w:szCs w:val="28"/>
+        </w:rPr>
+        <w:t xml:space="preserve"> and a division of TT Games. Based in Wilmslow, England, United Kingdom</w:t>
       </w:r>
     </w:p>
     <w:p>
@@ -708,7 +1032,6 @@
           <w:szCs w:val="28"/>
         </w:rPr>
         <w:t>Observed, analysed and reported evidential bugs using JIRA based on its severity and urgency with Lead QA’s approval to ensure upmost quality, challenge and enjoyment upon release.</w:t>
-        <w:br/>
       </w:r>
     </w:p>
     <w:p>
@@ -725,7 +1048,10 @@
         </w:rPr>
       </w:pPr>
       <w:r>
-        <w:rPr/>
+        <w:rPr>
+          <w:szCs w:val="28"/>
+          <w:u w:val="single"/>
+        </w:rPr>
       </w:r>
     </w:p>
     <w:p>
@@ -785,7 +1111,19 @@
         <w:rPr>
           <w:szCs w:val="28"/>
         </w:rPr>
-        <w:t>SEGA, is a Japanese multinational video game developer and publisher headquartered in Tokyo, Japan, with multiple offices around the world. Sega developed and manufactured numerous home video game consoles from 1983 to 2001.</w:t>
+        <w:t xml:space="preserve">SEGA, is a Japanese multinational video game developer and publisher </w:t>
+      </w:r>
+      <w:r>
+        <w:rPr>
+          <w:szCs w:val="28"/>
+        </w:rPr>
+        <w:t>company</w:t>
+      </w:r>
+      <w:r>
+        <w:rPr>
+          <w:szCs w:val="28"/>
+        </w:rPr>
+        <w:t xml:space="preserve"> headquartered in Tokyo, Japan, with multiple offices around the world. Sega developed and manufactured numerous home video game consoles from 1983 to 2001.</w:t>
       </w:r>
     </w:p>
     <w:p>
@@ -827,263 +1165,14 @@
         </w:rPr>
       </w:pPr>
       <w:r>
-        <w:rPr>
-          <w:sz w:val="24"/>
-          <w:u w:val="single"/>
-        </w:rPr>
-        <w:t>Qualifications</w:t>
-      </w:r>
-    </w:p>
-    <w:p>
-      <w:pPr>
-        <w:pStyle w:val="NoSpacing"/>
-        <w:jc w:val="center"/>
-        <w:rPr>
-          <w:sz w:val="24"/>
-        </w:rPr>
-      </w:pPr>
-      <w:r>
-        <w:rPr>
-          <w:sz w:val="24"/>
-        </w:rPr>
-      </w:r>
-    </w:p>
-    <w:p>
-      <w:pPr>
-        <w:pStyle w:val="NoSpacing"/>
-        <w:jc w:val="center"/>
-        <w:rPr/>
-      </w:pPr>
-      <w:r>
-        <w:rPr/>
-        <w:t xml:space="preserve">Udacity Front-end Developer </w:t>
-      </w:r>
-      <w:r>
-        <w:rPr/>
-        <w:t>Nanodegree - Pass</w:t>
-      </w:r>
-    </w:p>
-    <w:p>
-      <w:pPr>
-        <w:pStyle w:val="NoSpacing"/>
-        <w:jc w:val="center"/>
-        <w:rPr/>
-      </w:pPr>
-      <w:r>
-        <w:rPr/>
-        <w:t>BA (Hons) Game Design – Tiga Accredited - First Class Honours</w:t>
-      </w:r>
-    </w:p>
-    <w:p>
-      <w:pPr>
-        <w:pStyle w:val="NoSpacing"/>
-        <w:jc w:val="center"/>
-        <w:rPr/>
-      </w:pPr>
-      <w:r>
-        <w:rPr/>
-        <w:t>BTEC National Diploma for Games Development (DDD)</w:t>
-      </w:r>
-    </w:p>
-    <w:p>
-      <w:pPr>
-        <w:pStyle w:val="NoSpacing"/>
-        <w:jc w:val="center"/>
-        <w:rPr/>
-      </w:pPr>
-      <w:r>
-        <w:rPr/>
-        <w:t>BTEC First Diploma in IT - Merit</w:t>
-      </w:r>
-    </w:p>
-    <w:p>
-      <w:pPr>
-        <w:pStyle w:val="NoSpacing"/>
-        <w:jc w:val="center"/>
-        <w:rPr/>
-      </w:pPr>
-      <w:r>
-        <w:rPr/>
-        <w:t>BTEC Introductory Diploma for IT at Work – Distinction</w:t>
-      </w:r>
-    </w:p>
-    <w:p>
-      <w:pPr>
-        <w:pStyle w:val="NoSpacing"/>
-        <w:jc w:val="center"/>
-        <w:rPr/>
-      </w:pPr>
-      <w:r>
-        <w:rPr/>
-        <w:t>City &amp; Guilds Key Skills Communication Level 2 – Pass</w:t>
-      </w:r>
-    </w:p>
-    <w:p>
-      <w:pPr>
-        <w:pStyle w:val="NoSpacing"/>
-        <w:jc w:val="center"/>
-        <w:rPr/>
-      </w:pPr>
-      <w:r>
-        <w:rPr/>
-        <w:t>City &amp; Guilds Key Skills Application on Numbers Level 2 – Pass</w:t>
-      </w:r>
-    </w:p>
-    <w:p>
-      <w:pPr>
-        <w:pStyle w:val="NoSpacing"/>
-        <w:rPr/>
-      </w:pPr>
-      <w:r>
-        <w:rPr/>
-      </w:r>
-    </w:p>
-    <w:p>
-      <w:pPr>
-        <w:pStyle w:val="NoSpacing"/>
-        <w:rPr/>
-      </w:pPr>
-      <w:r>
-        <w:rPr/>
-      </w:r>
-    </w:p>
-    <w:p>
-      <w:pPr>
-        <w:pStyle w:val="NoSpacing"/>
-        <w:jc w:val="center"/>
-        <w:rPr>
-          <w:sz w:val="24"/>
-          <w:u w:val="single"/>
-        </w:rPr>
-      </w:pPr>
-      <w:r>
-        <w:rPr>
-          <w:sz w:val="24"/>
-          <w:u w:val="single"/>
-        </w:rPr>
-        <w:t>Hobbies</w:t>
-      </w:r>
-    </w:p>
-    <w:p>
-      <w:pPr>
-        <w:pStyle w:val="NoSpacing"/>
-        <w:jc w:val="center"/>
-        <w:rPr>
-          <w:sz w:val="24"/>
-        </w:rPr>
-      </w:pPr>
-      <w:r>
-        <w:rPr>
-          <w:sz w:val="24"/>
-        </w:rPr>
-      </w:r>
-    </w:p>
-    <w:p>
-      <w:pPr>
-        <w:pStyle w:val="NoSpacing"/>
-        <w:jc w:val="center"/>
-        <w:rPr/>
-      </w:pPr>
-      <w:r>
-        <w:rPr/>
-        <w:t>Console, PC &amp; Mobile Gaming</w:t>
-      </w:r>
-    </w:p>
-    <w:p>
-      <w:pPr>
-        <w:pStyle w:val="NoSpacing"/>
-        <w:jc w:val="center"/>
-        <w:rPr/>
-      </w:pPr>
-      <w:r>
-        <w:rPr/>
-        <w:t>Martial Arts</w:t>
-      </w:r>
-    </w:p>
-    <w:p>
-      <w:pPr>
-        <w:pStyle w:val="NoSpacing"/>
-        <w:jc w:val="center"/>
-        <w:rPr/>
-      </w:pPr>
-      <w:r>
-        <w:rPr/>
-        <w:t>Music Composition &amp; Singing</w:t>
-      </w:r>
-    </w:p>
-    <w:p>
-      <w:pPr>
-        <w:pStyle w:val="NoSpacing"/>
-        <w:jc w:val="center"/>
-        <w:rPr/>
-      </w:pPr>
-      <w:r>
-        <w:rPr/>
-        <w:t>Cooking &amp; Speciality Coffee Brewing</w:t>
-      </w:r>
-    </w:p>
-    <w:p>
-      <w:pPr>
-        <w:pStyle w:val="NoSpacing"/>
-        <w:jc w:val="center"/>
-        <w:rPr/>
-      </w:pPr>
-      <w:r>
-        <w:rPr/>
-      </w:r>
-    </w:p>
-    <w:p>
-      <w:pPr>
-        <w:pStyle w:val="NoSpacing"/>
-        <w:jc w:val="center"/>
-        <w:rPr/>
-      </w:pPr>
-      <w:r>
-        <w:rPr/>
-      </w:r>
-    </w:p>
-    <w:p>
-      <w:pPr>
-        <w:pStyle w:val="NoSpacing"/>
-        <w:jc w:val="center"/>
-        <w:rPr>
-          <w:sz w:val="24"/>
-          <w:szCs w:val="24"/>
-          <w:u w:val="single"/>
-        </w:rPr>
-      </w:pPr>
-      <w:r>
-        <w:rPr>
-          <w:sz w:val="24"/>
-          <w:szCs w:val="24"/>
-          <w:u w:val="single"/>
-        </w:rPr>
-        <w:t>References</w:t>
-      </w:r>
-    </w:p>
-    <w:p>
-      <w:pPr>
-        <w:pStyle w:val="NoSpacing"/>
-        <w:jc w:val="center"/>
-        <w:rPr/>
-      </w:pPr>
-      <w:r>
-        <w:rPr>
-          <w:szCs w:val="24"/>
-        </w:rPr>
-        <w:t>Available upon request.</w:t>
+        <w:rPr/>
       </w:r>
     </w:p>
     <w:sectPr>
+      <w:headerReference w:type="default" r:id="rId8"/>
       <w:type w:val="nextPage"/>
       <w:pgSz w:w="11906" w:h="16838"/>
-      <w:pgMar w:left="1440" w:right="1440" w:header="0" w:top="1440" w:footer="0" w:bottom="1440" w:gutter="0"/>
-      <w:pgBorders w:display="allPages" w:offsetFrom="page">
-        <w:top w:val="thickThinSmallGap" w:sz="12" w:space="33" w:color="000000"/>
-        <w:left w:val="thickThinSmallGap" w:sz="12" w:space="33" w:color="000000"/>
-        <w:bottom w:val="thickThinSmallGap" w:sz="12" w:space="33" w:color="000000"/>
-        <w:right w:val="thickThinSmallGap" w:sz="12" w:space="33" w:color="000000"/>
-      </w:pgBorders>
+      <w:pgMar w:left="1003" w:right="1003" w:header="1380" w:top="2169" w:footer="0" w:bottom="1380" w:gutter="0"/>
       <w:pgNumType w:fmt="decimal"/>
       <w:formProt w:val="false"/>
       <w:textDirection w:val="lrTb"/>
@@ -1093,6 +1182,21 @@
 </w:document>
 </file>
 
+<file path=word/header1.xml><?xml version="1.0" encoding="utf-8"?>
+<w:hdr xmlns:o="urn:schemas-microsoft-com:office:office" xmlns:r="http://schemas.openxmlformats.org/officeDocument/2006/relationships" xmlns:v="urn:schemas-microsoft-com:vml" xmlns:w="http://schemas.openxmlformats.org/wordprocessingml/2006/main" xmlns:w10="urn:schemas-microsoft-com:office:word" xmlns:wp="http://schemas.openxmlformats.org/drawingml/2006/wordprocessingDrawing" xmlns:wps="http://schemas.microsoft.com/office/word/2010/wordprocessingShape" xmlns:wpg="http://schemas.microsoft.com/office/word/2010/wordprocessingGroup" xmlns:mc="http://schemas.openxmlformats.org/markup-compatibility/2006" xmlns:wp14="http://schemas.microsoft.com/office/word/2010/wordprocessingDrawing" xmlns:w14="http://schemas.microsoft.com/office/word/2010/wordml" mc:Ignorable="w14 wp14">
+  <w:p>
+    <w:pPr>
+      <w:pStyle w:val="Header"/>
+      <w:spacing w:before="0" w:after="200"/>
+      <w:rPr/>
+    </w:pPr>
+    <w:r>
+      <w:rPr/>
+    </w:r>
+  </w:p>
+</w:hdr>
+</file>
+
 <file path=word/numbering.xml><?xml version="1.0" encoding="utf-8"?>
 <w:numbering xmlns:w="http://schemas.openxmlformats.org/wordprocessingml/2006/main" xmlns:o="urn:schemas-microsoft-com:office:office" xmlns:r="http://schemas.openxmlformats.org/officeDocument/2006/relationships" xmlns:v="urn:schemas-microsoft-com:vml" xmlns:mc="http://schemas.openxmlformats.org/markup-compatibility/2006" xmlns:w14="http://schemas.microsoft.com/office/word/2010/wordml" mc:Ignorable="w14">
   <w:abstractNum w:abstractNumId="1">
@@ -1233,6 +1337,280 @@
     </w:lvl>
   </w:abstractNum>
   <w:abstractNum w:abstractNumId="2">
+    <w:lvl w:ilvl="0">
+      <w:start w:val="1"/>
+      <w:numFmt w:val="bullet"/>
+      <w:lvlText w:val=""/>
+      <w:lvlJc w:val="left"/>
+      <w:pPr>
+        <w:tabs>
+          <w:tab w:val="num" w:pos="720"/>
+        </w:tabs>
+        <w:ind w:left="720" w:hanging="360"/>
+      </w:pPr>
+      <w:rPr>
+        <w:rFonts w:ascii="Symbol" w:hAnsi="Symbol" w:cs="Symbol" w:hint="default"/>
+      </w:rPr>
+    </w:lvl>
+    <w:lvl w:ilvl="1">
+      <w:start w:val="1"/>
+      <w:numFmt w:val="bullet"/>
+      <w:lvlText w:val="◦"/>
+      <w:lvlJc w:val="left"/>
+      <w:pPr>
+        <w:tabs>
+          <w:tab w:val="num" w:pos="1080"/>
+        </w:tabs>
+        <w:ind w:left="1080" w:hanging="360"/>
+      </w:pPr>
+      <w:rPr>
+        <w:rFonts w:ascii="OpenSymbol" w:hAnsi="OpenSymbol" w:cs="OpenSymbol" w:hint="default"/>
+      </w:rPr>
+    </w:lvl>
+    <w:lvl w:ilvl="2">
+      <w:start w:val="1"/>
+      <w:numFmt w:val="bullet"/>
+      <w:lvlText w:val="▪"/>
+      <w:lvlJc w:val="left"/>
+      <w:pPr>
+        <w:tabs>
+          <w:tab w:val="num" w:pos="1440"/>
+        </w:tabs>
+        <w:ind w:left="1440" w:hanging="360"/>
+      </w:pPr>
+      <w:rPr>
+        <w:rFonts w:ascii="OpenSymbol" w:hAnsi="OpenSymbol" w:cs="OpenSymbol" w:hint="default"/>
+      </w:rPr>
+    </w:lvl>
+    <w:lvl w:ilvl="3">
+      <w:start w:val="1"/>
+      <w:numFmt w:val="bullet"/>
+      <w:lvlText w:val=""/>
+      <w:lvlJc w:val="left"/>
+      <w:pPr>
+        <w:tabs>
+          <w:tab w:val="num" w:pos="1800"/>
+        </w:tabs>
+        <w:ind w:left="1800" w:hanging="360"/>
+      </w:pPr>
+      <w:rPr>
+        <w:rFonts w:ascii="Symbol" w:hAnsi="Symbol" w:cs="Symbol" w:hint="default"/>
+      </w:rPr>
+    </w:lvl>
+    <w:lvl w:ilvl="4">
+      <w:start w:val="1"/>
+      <w:numFmt w:val="bullet"/>
+      <w:lvlText w:val="◦"/>
+      <w:lvlJc w:val="left"/>
+      <w:pPr>
+        <w:tabs>
+          <w:tab w:val="num" w:pos="2160"/>
+        </w:tabs>
+        <w:ind w:left="2160" w:hanging="360"/>
+      </w:pPr>
+      <w:rPr>
+        <w:rFonts w:ascii="OpenSymbol" w:hAnsi="OpenSymbol" w:cs="OpenSymbol" w:hint="default"/>
+      </w:rPr>
+    </w:lvl>
+    <w:lvl w:ilvl="5">
+      <w:start w:val="1"/>
+      <w:numFmt w:val="bullet"/>
+      <w:lvlText w:val="▪"/>
+      <w:lvlJc w:val="left"/>
+      <w:pPr>
+        <w:tabs>
+          <w:tab w:val="num" w:pos="2520"/>
+        </w:tabs>
+        <w:ind w:left="2520" w:hanging="360"/>
+      </w:pPr>
+      <w:rPr>
+        <w:rFonts w:ascii="OpenSymbol" w:hAnsi="OpenSymbol" w:cs="OpenSymbol" w:hint="default"/>
+      </w:rPr>
+    </w:lvl>
+    <w:lvl w:ilvl="6">
+      <w:start w:val="1"/>
+      <w:numFmt w:val="bullet"/>
+      <w:lvlText w:val=""/>
+      <w:lvlJc w:val="left"/>
+      <w:pPr>
+        <w:tabs>
+          <w:tab w:val="num" w:pos="2880"/>
+        </w:tabs>
+        <w:ind w:left="2880" w:hanging="360"/>
+      </w:pPr>
+      <w:rPr>
+        <w:rFonts w:ascii="Symbol" w:hAnsi="Symbol" w:cs="Symbol" w:hint="default"/>
+      </w:rPr>
+    </w:lvl>
+    <w:lvl w:ilvl="7">
+      <w:start w:val="1"/>
+      <w:numFmt w:val="bullet"/>
+      <w:lvlText w:val="◦"/>
+      <w:lvlJc w:val="left"/>
+      <w:pPr>
+        <w:tabs>
+          <w:tab w:val="num" w:pos="3240"/>
+        </w:tabs>
+        <w:ind w:left="3240" w:hanging="360"/>
+      </w:pPr>
+      <w:rPr>
+        <w:rFonts w:ascii="OpenSymbol" w:hAnsi="OpenSymbol" w:cs="OpenSymbol" w:hint="default"/>
+      </w:rPr>
+    </w:lvl>
+    <w:lvl w:ilvl="8">
+      <w:start w:val="1"/>
+      <w:numFmt w:val="bullet"/>
+      <w:lvlText w:val="▪"/>
+      <w:lvlJc w:val="left"/>
+      <w:pPr>
+        <w:tabs>
+          <w:tab w:val="num" w:pos="3600"/>
+        </w:tabs>
+        <w:ind w:left="3600" w:hanging="360"/>
+      </w:pPr>
+      <w:rPr>
+        <w:rFonts w:ascii="OpenSymbol" w:hAnsi="OpenSymbol" w:cs="OpenSymbol" w:hint="default"/>
+      </w:rPr>
+    </w:lvl>
+  </w:abstractNum>
+  <w:abstractNum w:abstractNumId="3">
+    <w:lvl w:ilvl="0">
+      <w:start w:val="1"/>
+      <w:numFmt w:val="bullet"/>
+      <w:lvlText w:val=""/>
+      <w:lvlJc w:val="left"/>
+      <w:pPr>
+        <w:tabs>
+          <w:tab w:val="num" w:pos="720"/>
+        </w:tabs>
+        <w:ind w:left="720" w:hanging="360"/>
+      </w:pPr>
+      <w:rPr>
+        <w:rFonts w:ascii="Symbol" w:hAnsi="Symbol" w:cs="Symbol" w:hint="default"/>
+      </w:rPr>
+    </w:lvl>
+    <w:lvl w:ilvl="1">
+      <w:start w:val="1"/>
+      <w:numFmt w:val="bullet"/>
+      <w:lvlText w:val="◦"/>
+      <w:lvlJc w:val="left"/>
+      <w:pPr>
+        <w:tabs>
+          <w:tab w:val="num" w:pos="1080"/>
+        </w:tabs>
+        <w:ind w:left="1080" w:hanging="360"/>
+      </w:pPr>
+      <w:rPr>
+        <w:rFonts w:ascii="OpenSymbol" w:hAnsi="OpenSymbol" w:cs="OpenSymbol" w:hint="default"/>
+      </w:rPr>
+    </w:lvl>
+    <w:lvl w:ilvl="2">
+      <w:start w:val="1"/>
+      <w:numFmt w:val="bullet"/>
+      <w:lvlText w:val="▪"/>
+      <w:lvlJc w:val="left"/>
+      <w:pPr>
+        <w:tabs>
+          <w:tab w:val="num" w:pos="1440"/>
+        </w:tabs>
+        <w:ind w:left="1440" w:hanging="360"/>
+      </w:pPr>
+      <w:rPr>
+        <w:rFonts w:ascii="OpenSymbol" w:hAnsi="OpenSymbol" w:cs="OpenSymbol" w:hint="default"/>
+      </w:rPr>
+    </w:lvl>
+    <w:lvl w:ilvl="3">
+      <w:start w:val="1"/>
+      <w:numFmt w:val="bullet"/>
+      <w:lvlText w:val=""/>
+      <w:lvlJc w:val="left"/>
+      <w:pPr>
+        <w:tabs>
+          <w:tab w:val="num" w:pos="1800"/>
+        </w:tabs>
+        <w:ind w:left="1800" w:hanging="360"/>
+      </w:pPr>
+      <w:rPr>
+        <w:rFonts w:ascii="Symbol" w:hAnsi="Symbol" w:cs="Symbol" w:hint="default"/>
+      </w:rPr>
+    </w:lvl>
+    <w:lvl w:ilvl="4">
+      <w:start w:val="1"/>
+      <w:numFmt w:val="bullet"/>
+      <w:lvlText w:val="◦"/>
+      <w:lvlJc w:val="left"/>
+      <w:pPr>
+        <w:tabs>
+          <w:tab w:val="num" w:pos="2160"/>
+        </w:tabs>
+        <w:ind w:left="2160" w:hanging="360"/>
+      </w:pPr>
+      <w:rPr>
+        <w:rFonts w:ascii="OpenSymbol" w:hAnsi="OpenSymbol" w:cs="OpenSymbol" w:hint="default"/>
+      </w:rPr>
+    </w:lvl>
+    <w:lvl w:ilvl="5">
+      <w:start w:val="1"/>
+      <w:numFmt w:val="bullet"/>
+      <w:lvlText w:val="▪"/>
+      <w:lvlJc w:val="left"/>
+      <w:pPr>
+        <w:tabs>
+          <w:tab w:val="num" w:pos="2520"/>
+        </w:tabs>
+        <w:ind w:left="2520" w:hanging="360"/>
+      </w:pPr>
+      <w:rPr>
+        <w:rFonts w:ascii="OpenSymbol" w:hAnsi="OpenSymbol" w:cs="OpenSymbol" w:hint="default"/>
+      </w:rPr>
+    </w:lvl>
+    <w:lvl w:ilvl="6">
+      <w:start w:val="1"/>
+      <w:numFmt w:val="bullet"/>
+      <w:lvlText w:val=""/>
+      <w:lvlJc w:val="left"/>
+      <w:pPr>
+        <w:tabs>
+          <w:tab w:val="num" w:pos="2880"/>
+        </w:tabs>
+        <w:ind w:left="2880" w:hanging="360"/>
+      </w:pPr>
+      <w:rPr>
+        <w:rFonts w:ascii="Symbol" w:hAnsi="Symbol" w:cs="Symbol" w:hint="default"/>
+      </w:rPr>
+    </w:lvl>
+    <w:lvl w:ilvl="7">
+      <w:start w:val="1"/>
+      <w:numFmt w:val="bullet"/>
+      <w:lvlText w:val="◦"/>
+      <w:lvlJc w:val="left"/>
+      <w:pPr>
+        <w:tabs>
+          <w:tab w:val="num" w:pos="3240"/>
+        </w:tabs>
+        <w:ind w:left="3240" w:hanging="360"/>
+      </w:pPr>
+      <w:rPr>
+        <w:rFonts w:ascii="OpenSymbol" w:hAnsi="OpenSymbol" w:cs="OpenSymbol" w:hint="default"/>
+      </w:rPr>
+    </w:lvl>
+    <w:lvl w:ilvl="8">
+      <w:start w:val="1"/>
+      <w:numFmt w:val="bullet"/>
+      <w:lvlText w:val="▪"/>
+      <w:lvlJc w:val="left"/>
+      <w:pPr>
+        <w:tabs>
+          <w:tab w:val="num" w:pos="3600"/>
+        </w:tabs>
+        <w:ind w:left="3600" w:hanging="360"/>
+      </w:pPr>
+      <w:rPr>
+        <w:rFonts w:ascii="OpenSymbol" w:hAnsi="OpenSymbol" w:cs="OpenSymbol" w:hint="default"/>
+      </w:rPr>
+    </w:lvl>
+  </w:abstractNum>
+  <w:abstractNum w:abstractNumId="4">
     <w:lvl w:ilvl="0">
       <w:start w:val="1"/>
       <w:numFmt w:val="none"/>
@@ -1356,6 +1734,12 @@
   </w:num>
   <w:num w:numId="2">
     <w:abstractNumId w:val="2"/>
+  </w:num>
+  <w:num w:numId="3">
+    <w:abstractNumId w:val="3"/>
+  </w:num>
+  <w:num w:numId="4">
+    <w:abstractNumId w:val="4"/>
   </w:num>
 </w:numbering>
 </file>
@@ -1382,7 +1766,7 @@
     <w:pPr>
       <w:widowControl/>
       <w:suppressAutoHyphens w:val="true"/>
-      <w:overflowPunct w:val="false"/>
+      <w:overflowPunct w:val="true"/>
       <w:bidi w:val="0"/>
       <w:spacing w:lineRule="auto" w:line="276" w:before="0" w:after="200"/>
       <w:jc w:val="left"/>
@@ -1407,6 +1791,13 @@
     <w:rPr>
       <w:color w:val="0563C1"/>
       <w:u w:val="single"/>
+    </w:rPr>
+  </w:style>
+  <w:style w:type="character" w:styleId="Bullets">
+    <w:name w:val="Bullets"/>
+    <w:qFormat/>
+    <w:rPr>
+      <w:rFonts w:ascii="OpenSymbol" w:hAnsi="OpenSymbol" w:eastAsia="OpenSymbol" w:cs="OpenSymbol"/>
     </w:rPr>
   </w:style>
   <w:style w:type="paragraph" w:styleId="Heading">
@@ -1473,7 +1864,7 @@
     <w:pPr>
       <w:widowControl/>
       <w:suppressAutoHyphens w:val="true"/>
-      <w:overflowPunct w:val="false"/>
+      <w:overflowPunct w:val="true"/>
       <w:bidi w:val="0"/>
       <w:spacing w:lineRule="auto" w:line="240" w:before="0" w:after="0"/>
       <w:jc w:val="left"/>
@@ -1505,6 +1896,28 @@
     <w:pPr/>
     <w:rPr/>
   </w:style>
+  <w:style w:type="paragraph" w:styleId="HeaderandFooter">
+    <w:name w:val="Header and Footer"/>
+    <w:basedOn w:val="Normal"/>
+    <w:qFormat/>
+    <w:pPr>
+      <w:suppressLineNumbers/>
+      <w:tabs>
+        <w:tab w:val="clear" w:pos="720"/>
+        <w:tab w:val="center" w:pos="5293" w:leader="none"/>
+        <w:tab w:val="right" w:pos="10586" w:leader="none"/>
+      </w:tabs>
+    </w:pPr>
+    <w:rPr/>
+  </w:style>
+  <w:style w:type="paragraph" w:styleId="Header">
+    <w:name w:val="Header"/>
+    <w:basedOn w:val="HeaderandFooter"/>
+    <w:pPr>
+      <w:suppressLineNumbers/>
+    </w:pPr>
+    <w:rPr/>
+  </w:style>
   <w:style w:type="numbering" w:styleId="NoList">
     <w:name w:val="No List"/>
     <w:qFormat/>

</xml_diff>

<commit_message>
Updated CV with recent employment
</commit_message>
<xml_diff>
--- a/content/sections/about/CV-Craig Taylor.docx
+++ b/content/sections/about/CV-Craig Taylor.docx
@@ -23,7 +23,7 @@
                 <wp:positionV relativeFrom="paragraph">
                   <wp:posOffset>-1184275</wp:posOffset>
                 </wp:positionV>
-                <wp:extent cx="3887470" cy="1144270"/>
+                <wp:extent cx="3888105" cy="1144905"/>
                 <wp:effectExtent l="0" t="0" r="0" b="0"/>
                 <wp:wrapNone/>
                 <wp:docPr id="1" name="Text Box 2"/>
@@ -34,7 +34,7 @@
                       <wps:spPr>
                         <a:xfrm>
                           <a:off x="0" y="0"/>
-                          <a:ext cx="3886920" cy="1143720"/>
+                          <a:ext cx="3887640" cy="1144440"/>
                         </a:xfrm>
                         <a:prstGeom prst="rect">
                           <a:avLst/>
@@ -96,15 +96,7 @@
                                 <w:sz w:val="24"/>
                                 <w:szCs w:val="24"/>
                               </w:rPr>
-                              <w:t>(+44)</w:t>
-                            </w:r>
-                            <w:r>
-                              <w:rPr>
-                                <w:color w:val="000000"/>
-                                <w:sz w:val="24"/>
-                                <w:szCs w:val="24"/>
-                              </w:rPr>
-                              <w:t>7908 795936</w:t>
+                              <w:t>(+44)7908 795936</w:t>
                             </w:r>
                           </w:p>
                           <w:p>
@@ -143,20 +135,7 @@
                                   <w:u w:val="none"/>
                                   <w:lang w:val="en-GB" w:eastAsia="en-GB" w:bidi="ar-SA"/>
                                 </w:rPr>
-                                <w:t>https://</w:t>
-                              </w:r>
-                              <w:r>
-                                <w:rPr>
-                                  <w:rStyle w:val="InternetLink"/>
-                                  <w:rFonts w:eastAsia="ＭＳ 明朝" w:cs="Tahoma"/>
-                                  <w:color w:val="0563C1"/>
-                                  <w:kern w:val="0"/>
-                                  <w:sz w:val="24"/>
-                                  <w:szCs w:val="24"/>
-                                  <w:u w:val="none"/>
-                                  <w:lang w:val="en-GB" w:eastAsia="en-GB" w:bidi="ar-SA"/>
-                                </w:rPr>
-                                <w:t>www.craig-taylor.co.uk</w:t>
+                                <w:t>https://www.craig-taylor.co.uk</w:t>
                               </w:r>
                             </w:hyperlink>
                           </w:p>
@@ -173,7 +152,7 @@
           </mc:Choice>
           <mc:Fallback>
             <w:pict>
-              <v:rect id="shape_0" ID="Text Box 2" fillcolor="white" stroked="f" style="position:absolute;margin-left:90pt;margin-top:-93.25pt;width:306pt;height:90pt;mso-wrap-style:square;v-text-anchor:top;mso-position-horizontal-relative:margin">
+              <v:rect id="shape_0" ID="Text Box 2" fillcolor="white" stroked="f" style="position:absolute;margin-left:90pt;margin-top:-93.25pt;width:306.05pt;height:90.05pt;mso-wrap-style:square;v-text-anchor:top;mso-position-horizontal-relative:margin">
                 <v:fill o:detectmouseclick="t" type="solid" color2="black"/>
                 <v:stroke color="#3465a4" weight="9360" joinstyle="round" endcap="flat"/>
                 <v:textbox>
@@ -220,15 +199,7 @@
                           <w:sz w:val="24"/>
                           <w:szCs w:val="24"/>
                         </w:rPr>
-                        <w:t>(+44)</w:t>
-                      </w:r>
-                      <w:r>
-                        <w:rPr>
-                          <w:color w:val="000000"/>
-                          <w:sz w:val="24"/>
-                          <w:szCs w:val="24"/>
-                        </w:rPr>
-                        <w:t>7908 795936</w:t>
+                        <w:t>(+44)7908 795936</w:t>
                       </w:r>
                     </w:p>
                     <w:p>
@@ -267,20 +238,7 @@
                             <w:u w:val="none"/>
                             <w:lang w:val="en-GB" w:eastAsia="en-GB" w:bidi="ar-SA"/>
                           </w:rPr>
-                          <w:t>https://</w:t>
-                        </w:r>
-                        <w:r>
-                          <w:rPr>
-                            <w:rStyle w:val="InternetLink"/>
-                            <w:rFonts w:eastAsia="ＭＳ 明朝" w:cs="Tahoma"/>
-                            <w:color w:val="0563C1"/>
-                            <w:kern w:val="0"/>
-                            <w:sz w:val="24"/>
-                            <w:szCs w:val="24"/>
-                            <w:u w:val="none"/>
-                            <w:lang w:val="en-GB" w:eastAsia="en-GB" w:bidi="ar-SA"/>
-                          </w:rPr>
-                          <w:t>www.craig-taylor.co.uk</w:t>
+                          <w:t>https://www.craig-taylor.co.uk</w:t>
                         </w:r>
                       </w:hyperlink>
                     </w:p>
@@ -321,19 +279,7 @@
         <w:rPr>
           <w:sz w:val="24"/>
         </w:rPr>
-        <w:t xml:space="preserve"> with experience using C++/C#, </w:t>
-      </w:r>
-      <w:r>
-        <w:rPr>
-          <w:sz w:val="24"/>
-        </w:rPr>
-        <w:t>Unity3D</w:t>
-      </w:r>
-      <w:r>
-        <w:rPr>
-          <w:sz w:val="24"/>
-        </w:rPr>
-        <w:t xml:space="preserve"> HTML, CSS, SASS, Javascript, React.js, Node.js, Express.js, Wordpress, MySQL, PHP and Git.</w:t>
+        <w:t xml:space="preserve"> with experience using C++/C#, Unity3D HTML, CSS, SASS, Javascript, React.js, Node.js, Express.js, Wordpress, MySQL, PHP and Git.</w:t>
       </w:r>
     </w:p>
     <w:p>
@@ -351,7 +297,7 @@
           <w:szCs w:val="22"/>
           <w:lang w:val="en-GB" w:eastAsia="ja-JP" w:bidi="ar-SA"/>
         </w:rPr>
-        <w:t>Passionate about developing applications and video games that deliver a lasting impact amongst our target audiences with the means to learn, accept challenges and persevere.</w:t>
+        <w:t>Passionate and self-driven to develop applications and video games that deliver a lasting impact amongst our target audiences with the means to learn, accept challenges and persevere.</w:t>
       </w:r>
     </w:p>
     <w:p>
@@ -422,31 +368,7 @@
           <w:szCs w:val="22"/>
           <w:u w:val="none"/>
         </w:rPr>
-        <w:t>Developed a search engine</w:t>
-      </w:r>
-      <w:r>
-        <w:rPr>
-          <w:sz w:val="22"/>
-          <w:szCs w:val="22"/>
-          <w:u w:val="none"/>
-        </w:rPr>
-        <w:t xml:space="preserve"> based on the user’</w:t>
-      </w:r>
-      <w:r>
-        <w:rPr>
-          <w:sz w:val="22"/>
-          <w:szCs w:val="22"/>
-          <w:u w:val="none"/>
-        </w:rPr>
-        <w:t>s</w:t>
-      </w:r>
-      <w:r>
-        <w:rPr>
-          <w:sz w:val="22"/>
-          <w:szCs w:val="22"/>
-          <w:u w:val="none"/>
-        </w:rPr>
-        <w:t xml:space="preserve"> intend</w:t>
+        <w:t>Developed a search engine based on the user’s intend</w:t>
       </w:r>
       <w:r>
         <w:rPr>
@@ -466,15 +388,7 @@
           <w:szCs w:val="22"/>
           <w:u w:val="none"/>
         </w:rPr>
-        <w:t xml:space="preserve">travel </w:t>
-      </w:r>
-      <w:r>
-        <w:rPr>
-          <w:sz w:val="22"/>
-          <w:szCs w:val="22"/>
-          <w:u w:val="none"/>
-        </w:rPr>
-        <w:t xml:space="preserve">destination </w:t>
+        <w:t xml:space="preserve">travel destination </w:t>
       </w:r>
       <w:r>
         <w:rPr>
@@ -514,55 +428,7 @@
           <w:szCs w:val="22"/>
           <w:u w:val="none"/>
         </w:rPr>
-        <w:t>arriv</w:t>
-      </w:r>
-      <w:r>
-        <w:rPr>
-          <w:sz w:val="22"/>
-          <w:szCs w:val="22"/>
-          <w:u w:val="none"/>
-        </w:rPr>
-        <w:t>al</w:t>
-      </w:r>
-      <w:r>
-        <w:rPr>
-          <w:sz w:val="22"/>
-          <w:szCs w:val="22"/>
-          <w:u w:val="none"/>
-        </w:rPr>
-        <w:t xml:space="preserve"> and optionally return </w:t>
-      </w:r>
-      <w:r>
-        <w:rPr>
-          <w:sz w:val="22"/>
-          <w:szCs w:val="22"/>
-          <w:u w:val="none"/>
-        </w:rPr>
-        <w:t>before</w:t>
-      </w:r>
-      <w:r>
-        <w:rPr>
-          <w:sz w:val="22"/>
-          <w:szCs w:val="22"/>
-          <w:u w:val="none"/>
-        </w:rPr>
-        <w:t xml:space="preserve"> retriev</w:t>
-      </w:r>
-      <w:r>
-        <w:rPr>
-          <w:sz w:val="22"/>
-          <w:szCs w:val="22"/>
-          <w:u w:val="none"/>
-        </w:rPr>
-        <w:t>ing</w:t>
-      </w:r>
-      <w:r>
-        <w:rPr>
-          <w:sz w:val="22"/>
-          <w:szCs w:val="22"/>
-          <w:u w:val="none"/>
-        </w:rPr>
-        <w:t xml:space="preserve"> </w:t>
+        <w:t xml:space="preserve">arrival and optionally return before retrieving </w:t>
       </w:r>
       <w:r>
         <w:rPr>
@@ -642,67 +508,7 @@
           <w:u w:val="none"/>
           <w:lang w:val="en-GB" w:eastAsia="ja-JP" w:bidi="ar-SA"/>
         </w:rPr>
-        <w:t xml:space="preserve">Developed a game called </w:t>
-      </w:r>
-      <w:r>
-        <w:rPr>
-          <w:rFonts w:eastAsia="ＭＳ 明朝" w:cs="Tahoma"/>
-          <w:color w:val="auto"/>
-          <w:kern w:val="0"/>
-          <w:sz w:val="22"/>
-          <w:szCs w:val="22"/>
-          <w:u w:val="none"/>
-          <w:lang w:val="en-GB" w:eastAsia="ja-JP" w:bidi="ar-SA"/>
-        </w:rPr>
-        <w:t xml:space="preserve">Dungeon Escape is part of a Unity approved course </w:t>
-      </w:r>
-      <w:r>
-        <w:rPr>
-          <w:rFonts w:eastAsia="ＭＳ 明朝" w:cs="Tahoma"/>
-          <w:color w:val="auto"/>
-          <w:kern w:val="0"/>
-          <w:sz w:val="22"/>
-          <w:szCs w:val="22"/>
-          <w:u w:val="none"/>
-          <w:lang w:val="en-GB" w:eastAsia="ja-JP" w:bidi="ar-SA"/>
-        </w:rPr>
-        <w:t>to expand</w:t>
-      </w:r>
-      <w:r>
-        <w:rPr>
-          <w:rFonts w:eastAsia="ＭＳ 明朝" w:cs="Tahoma"/>
-          <w:color w:val="auto"/>
-          <w:kern w:val="0"/>
-          <w:sz w:val="22"/>
-          <w:szCs w:val="22"/>
-          <w:u w:val="none"/>
-          <w:lang w:val="en-GB" w:eastAsia="ja-JP" w:bidi="ar-SA"/>
-        </w:rPr>
-        <w:t xml:space="preserve"> knowledge in C# a</w:t>
-      </w:r>
-      <w:r>
-        <w:rPr>
-          <w:rFonts w:eastAsia="ＭＳ 明朝" w:cs="Tahoma"/>
-          <w:color w:val="auto"/>
-          <w:kern w:val="0"/>
-          <w:sz w:val="22"/>
-          <w:szCs w:val="22"/>
-          <w:u w:val="none"/>
-          <w:lang w:val="en-GB" w:eastAsia="ja-JP" w:bidi="ar-SA"/>
-        </w:rPr>
-        <w:t>nd</w:t>
-      </w:r>
-      <w:r>
-        <w:rPr>
-          <w:rFonts w:eastAsia="ＭＳ 明朝" w:cs="Tahoma"/>
-          <w:color w:val="auto"/>
-          <w:kern w:val="0"/>
-          <w:sz w:val="22"/>
-          <w:szCs w:val="22"/>
-          <w:u w:val="none"/>
-          <w:lang w:val="en-GB" w:eastAsia="ja-JP" w:bidi="ar-SA"/>
-        </w:rPr>
-        <w:t xml:space="preserve"> utilise the intermediate functionality of the game engine.</w:t>
+        <w:t>Developed a game called Dungeon Escape is part of a Unity approved course to expand knowledge in C# and utilise the intermediate functionality of the game engine.</w:t>
       </w:r>
     </w:p>
     <w:p>
@@ -726,67 +532,7 @@
           <w:u w:val="none"/>
           <w:lang w:val="en-GB" w:eastAsia="ja-JP" w:bidi="ar-SA"/>
         </w:rPr>
-        <w:t>Intentionally</w:t>
-      </w:r>
-      <w:r>
-        <w:rPr>
-          <w:rFonts w:eastAsia="ＭＳ 明朝" w:cs="Tahoma"/>
-          <w:color w:val="auto"/>
-          <w:kern w:val="0"/>
-          <w:sz w:val="22"/>
-          <w:szCs w:val="22"/>
-          <w:u w:val="none"/>
-          <w:lang w:val="en-GB" w:eastAsia="ja-JP" w:bidi="ar-SA"/>
-        </w:rPr>
-        <w:t xml:space="preserve"> will become an ongoing </w:t>
-      </w:r>
-      <w:r>
-        <w:rPr>
-          <w:rFonts w:eastAsia="ＭＳ 明朝" w:cs="Tahoma"/>
-          <w:color w:val="auto"/>
-          <w:kern w:val="0"/>
-          <w:sz w:val="22"/>
-          <w:szCs w:val="22"/>
-          <w:u w:val="none"/>
-          <w:lang w:val="en-GB" w:eastAsia="ja-JP" w:bidi="ar-SA"/>
-        </w:rPr>
-        <w:t>personal</w:t>
-      </w:r>
-      <w:r>
-        <w:rPr>
-          <w:rFonts w:eastAsia="ＭＳ 明朝" w:cs="Tahoma"/>
-          <w:color w:val="auto"/>
-          <w:kern w:val="0"/>
-          <w:sz w:val="22"/>
-          <w:szCs w:val="22"/>
-          <w:u w:val="none"/>
-          <w:lang w:val="en-GB" w:eastAsia="ja-JP" w:bidi="ar-SA"/>
-        </w:rPr>
-        <w:t xml:space="preserve"> project </w:t>
-      </w:r>
-      <w:r>
-        <w:rPr>
-          <w:rFonts w:eastAsia="ＭＳ 明朝" w:cs="Tahoma"/>
-          <w:color w:val="auto"/>
-          <w:kern w:val="0"/>
-          <w:sz w:val="22"/>
-          <w:szCs w:val="22"/>
-          <w:u w:val="none"/>
-          <w:lang w:val="en-GB" w:eastAsia="ja-JP" w:bidi="ar-SA"/>
-        </w:rPr>
-        <w:t>to</w:t>
-      </w:r>
-      <w:r>
-        <w:rPr>
-          <w:rFonts w:eastAsia="ＭＳ 明朝" w:cs="Tahoma"/>
-          <w:color w:val="auto"/>
-          <w:kern w:val="0"/>
-          <w:sz w:val="22"/>
-          <w:szCs w:val="22"/>
-          <w:u w:val="none"/>
-          <w:lang w:val="en-GB" w:eastAsia="ja-JP" w:bidi="ar-SA"/>
-        </w:rPr>
-        <w:t xml:space="preserve"> implement further mechanics and enemy varieties as a resemblance of the Metroidvania genre.</w:t>
+        <w:t>Intentionally will become an ongoing personal project to implement further mechanics and enemy varieties as a resemblance of the Metroidvania genre.</w:t>
       </w:r>
     </w:p>
     <w:p>
@@ -850,11 +596,7 @@
       </w:pPr>
       <w:r>
         <w:rPr/>
-        <w:t xml:space="preserve">BTEC National Diploma for Games Development – DDD </w:t>
-      </w:r>
-      <w:r>
-        <w:rPr/>
-        <w:t>(Distinction, Distinction, Distinction)</w:t>
+        <w:t>BTEC National Diploma for Games Development – DDD (Distinction, Distinction, Distinction)</w:t>
       </w:r>
     </w:p>
     <w:p>
@@ -967,19 +709,7 @@
         <w:rPr>
           <w:szCs w:val="28"/>
         </w:rPr>
-        <w:t xml:space="preserve">TT Fusion Ltd. (formerly Embryonic Studios Ltd.) is a British video game developer </w:t>
-      </w:r>
-      <w:r>
-        <w:rPr>
-          <w:szCs w:val="28"/>
-        </w:rPr>
-        <w:t>company</w:t>
-      </w:r>
-      <w:r>
-        <w:rPr>
-          <w:szCs w:val="28"/>
-        </w:rPr>
-        <w:t xml:space="preserve"> and a division of TT Games. Based in Wilmslow, England, United Kingdom</w:t>
+        <w:t>TT Fusion Ltd. (formerly Embryonic Studios Ltd.) is a British video game developer company and a division of TT Games. Based in Wilmslow, England, United Kingdom</w:t>
       </w:r>
     </w:p>
     <w:p>
@@ -1068,7 +798,10 @@
         </w:rPr>
       </w:pPr>
       <w:r>
-        <w:rPr/>
+        <w:rPr>
+          <w:szCs w:val="28"/>
+          <w:u w:val="single"/>
+        </w:rPr>
       </w:r>
     </w:p>
     <w:p>
@@ -1111,19 +844,7 @@
         <w:rPr>
           <w:szCs w:val="28"/>
         </w:rPr>
-        <w:t xml:space="preserve">SEGA, is a Japanese multinational video game developer and publisher </w:t>
-      </w:r>
-      <w:r>
-        <w:rPr>
-          <w:szCs w:val="28"/>
-        </w:rPr>
-        <w:t>company</w:t>
-      </w:r>
-      <w:r>
-        <w:rPr>
-          <w:szCs w:val="28"/>
-        </w:rPr>
-        <w:t xml:space="preserve"> headquartered in Tokyo, Japan, with multiple offices around the world. Sega developed and manufactured numerous home video game consoles from 1983 to 2001.</w:t>
+        <w:t>SEGA, is a Japanese multinational video game developer and publisher company headquartered in Tokyo, Japan, with multiple offices around the world. Sega developed and manufactured numerous home video game consoles from 1983 to 2001.</w:t>
       </w:r>
     </w:p>
     <w:p>
@@ -1150,22 +871,221 @@
       </w:pPr>
       <w:r>
         <w:rPr>
+          <w:i w:val="false"/>
+          <w:iCs w:val="false"/>
+          <w:sz w:val="24"/>
+          <w:szCs w:val="24"/>
+          <w:u w:val="single"/>
+        </w:rPr>
+        <w:t>Other Employment</w:t>
+      </w:r>
+    </w:p>
+    <w:p>
+      <w:pPr>
+        <w:pStyle w:val="NoSpacing"/>
+        <w:jc w:val="center"/>
+        <w:rPr>
+          <w:i w:val="false"/>
+          <w:i w:val="false"/>
+          <w:iCs w:val="false"/>
+          <w:u w:val="none"/>
+        </w:rPr>
+      </w:pPr>
+      <w:r>
+        <w:rPr>
+          <w:i w:val="false"/>
+          <w:iCs w:val="false"/>
+          <w:u w:val="none"/>
+        </w:rPr>
+      </w:r>
+    </w:p>
+    <w:p>
+      <w:pPr>
+        <w:pStyle w:val="NoSpacing"/>
+        <w:jc w:val="left"/>
+        <w:rPr>
+          <w:i w:val="false"/>
+          <w:i w:val="false"/>
+          <w:iCs w:val="false"/>
+          <w:u w:val="single"/>
+        </w:rPr>
+      </w:pPr>
+      <w:r>
+        <w:rPr>
+          <w:i w:val="false"/>
+          <w:iCs w:val="false"/>
+          <w:u w:val="single"/>
+        </w:rPr>
+        <w:t>Homestead LCI - Barista</w:t>
+      </w:r>
+      <w:r>
+        <w:rPr>
+          <w:i w:val="false"/>
+          <w:iCs w:val="false"/>
+          <w:u w:val="none"/>
+        </w:rPr>
+        <w:tab/>
+        <w:tab/>
+        <w:tab/>
+        <w:tab/>
+        <w:tab/>
+        <w:tab/>
+        <w:tab/>
+        <w:t>November 2020 to February 2021</w:t>
+      </w:r>
+    </w:p>
+    <w:p>
+      <w:pPr>
+        <w:pStyle w:val="NoSpacing"/>
+        <w:jc w:val="left"/>
+        <w:rPr>
+          <w:i w:val="false"/>
+          <w:i w:val="false"/>
+          <w:iCs w:val="false"/>
+          <w:sz w:val="22"/>
+          <w:szCs w:val="22"/>
+          <w:u w:val="none"/>
+        </w:rPr>
+      </w:pPr>
+      <w:r>
+        <w:rPr>
+          <w:i w:val="false"/>
+          <w:iCs w:val="false"/>
+          <w:sz w:val="22"/>
+          <w:szCs w:val="22"/>
+          <w:u w:val="none"/>
+        </w:rPr>
+      </w:r>
+    </w:p>
+    <w:p>
+      <w:pPr>
+        <w:pStyle w:val="Normal"/>
+        <w:widowControl w:val="false"/>
+        <w:numPr>
+          <w:ilvl w:val="0"/>
+          <w:numId w:val="3"/>
+        </w:numPr>
+        <w:suppressAutoHyphens w:val="true"/>
+        <w:spacing w:lineRule="auto" w:line="240" w:before="0" w:after="0"/>
+        <w:jc w:val="left"/>
+        <w:rPr>
+          <w:sz w:val="22"/>
+          <w:szCs w:val="22"/>
+          <w:u w:val="none"/>
+        </w:rPr>
+      </w:pPr>
+      <w:r>
+        <w:rPr>
+          <w:sz w:val="22"/>
+          <w:szCs w:val="22"/>
+          <w:u w:val="none"/>
+        </w:rPr>
+        <w:t>Listened to customers' orders and delivered coffee/tea drinks at a reasonable timeframe based on urgency and priority.</w:t>
+      </w:r>
+    </w:p>
+    <w:p>
+      <w:pPr>
+        <w:pStyle w:val="Normal"/>
+        <w:widowControl w:val="false"/>
+        <w:numPr>
+          <w:ilvl w:val="0"/>
+          <w:numId w:val="3"/>
+        </w:numPr>
+        <w:suppressAutoHyphens w:val="true"/>
+        <w:spacing w:lineRule="auto" w:line="240" w:before="0" w:after="0"/>
+        <w:jc w:val="left"/>
+        <w:rPr>
+          <w:sz w:val="22"/>
+          <w:szCs w:val="22"/>
+          <w:u w:val="none"/>
+        </w:rPr>
+      </w:pPr>
+      <w:r>
+        <w:rPr>
+          <w:sz w:val="22"/>
+          <w:szCs w:val="22"/>
+          <w:u w:val="none"/>
+        </w:rPr>
+        <w:t>Utilised previous experience as a speciality coffee barista to independently open and close the cafe section throughout the day.</w:t>
+      </w:r>
+    </w:p>
+    <w:p>
+      <w:pPr>
+        <w:pStyle w:val="Normal"/>
+        <w:widowControl w:val="false"/>
+        <w:numPr>
+          <w:ilvl w:val="0"/>
+          <w:numId w:val="3"/>
+        </w:numPr>
+        <w:suppressAutoHyphens w:val="true"/>
+        <w:spacing w:lineRule="auto" w:line="240" w:before="0" w:after="0"/>
+        <w:jc w:val="left"/>
+        <w:rPr>
+          <w:sz w:val="22"/>
+          <w:szCs w:val="22"/>
+          <w:u w:val="none"/>
+        </w:rPr>
+      </w:pPr>
+      <w:r>
+        <w:rPr>
+          <w:sz w:val="22"/>
+          <w:szCs w:val="22"/>
+          <w:u w:val="none"/>
+        </w:rPr>
+        <w:t>Communicated with customers in a friendly and professional manner while using coffee knowledge to promote retail sales with advice on brewing techniques.</w:t>
+      </w:r>
+    </w:p>
+    <w:p>
+      <w:pPr>
+        <w:pStyle w:val="Normal"/>
+        <w:widowControl w:val="false"/>
+        <w:numPr>
+          <w:ilvl w:val="0"/>
+          <w:numId w:val="3"/>
+        </w:numPr>
+        <w:suppressAutoHyphens w:val="true"/>
+        <w:spacing w:lineRule="auto" w:line="240" w:before="0" w:after="0"/>
+        <w:jc w:val="left"/>
+        <w:rPr>
+          <w:sz w:val="22"/>
+          <w:szCs w:val="22"/>
+          <w:u w:val="none"/>
+        </w:rPr>
+      </w:pPr>
+      <w:r>
+        <w:rPr>
+          <w:sz w:val="22"/>
+          <w:szCs w:val="22"/>
+          <w:u w:val="none"/>
+        </w:rPr>
+        <w:t>Trained colleagues on using the espresso machine to improve workflow and knowledge for the foreseeable future.</w:t>
+      </w:r>
+    </w:p>
+    <w:p>
+      <w:pPr>
+        <w:pStyle w:val="Normal"/>
+        <w:widowControl w:val="false"/>
+        <w:numPr>
+          <w:ilvl w:val="0"/>
+          <w:numId w:val="3"/>
+        </w:numPr>
+        <w:suppressAutoHyphens w:val="true"/>
+        <w:spacing w:lineRule="auto" w:line="240" w:before="0" w:after="0"/>
+        <w:jc w:val="left"/>
+        <w:rPr>
           <w:sz w:val="24"/>
           <w:u w:val="single"/>
         </w:rPr>
-      </w:r>
-    </w:p>
-    <w:p>
-      <w:pPr>
-        <w:pStyle w:val="NoSpacing"/>
-        <w:jc w:val="center"/>
-        <w:rPr>
-          <w:sz w:val="24"/>
-          <w:u w:val="single"/>
-        </w:rPr>
-      </w:pPr>
-      <w:r>
-        <w:rPr/>
+      </w:pPr>
+      <w:r>
+        <w:rPr>
+          <w:i w:val="false"/>
+          <w:iCs w:val="false"/>
+          <w:sz w:val="22"/>
+          <w:szCs w:val="22"/>
+          <w:u w:val="none"/>
+        </w:rPr>
+        <w:t>Communicated with colleagues based on ongoing orders to create an effective workflow during peak times.</w:t>
       </w:r>
     </w:p>
     <w:sectPr>
@@ -1766,7 +1686,7 @@
     <w:pPr>
       <w:widowControl/>
       <w:suppressAutoHyphens w:val="true"/>
-      <w:overflowPunct w:val="true"/>
+      <w:overflowPunct w:val="false"/>
       <w:bidi w:val="0"/>
       <w:spacing w:lineRule="auto" w:line="276" w:before="0" w:after="200"/>
       <w:jc w:val="left"/>
@@ -1864,7 +1784,7 @@
     <w:pPr>
       <w:widowControl/>
       <w:suppressAutoHyphens w:val="true"/>
-      <w:overflowPunct w:val="true"/>
+      <w:overflowPunct w:val="false"/>
       <w:bidi w:val="0"/>
       <w:spacing w:lineRule="auto" w:line="240" w:before="0" w:after="0"/>
       <w:jc w:val="left"/>

</xml_diff>

<commit_message>
Added current position in CV
</commit_message>
<xml_diff>
--- a/content/sections/about/CV-Craig Taylor.docx
+++ b/content/sections/about/CV-Craig Taylor.docx
@@ -23,7 +23,7 @@
                 <wp:positionV relativeFrom="paragraph">
                   <wp:posOffset>-1184275</wp:posOffset>
                 </wp:positionV>
-                <wp:extent cx="3888105" cy="1144905"/>
+                <wp:extent cx="3889375" cy="1146175"/>
                 <wp:effectExtent l="0" t="0" r="0" b="0"/>
                 <wp:wrapNone/>
                 <wp:docPr id="1" name="Text Box 2"/>
@@ -34,7 +34,7 @@
                       <wps:spPr>
                         <a:xfrm>
                           <a:off x="0" y="0"/>
-                          <a:ext cx="3887640" cy="1144440"/>
+                          <a:ext cx="3888720" cy="1145520"/>
                         </a:xfrm>
                         <a:prstGeom prst="rect">
                           <a:avLst/>
@@ -152,7 +152,7 @@
           </mc:Choice>
           <mc:Fallback>
             <w:pict>
-              <v:rect id="shape_0" ID="Text Box 2" fillcolor="white" stroked="f" style="position:absolute;margin-left:90pt;margin-top:-93.25pt;width:306.05pt;height:90.05pt;mso-wrap-style:square;v-text-anchor:top;mso-position-horizontal-relative:margin">
+              <v:rect id="shape_0" ID="Text Box 2" fillcolor="white" stroked="f" style="position:absolute;margin-left:90pt;margin-top:-93.25pt;width:306.15pt;height:90.15pt;mso-wrap-style:square;v-text-anchor:top;mso-position-horizontal-relative:margin">
                 <v:fill o:detectmouseclick="t" type="solid" color2="black"/>
                 <v:stroke color="#3465a4" weight="9360" joinstyle="round" endcap="flat"/>
                 <v:textbox>
@@ -357,7 +357,7 @@
         <w:pStyle w:val="Normal"/>
         <w:numPr>
           <w:ilvl w:val="0"/>
-          <w:numId w:val="2"/>
+          <w:numId w:val="1"/>
         </w:numPr>
         <w:jc w:val="left"/>
         <w:rPr/>
@@ -492,7 +492,7 @@
         <w:pStyle w:val="Normal"/>
         <w:numPr>
           <w:ilvl w:val="0"/>
-          <w:numId w:val="3"/>
+          <w:numId w:val="2"/>
         </w:numPr>
         <w:spacing w:lineRule="auto" w:line="240"/>
         <w:jc w:val="left"/>
@@ -509,6 +509,298 @@
           <w:lang w:val="en-GB" w:eastAsia="ja-JP" w:bidi="ar-SA"/>
         </w:rPr>
         <w:t>Developed a game called Dungeon Escape is part of a Unity approved course to expand knowledge in C# and utilise the intermediate functionality of the game engine.</w:t>
+      </w:r>
+    </w:p>
+    <w:p>
+      <w:pPr>
+        <w:pStyle w:val="Normal"/>
+        <w:numPr>
+          <w:ilvl w:val="0"/>
+          <w:numId w:val="2"/>
+        </w:numPr>
+        <w:spacing w:lineRule="auto" w:line="240" w:before="57" w:after="200"/>
+        <w:jc w:val="left"/>
+        <w:rPr/>
+      </w:pPr>
+      <w:r>
+        <w:rPr>
+          <w:rFonts w:eastAsia="ＭＳ 明朝" w:cs="Tahoma"/>
+          <w:color w:val="auto"/>
+          <w:kern w:val="0"/>
+          <w:sz w:val="22"/>
+          <w:szCs w:val="22"/>
+          <w:u w:val="none"/>
+          <w:lang w:val="en-GB" w:eastAsia="ja-JP" w:bidi="ar-SA"/>
+        </w:rPr>
+        <w:t>Intentionally will become an ongoing personal project to implement further mechanics and enemy varieties as a resemblance of the Metroidvania genre.</w:t>
+      </w:r>
+    </w:p>
+    <w:p>
+      <w:pPr>
+        <w:pStyle w:val="NoSpacing"/>
+        <w:jc w:val="center"/>
+        <w:rPr>
+          <w:sz w:val="24"/>
+          <w:u w:val="single"/>
+        </w:rPr>
+      </w:pPr>
+      <w:r>
+        <w:rPr>
+          <w:sz w:val="24"/>
+          <w:u w:val="single"/>
+        </w:rPr>
+        <w:t>Qualifications</w:t>
+      </w:r>
+    </w:p>
+    <w:p>
+      <w:pPr>
+        <w:pStyle w:val="NoSpacing"/>
+        <w:jc w:val="center"/>
+        <w:rPr>
+          <w:sz w:val="24"/>
+        </w:rPr>
+      </w:pPr>
+      <w:r>
+        <w:rPr>
+          <w:sz w:val="24"/>
+        </w:rPr>
+      </w:r>
+    </w:p>
+    <w:p>
+      <w:pPr>
+        <w:pStyle w:val="NoSpacing"/>
+        <w:jc w:val="center"/>
+        <w:rPr/>
+      </w:pPr>
+      <w:r>
+        <w:rPr/>
+        <w:t>Udacity Front-end Developer Nanodegree – Pass</w:t>
+      </w:r>
+    </w:p>
+    <w:p>
+      <w:pPr>
+        <w:pStyle w:val="NoSpacing"/>
+        <w:jc w:val="center"/>
+        <w:rPr/>
+      </w:pPr>
+      <w:r>
+        <w:rPr/>
+        <w:t>BA (Hons) Game Design – Tiga Accredited – First Class Honours</w:t>
+      </w:r>
+    </w:p>
+    <w:p>
+      <w:pPr>
+        <w:pStyle w:val="NoSpacing"/>
+        <w:jc w:val="center"/>
+        <w:rPr/>
+      </w:pPr>
+      <w:r>
+        <w:rPr/>
+        <w:t>BTEC National Diploma for Games Development – DDD (Distinction, Distinction, Distinction)</w:t>
+      </w:r>
+    </w:p>
+    <w:p>
+      <w:pPr>
+        <w:pStyle w:val="NoSpacing"/>
+        <w:jc w:val="center"/>
+        <w:rPr/>
+      </w:pPr>
+      <w:r>
+        <w:rPr/>
+        <w:t>BTEC First Diploma in IT – Merit</w:t>
+      </w:r>
+    </w:p>
+    <w:p>
+      <w:pPr>
+        <w:pStyle w:val="NoSpacing"/>
+        <w:jc w:val="center"/>
+        <w:rPr/>
+      </w:pPr>
+      <w:r>
+        <w:rPr/>
+        <w:t>BTEC Introductory Diploma for IT at Work – Distinction</w:t>
+      </w:r>
+    </w:p>
+    <w:p>
+      <w:pPr>
+        <w:pStyle w:val="NoSpacing"/>
+        <w:jc w:val="center"/>
+        <w:rPr>
+          <w:sz w:val="22"/>
+          <w:szCs w:val="22"/>
+          <w:u w:val="none"/>
+        </w:rPr>
+      </w:pPr>
+      <w:r>
+        <w:rPr>
+          <w:sz w:val="22"/>
+          <w:szCs w:val="22"/>
+          <w:u w:val="none"/>
+        </w:rPr>
+      </w:r>
+    </w:p>
+    <w:p>
+      <w:pPr>
+        <w:pStyle w:val="Normal"/>
+        <w:jc w:val="center"/>
+        <w:rPr>
+          <w:sz w:val="24"/>
+          <w:u w:val="single"/>
+        </w:rPr>
+      </w:pPr>
+      <w:r>
+        <w:rPr>
+          <w:sz w:val="24"/>
+          <w:u w:val="single"/>
+        </w:rPr>
+        <w:t>Work Experience</w:t>
+      </w:r>
+    </w:p>
+    <w:p>
+      <w:pPr>
+        <w:pStyle w:val="Normal"/>
+        <w:rPr/>
+      </w:pPr>
+      <w:r>
+        <w:rPr>
+          <w:rFonts w:eastAsia="ＭＳ 明朝" w:cs="Tahoma"/>
+          <w:color w:val="auto"/>
+          <w:kern w:val="0"/>
+          <w:sz w:val="22"/>
+          <w:szCs w:val="28"/>
+          <w:u w:val="single"/>
+          <w:lang w:val="en-GB" w:eastAsia="ja-JP" w:bidi="ar-SA"/>
+        </w:rPr>
+        <w:t>SportStream</w:t>
+      </w:r>
+      <w:r>
+        <w:rPr>
+          <w:szCs w:val="28"/>
+          <w:u w:val="single"/>
+        </w:rPr>
+        <w:t xml:space="preserve"> Ltd – </w:t>
+      </w:r>
+      <w:r>
+        <w:rPr>
+          <w:rFonts w:eastAsia="ＭＳ 明朝" w:cs="Tahoma"/>
+          <w:color w:val="auto"/>
+          <w:kern w:val="0"/>
+          <w:sz w:val="22"/>
+          <w:szCs w:val="28"/>
+          <w:u w:val="single"/>
+          <w:lang w:val="en-GB" w:eastAsia="ja-JP" w:bidi="ar-SA"/>
+        </w:rPr>
+        <w:t>Junior Front-End Developer</w:t>
+      </w:r>
+      <w:r>
+        <w:rPr>
+          <w:szCs w:val="28"/>
+        </w:rPr>
+        <w:tab/>
+        <w:tab/>
+        <w:tab/>
+        <w:tab/>
+        <w:tab/>
+        <w:tab/>
+      </w:r>
+      <w:r>
+        <w:rPr>
+          <w:rFonts w:eastAsia="ＭＳ 明朝" w:cs="Tahoma"/>
+          <w:color w:val="auto"/>
+          <w:kern w:val="0"/>
+          <w:sz w:val="22"/>
+          <w:szCs w:val="28"/>
+          <w:lang w:val="en-GB" w:eastAsia="ja-JP" w:bidi="ar-SA"/>
+        </w:rPr>
+        <w:t>April 2021</w:t>
+      </w:r>
+      <w:r>
+        <w:rPr>
+          <w:szCs w:val="28"/>
+        </w:rPr>
+        <w:t xml:space="preserve"> to </w:t>
+      </w:r>
+      <w:r>
+        <w:rPr>
+          <w:rFonts w:eastAsia="ＭＳ 明朝" w:cs="Tahoma"/>
+          <w:color w:val="auto"/>
+          <w:kern w:val="0"/>
+          <w:sz w:val="22"/>
+          <w:szCs w:val="28"/>
+          <w:lang w:val="en-GB" w:eastAsia="ja-JP" w:bidi="ar-SA"/>
+        </w:rPr>
+        <w:t>Present</w:t>
+      </w:r>
+    </w:p>
+    <w:p>
+      <w:pPr>
+        <w:pStyle w:val="Normal"/>
+        <w:rPr>
+          <w:szCs w:val="28"/>
+        </w:rPr>
+      </w:pPr>
+      <w:r>
+        <w:rPr>
+          <w:rFonts w:eastAsia="ＭＳ 明朝" w:cs="Tahoma"/>
+          <w:color w:val="auto"/>
+          <w:kern w:val="0"/>
+          <w:sz w:val="22"/>
+          <w:szCs w:val="28"/>
+          <w:lang w:val="en-GB" w:eastAsia="ja-JP" w:bidi="ar-SA"/>
+        </w:rPr>
+        <w:t>SportStream</w:t>
+      </w:r>
+      <w:r>
+        <w:rPr>
+          <w:szCs w:val="28"/>
+        </w:rPr>
+        <w:t xml:space="preserve"> Ltd. is a British </w:t>
+      </w:r>
+      <w:r>
+        <w:rPr>
+          <w:rFonts w:eastAsia="ＭＳ 明朝" w:cs="Tahoma"/>
+          <w:color w:val="auto"/>
+          <w:kern w:val="0"/>
+          <w:sz w:val="22"/>
+          <w:szCs w:val="28"/>
+          <w:lang w:val="en-GB" w:eastAsia="ja-JP" w:bidi="ar-SA"/>
+        </w:rPr>
+        <w:t>sport streaming</w:t>
+      </w:r>
+      <w:r>
+        <w:rPr>
+          <w:szCs w:val="28"/>
+        </w:rPr>
+        <w:t xml:space="preserve"> company </w:t>
+      </w:r>
+      <w:r>
+        <w:rPr>
+          <w:szCs w:val="28"/>
+        </w:rPr>
+        <w:t>for amateur and semi-professional sports</w:t>
+      </w:r>
+      <w:r>
+        <w:rPr>
+          <w:szCs w:val="28"/>
+        </w:rPr>
+        <w:t xml:space="preserve">. Based in </w:t>
+      </w:r>
+      <w:r>
+        <w:rPr>
+          <w:rFonts w:eastAsia="ＭＳ 明朝" w:cs="Tahoma"/>
+          <w:color w:val="auto"/>
+          <w:kern w:val="0"/>
+          <w:sz w:val="22"/>
+          <w:szCs w:val="28"/>
+          <w:lang w:val="en-GB" w:eastAsia="ja-JP" w:bidi="ar-SA"/>
+        </w:rPr>
+        <w:t>London</w:t>
+      </w:r>
+      <w:r>
+        <w:rPr>
+          <w:szCs w:val="28"/>
+        </w:rPr>
+        <w:t>, England, United Kingdom</w:t>
       </w:r>
     </w:p>
     <w:p>
@@ -518,160 +810,107 @@
           <w:ilvl w:val="0"/>
           <w:numId w:val="3"/>
         </w:numPr>
-        <w:spacing w:lineRule="auto" w:line="240" w:before="57" w:after="200"/>
-        <w:jc w:val="left"/>
-        <w:rPr/>
-      </w:pPr>
-      <w:r>
-        <w:rPr>
-          <w:rFonts w:eastAsia="ＭＳ 明朝" w:cs="Tahoma"/>
-          <w:color w:val="auto"/>
-          <w:kern w:val="0"/>
-          <w:sz w:val="22"/>
-          <w:szCs w:val="22"/>
-          <w:u w:val="none"/>
-          <w:lang w:val="en-GB" w:eastAsia="ja-JP" w:bidi="ar-SA"/>
-        </w:rPr>
-        <w:t>Intentionally will become an ongoing personal project to implement further mechanics and enemy varieties as a resemblance of the Metroidvania genre.</w:t>
-      </w:r>
-    </w:p>
-    <w:p>
-      <w:pPr>
-        <w:pStyle w:val="NoSpacing"/>
-        <w:jc w:val="center"/>
-        <w:rPr>
-          <w:sz w:val="24"/>
+        <w:spacing w:before="0" w:after="0"/>
+        <w:rPr/>
+      </w:pPr>
+      <w:r>
+        <w:rPr>
+          <w:szCs w:val="28"/>
+          <w:u w:val="none"/>
+        </w:rPr>
+        <w:t>Created a website exclusively for the business from the ground up using React.js and Gatsby.js respectively to develop a fast loading application based on the Photoshop design template.</w:t>
+      </w:r>
+    </w:p>
+    <w:p>
+      <w:pPr>
+        <w:pStyle w:val="Normal"/>
+        <w:numPr>
+          <w:ilvl w:val="0"/>
+          <w:numId w:val="3"/>
+        </w:numPr>
+        <w:spacing w:before="0" w:after="0"/>
+        <w:rPr/>
+      </w:pPr>
+      <w:r>
+        <w:rPr>
+          <w:szCs w:val="28"/>
+          <w:u w:val="none"/>
+        </w:rPr>
+        <w:t>Utilised industry-standard practices that involve responsive layouts using media queries to showcase an accessible website application for desktop, laptop, tablet and mobile users.</w:t>
+      </w:r>
+    </w:p>
+    <w:p>
+      <w:pPr>
+        <w:pStyle w:val="Normal"/>
+        <w:numPr>
+          <w:ilvl w:val="0"/>
+          <w:numId w:val="3"/>
+        </w:numPr>
+        <w:spacing w:before="0" w:after="0"/>
+        <w:rPr/>
+      </w:pPr>
+      <w:r>
+        <w:rPr>
+          <w:szCs w:val="28"/>
+          <w:u w:val="none"/>
+        </w:rPr>
+        <w:t>Developed and maintained reusable React components to cut down development time for new pages.</w:t>
+      </w:r>
+    </w:p>
+    <w:p>
+      <w:pPr>
+        <w:pStyle w:val="Normal"/>
+        <w:numPr>
+          <w:ilvl w:val="0"/>
+          <w:numId w:val="3"/>
+        </w:numPr>
+        <w:spacing w:before="0" w:after="0"/>
+        <w:rPr/>
+      </w:pPr>
+      <w:r>
+        <w:rPr>
+          <w:szCs w:val="28"/>
+          <w:u w:val="none"/>
+        </w:rPr>
+        <w:t>Collaborated with stakeholders and co-workers on issues that needed resolving and made fixes based on complexity and impact.</w:t>
+      </w:r>
+      <w:r>
+        <w:rPr>
+          <w:szCs w:val="28"/>
           <w:u w:val="single"/>
         </w:rPr>
-      </w:pPr>
-      <w:r>
-        <w:rPr>
-          <w:sz w:val="24"/>
+        <w:br/>
+      </w:r>
+    </w:p>
+    <w:p>
+      <w:pPr>
+        <w:pStyle w:val="Normal"/>
+        <w:rPr>
+          <w:szCs w:val="28"/>
           <w:u w:val="single"/>
         </w:rPr>
-        <w:t>Qualifications</w:t>
-      </w:r>
-    </w:p>
-    <w:p>
-      <w:pPr>
-        <w:pStyle w:val="NoSpacing"/>
-        <w:jc w:val="center"/>
-        <w:rPr>
-          <w:sz w:val="24"/>
-        </w:rPr>
-      </w:pPr>
-      <w:r>
-        <w:rPr>
-          <w:sz w:val="24"/>
-        </w:rPr>
-      </w:r>
-    </w:p>
-    <w:p>
-      <w:pPr>
-        <w:pStyle w:val="NoSpacing"/>
-        <w:jc w:val="center"/>
-        <w:rPr/>
-      </w:pPr>
-      <w:r>
-        <w:rPr/>
-        <w:t>Udacity Front-end Developer Nanodegree – Pass</w:t>
-      </w:r>
-    </w:p>
-    <w:p>
-      <w:pPr>
-        <w:pStyle w:val="NoSpacing"/>
-        <w:jc w:val="center"/>
-        <w:rPr/>
-      </w:pPr>
-      <w:r>
-        <w:rPr/>
-        <w:t>BA (Hons) Game Design – Tiga Accredited – First Class Honours</w:t>
-      </w:r>
-    </w:p>
-    <w:p>
-      <w:pPr>
-        <w:pStyle w:val="NoSpacing"/>
-        <w:jc w:val="center"/>
-        <w:rPr/>
-      </w:pPr>
-      <w:r>
-        <w:rPr/>
-        <w:t>BTEC National Diploma for Games Development – DDD (Distinction, Distinction, Distinction)</w:t>
-      </w:r>
-    </w:p>
-    <w:p>
-      <w:pPr>
-        <w:pStyle w:val="NoSpacing"/>
-        <w:jc w:val="center"/>
-        <w:rPr/>
-      </w:pPr>
-      <w:r>
-        <w:rPr/>
-        <w:t>BTEC First Diploma in IT – Merit</w:t>
-      </w:r>
-    </w:p>
-    <w:p>
-      <w:pPr>
-        <w:pStyle w:val="NoSpacing"/>
-        <w:jc w:val="center"/>
-        <w:rPr/>
-      </w:pPr>
-      <w:r>
-        <w:rPr/>
-        <w:t>BTEC Introductory Diploma for IT at Work – Distinction</w:t>
-      </w:r>
-    </w:p>
-    <w:p>
-      <w:pPr>
-        <w:pStyle w:val="NoSpacing"/>
-        <w:jc w:val="center"/>
-        <w:rPr>
-          <w:sz w:val="22"/>
-          <w:szCs w:val="22"/>
-          <w:u w:val="none"/>
-        </w:rPr>
-      </w:pPr>
-      <w:r>
-        <w:rPr>
-          <w:sz w:val="22"/>
-          <w:szCs w:val="22"/>
-          <w:u w:val="none"/>
-        </w:rPr>
+      </w:pPr>
+      <w:r>
+        <w:rPr/>
       </w:r>
     </w:p>
     <w:p>
       <w:pPr>
         <w:pStyle w:val="Normal"/>
-        <w:jc w:val="center"/>
-        <w:rPr>
-          <w:sz w:val="24"/>
+        <w:rPr/>
+      </w:pPr>
+      <w:r>
+        <w:rPr>
+          <w:szCs w:val="28"/>
           <w:u w:val="single"/>
         </w:rPr>
-      </w:pPr>
-      <w:r>
-        <w:rPr>
-          <w:sz w:val="24"/>
-          <w:u w:val="single"/>
-        </w:rPr>
-        <w:t>Work Experience</w:t>
-      </w:r>
-    </w:p>
-    <w:p>
-      <w:pPr>
-        <w:pStyle w:val="Normal"/>
-        <w:rPr/>
-      </w:pPr>
-      <w:r>
-        <w:rPr>
-          <w:szCs w:val="28"/>
-          <w:u w:val="single"/>
-        </w:rPr>
         <w:t>TT Fusion Ltd – QA Tester</w:t>
       </w:r>
       <w:r>
         <w:rPr>
           <w:szCs w:val="28"/>
         </w:rPr>
+        <w:tab/>
         <w:tab/>
         <w:tab/>
         <w:tab/>
@@ -717,11 +956,9 @@
         <w:pStyle w:val="ListParagraph"/>
         <w:numPr>
           <w:ilvl w:val="0"/>
-          <w:numId w:val="1"/>
+          <w:numId w:val="4"/>
         </w:numPr>
-        <w:rPr>
-          <w:szCs w:val="28"/>
-        </w:rPr>
+        <w:rPr/>
       </w:pPr>
       <w:r>
         <w:rPr>
@@ -735,11 +972,9 @@
         <w:pStyle w:val="ListParagraph"/>
         <w:numPr>
           <w:ilvl w:val="0"/>
-          <w:numId w:val="1"/>
+          <w:numId w:val="4"/>
         </w:numPr>
-        <w:rPr>
-          <w:szCs w:val="28"/>
-        </w:rPr>
+        <w:rPr/>
       </w:pPr>
       <w:r>
         <w:rPr>
@@ -753,7 +988,7 @@
         <w:pStyle w:val="ListParagraph"/>
         <w:numPr>
           <w:ilvl w:val="0"/>
-          <w:numId w:val="1"/>
+          <w:numId w:val="4"/>
         </w:numPr>
         <w:rPr/>
       </w:pPr>
@@ -766,135 +1001,159 @@
     </w:p>
     <w:p>
       <w:pPr>
-        <w:pStyle w:val="ListParagraph"/>
-        <w:numPr>
-          <w:ilvl w:val="0"/>
-          <w:numId w:val="0"/>
-        </w:numPr>
-        <w:ind w:left="0" w:right="0" w:hanging="0"/>
-        <w:rPr>
-          <w:szCs w:val="28"/>
+        <w:pStyle w:val="NoSpacing"/>
+        <w:jc w:val="center"/>
+        <w:rPr>
+          <w:sz w:val="24"/>
           <w:u w:val="single"/>
         </w:rPr>
       </w:pPr>
       <w:r>
         <w:rPr>
-          <w:szCs w:val="28"/>
+          <w:i w:val="false"/>
+          <w:iCs w:val="false"/>
+          <w:sz w:val="24"/>
+          <w:szCs w:val="24"/>
           <w:u w:val="single"/>
         </w:rPr>
-      </w:r>
-    </w:p>
-    <w:p>
-      <w:pPr>
-        <w:pStyle w:val="ListParagraph"/>
-        <w:numPr>
-          <w:ilvl w:val="0"/>
-          <w:numId w:val="0"/>
-        </w:numPr>
-        <w:ind w:left="0" w:right="0" w:hanging="0"/>
-        <w:rPr>
-          <w:szCs w:val="28"/>
+        <w:t>Other Employment</w:t>
+      </w:r>
+    </w:p>
+    <w:p>
+      <w:pPr>
+        <w:pStyle w:val="NoSpacing"/>
+        <w:jc w:val="center"/>
+        <w:rPr>
+          <w:i w:val="false"/>
+          <w:i w:val="false"/>
+          <w:iCs w:val="false"/>
+          <w:u w:val="none"/>
+        </w:rPr>
+      </w:pPr>
+      <w:r>
+        <w:rPr>
+          <w:i w:val="false"/>
+          <w:iCs w:val="false"/>
+          <w:u w:val="none"/>
+        </w:rPr>
+      </w:r>
+    </w:p>
+    <w:p>
+      <w:pPr>
+        <w:pStyle w:val="NoSpacing"/>
+        <w:jc w:val="left"/>
+        <w:rPr>
+          <w:i w:val="false"/>
+          <w:i w:val="false"/>
+          <w:iCs w:val="false"/>
           <w:u w:val="single"/>
         </w:rPr>
       </w:pPr>
       <w:r>
         <w:rPr>
-          <w:szCs w:val="28"/>
+          <w:i w:val="false"/>
+          <w:iCs w:val="false"/>
           <w:u w:val="single"/>
         </w:rPr>
-      </w:r>
-    </w:p>
-    <w:p>
-      <w:pPr>
-        <w:pStyle w:val="ListParagraph"/>
-        <w:numPr>
-          <w:ilvl w:val="0"/>
-          <w:numId w:val="0"/>
-        </w:numPr>
-        <w:ind w:left="0" w:right="0" w:hanging="0"/>
-        <w:rPr/>
-      </w:pPr>
-      <w:r>
-        <w:rPr>
-          <w:szCs w:val="28"/>
-          <w:u w:val="single"/>
-        </w:rPr>
-        <w:t>SEGA Europe Ltd - Functionality Tester</w:t>
-      </w:r>
-      <w:r>
-        <w:rPr>
-          <w:szCs w:val="28"/>
+        <w:t>MMARAP – Lead Game Designer</w:t>
+      </w:r>
+      <w:r>
+        <w:rPr>
+          <w:i w:val="false"/>
+          <w:iCs w:val="false"/>
+          <w:u w:val="none"/>
         </w:rPr>
         <w:tab/>
         <w:tab/>
         <w:tab/>
         <w:tab/>
         <w:tab/>
-        <w:t xml:space="preserve">October 2014 to July 2015 </w:t>
-      </w:r>
-    </w:p>
-    <w:p>
-      <w:pPr>
-        <w:pStyle w:val="Normal"/>
-        <w:rPr>
-          <w:szCs w:val="28"/>
-        </w:rPr>
-      </w:pPr>
-      <w:r>
-        <w:rPr>
-          <w:szCs w:val="28"/>
-        </w:rPr>
-        <w:t>SEGA, is a Japanese multinational video game developer and publisher company headquartered in Tokyo, Japan, with multiple offices around the world. Sega developed and manufactured numerous home video game consoles from 1983 to 2001.</w:t>
-      </w:r>
-    </w:p>
-    <w:p>
-      <w:pPr>
-        <w:pStyle w:val="Normal"/>
-        <w:rPr/>
-      </w:pPr>
-      <w:r>
-        <w:rPr>
-          <w:i/>
-          <w:szCs w:val="28"/>
-        </w:rPr>
-        <w:t>Games worked on: Total War: ARENA, Dead Island 2</w:t>
+        <w:tab/>
+        <w:t xml:space="preserve">    March 2021 to Present</w:t>
       </w:r>
     </w:p>
     <w:p>
       <w:pPr>
         <w:pStyle w:val="NoSpacing"/>
-        <w:jc w:val="center"/>
-        <w:rPr>
-          <w:sz w:val="24"/>
-          <w:u w:val="single"/>
-        </w:rPr>
-      </w:pPr>
-      <w:r>
-        <w:rPr>
-          <w:i w:val="false"/>
-          <w:iCs w:val="false"/>
-          <w:sz w:val="24"/>
-          <w:szCs w:val="24"/>
-          <w:u w:val="single"/>
-        </w:rPr>
-        <w:t>Other Employment</w:t>
-      </w:r>
-    </w:p>
-    <w:p>
-      <w:pPr>
-        <w:pStyle w:val="NoSpacing"/>
-        <w:jc w:val="center"/>
+        <w:jc w:val="left"/>
         <w:rPr>
           <w:i w:val="false"/>
           <w:i w:val="false"/>
           <w:iCs w:val="false"/>
-          <w:u w:val="none"/>
+          <w:u w:val="single"/>
         </w:rPr>
       </w:pPr>
       <w:r>
         <w:rPr>
           <w:i w:val="false"/>
           <w:iCs w:val="false"/>
+          <w:u w:val="single"/>
+        </w:rPr>
+      </w:r>
+    </w:p>
+    <w:p>
+      <w:pPr>
+        <w:pStyle w:val="NoSpacing"/>
+        <w:numPr>
+          <w:ilvl w:val="0"/>
+          <w:numId w:val="5"/>
+        </w:numPr>
+        <w:jc w:val="left"/>
+        <w:rPr/>
+      </w:pPr>
+      <w:r>
+        <w:rPr>
+          <w:u w:val="none"/>
+        </w:rPr>
+        <w:t>Created, designed and documented core gameplay mechanics, theme of the game and the world creation for the game as a whole.</w:t>
+      </w:r>
+    </w:p>
+    <w:p>
+      <w:pPr>
+        <w:pStyle w:val="NoSpacing"/>
+        <w:numPr>
+          <w:ilvl w:val="0"/>
+          <w:numId w:val="5"/>
+        </w:numPr>
+        <w:jc w:val="left"/>
+        <w:rPr/>
+      </w:pPr>
+      <w:r>
+        <w:rPr>
+          <w:u w:val="none"/>
+        </w:rPr>
+        <w:t>Led a team of programmers and artists on providing key objectives to complete within a reasonable time-frame using Gantt/Agile.</w:t>
+      </w:r>
+    </w:p>
+    <w:p>
+      <w:pPr>
+        <w:pStyle w:val="NoSpacing"/>
+        <w:numPr>
+          <w:ilvl w:val="0"/>
+          <w:numId w:val="5"/>
+        </w:numPr>
+        <w:jc w:val="left"/>
+        <w:rPr>
+          <w:u w:val="none"/>
+        </w:rPr>
+      </w:pPr>
+      <w:r>
+        <w:rPr>
+          <w:u w:val="none"/>
+        </w:rPr>
+        <w:t>Assisted with the recruitment of future volunteers who has key abilities and strong characteristics that relates to key roles within the development team.</w:t>
+      </w:r>
+    </w:p>
+    <w:p>
+      <w:pPr>
+        <w:pStyle w:val="NoSpacing"/>
+        <w:jc w:val="left"/>
+        <w:rPr>
+          <w:u w:val="none"/>
+        </w:rPr>
+      </w:pPr>
+      <w:r>
+        <w:rPr>
           <w:u w:val="none"/>
         </w:rPr>
       </w:r>
@@ -963,16 +1222,12 @@
         <w:widowControl w:val="false"/>
         <w:numPr>
           <w:ilvl w:val="0"/>
-          <w:numId w:val="3"/>
+          <w:numId w:val="6"/>
         </w:numPr>
         <w:suppressAutoHyphens w:val="true"/>
         <w:spacing w:lineRule="auto" w:line="240" w:before="0" w:after="0"/>
         <w:jc w:val="left"/>
-        <w:rPr>
-          <w:sz w:val="22"/>
-          <w:szCs w:val="22"/>
-          <w:u w:val="none"/>
-        </w:rPr>
+        <w:rPr/>
       </w:pPr>
       <w:r>
         <w:rPr>
@@ -989,16 +1244,12 @@
         <w:widowControl w:val="false"/>
         <w:numPr>
           <w:ilvl w:val="0"/>
-          <w:numId w:val="3"/>
+          <w:numId w:val="6"/>
         </w:numPr>
         <w:suppressAutoHyphens w:val="true"/>
         <w:spacing w:lineRule="auto" w:line="240" w:before="0" w:after="0"/>
         <w:jc w:val="left"/>
-        <w:rPr>
-          <w:sz w:val="22"/>
-          <w:szCs w:val="22"/>
-          <w:u w:val="none"/>
-        </w:rPr>
+        <w:rPr/>
       </w:pPr>
       <w:r>
         <w:rPr>
@@ -1015,16 +1266,12 @@
         <w:widowControl w:val="false"/>
         <w:numPr>
           <w:ilvl w:val="0"/>
-          <w:numId w:val="3"/>
+          <w:numId w:val="6"/>
         </w:numPr>
         <w:suppressAutoHyphens w:val="true"/>
         <w:spacing w:lineRule="auto" w:line="240" w:before="0" w:after="0"/>
         <w:jc w:val="left"/>
-        <w:rPr>
-          <w:sz w:val="22"/>
-          <w:szCs w:val="22"/>
-          <w:u w:val="none"/>
-        </w:rPr>
+        <w:rPr/>
       </w:pPr>
       <w:r>
         <w:rPr>
@@ -1041,16 +1288,12 @@
         <w:widowControl w:val="false"/>
         <w:numPr>
           <w:ilvl w:val="0"/>
-          <w:numId w:val="3"/>
+          <w:numId w:val="6"/>
         </w:numPr>
         <w:suppressAutoHyphens w:val="true"/>
         <w:spacing w:lineRule="auto" w:line="240" w:before="0" w:after="0"/>
         <w:jc w:val="left"/>
-        <w:rPr>
-          <w:sz w:val="22"/>
-          <w:szCs w:val="22"/>
-          <w:u w:val="none"/>
-        </w:rPr>
+        <w:rPr/>
       </w:pPr>
       <w:r>
         <w:rPr>
@@ -1067,7 +1310,7 @@
         <w:widowControl w:val="false"/>
         <w:numPr>
           <w:ilvl w:val="0"/>
-          <w:numId w:val="3"/>
+          <w:numId w:val="6"/>
         </w:numPr>
         <w:suppressAutoHyphens w:val="true"/>
         <w:spacing w:lineRule="auto" w:line="240" w:before="0" w:after="0"/>
@@ -1127,7 +1370,7 @@
       <w:lvlJc w:val="left"/>
       <w:pPr>
         <w:tabs>
-          <w:tab w:val="num" w:pos="0"/>
+          <w:tab w:val="num" w:pos="720"/>
         </w:tabs>
         <w:ind w:left="720" w:hanging="360"/>
       </w:pPr>
@@ -1138,41 +1381,86 @@
     <w:lvl w:ilvl="1">
       <w:start w:val="1"/>
       <w:numFmt w:val="bullet"/>
-      <w:lvlText w:val="o"/>
-      <w:lvlJc w:val="left"/>
-      <w:pPr>
-        <w:tabs>
-          <w:tab w:val="num" w:pos="0"/>
+      <w:lvlText w:val="◦"/>
+      <w:lvlJc w:val="left"/>
+      <w:pPr>
+        <w:tabs>
+          <w:tab w:val="num" w:pos="1080"/>
+        </w:tabs>
+        <w:ind w:left="1080" w:hanging="360"/>
+      </w:pPr>
+      <w:rPr>
+        <w:rFonts w:ascii="OpenSymbol" w:hAnsi="OpenSymbol" w:cs="OpenSymbol" w:hint="default"/>
+      </w:rPr>
+    </w:lvl>
+    <w:lvl w:ilvl="2">
+      <w:start w:val="1"/>
+      <w:numFmt w:val="bullet"/>
+      <w:lvlText w:val="▪"/>
+      <w:lvlJc w:val="left"/>
+      <w:pPr>
+        <w:tabs>
+          <w:tab w:val="num" w:pos="1440"/>
         </w:tabs>
         <w:ind w:left="1440" w:hanging="360"/>
       </w:pPr>
       <w:rPr>
-        <w:rFonts w:ascii="Courier New" w:hAnsi="Courier New" w:cs="Courier New" w:hint="default"/>
-      </w:rPr>
-    </w:lvl>
-    <w:lvl w:ilvl="2">
-      <w:start w:val="1"/>
-      <w:numFmt w:val="bullet"/>
-      <w:lvlText w:val=""/>
-      <w:lvlJc w:val="left"/>
-      <w:pPr>
-        <w:tabs>
-          <w:tab w:val="num" w:pos="0"/>
+        <w:rFonts w:ascii="OpenSymbol" w:hAnsi="OpenSymbol" w:cs="OpenSymbol" w:hint="default"/>
+      </w:rPr>
+    </w:lvl>
+    <w:lvl w:ilvl="3">
+      <w:start w:val="1"/>
+      <w:numFmt w:val="bullet"/>
+      <w:lvlText w:val=""/>
+      <w:lvlJc w:val="left"/>
+      <w:pPr>
+        <w:tabs>
+          <w:tab w:val="num" w:pos="1800"/>
+        </w:tabs>
+        <w:ind w:left="1800" w:hanging="360"/>
+      </w:pPr>
+      <w:rPr>
+        <w:rFonts w:ascii="Symbol" w:hAnsi="Symbol" w:cs="Symbol" w:hint="default"/>
+      </w:rPr>
+    </w:lvl>
+    <w:lvl w:ilvl="4">
+      <w:start w:val="1"/>
+      <w:numFmt w:val="bullet"/>
+      <w:lvlText w:val="◦"/>
+      <w:lvlJc w:val="left"/>
+      <w:pPr>
+        <w:tabs>
+          <w:tab w:val="num" w:pos="2160"/>
         </w:tabs>
         <w:ind w:left="2160" w:hanging="360"/>
       </w:pPr>
       <w:rPr>
-        <w:rFonts w:ascii="Wingdings" w:hAnsi="Wingdings" w:cs="Wingdings" w:hint="default"/>
-      </w:rPr>
-    </w:lvl>
-    <w:lvl w:ilvl="3">
+        <w:rFonts w:ascii="OpenSymbol" w:hAnsi="OpenSymbol" w:cs="OpenSymbol" w:hint="default"/>
+      </w:rPr>
+    </w:lvl>
+    <w:lvl w:ilvl="5">
+      <w:start w:val="1"/>
+      <w:numFmt w:val="bullet"/>
+      <w:lvlText w:val="▪"/>
+      <w:lvlJc w:val="left"/>
+      <w:pPr>
+        <w:tabs>
+          <w:tab w:val="num" w:pos="2520"/>
+        </w:tabs>
+        <w:ind w:left="2520" w:hanging="360"/>
+      </w:pPr>
+      <w:rPr>
+        <w:rFonts w:ascii="OpenSymbol" w:hAnsi="OpenSymbol" w:cs="OpenSymbol" w:hint="default"/>
+      </w:rPr>
+    </w:lvl>
+    <w:lvl w:ilvl="6">
       <w:start w:val="1"/>
       <w:numFmt w:val="bullet"/>
       <w:lvlText w:val=""/>
       <w:lvlJc w:val="left"/>
       <w:pPr>
         <w:tabs>
-          <w:tab w:val="num" w:pos="0"/>
+          <w:tab w:val="num" w:pos="2880"/>
         </w:tabs>
         <w:ind w:left="2880" w:hanging="360"/>
       </w:pPr>
@@ -1180,79 +1468,34 @@
         <w:rFonts w:ascii="Symbol" w:hAnsi="Symbol" w:cs="Symbol" w:hint="default"/>
       </w:rPr>
     </w:lvl>
-    <w:lvl w:ilvl="4">
-      <w:start w:val="1"/>
-      <w:numFmt w:val="bullet"/>
-      <w:lvlText w:val="o"/>
-      <w:lvlJc w:val="left"/>
-      <w:pPr>
-        <w:tabs>
-          <w:tab w:val="num" w:pos="0"/>
+    <w:lvl w:ilvl="7">
+      <w:start w:val="1"/>
+      <w:numFmt w:val="bullet"/>
+      <w:lvlText w:val="◦"/>
+      <w:lvlJc w:val="left"/>
+      <w:pPr>
+        <w:tabs>
+          <w:tab w:val="num" w:pos="3240"/>
+        </w:tabs>
+        <w:ind w:left="3240" w:hanging="360"/>
+      </w:pPr>
+      <w:rPr>
+        <w:rFonts w:ascii="OpenSymbol" w:hAnsi="OpenSymbol" w:cs="OpenSymbol" w:hint="default"/>
+      </w:rPr>
+    </w:lvl>
+    <w:lvl w:ilvl="8">
+      <w:start w:val="1"/>
+      <w:numFmt w:val="bullet"/>
+      <w:lvlText w:val="▪"/>
+      <w:lvlJc w:val="left"/>
+      <w:pPr>
+        <w:tabs>
+          <w:tab w:val="num" w:pos="3600"/>
         </w:tabs>
         <w:ind w:left="3600" w:hanging="360"/>
       </w:pPr>
       <w:rPr>
-        <w:rFonts w:ascii="Courier New" w:hAnsi="Courier New" w:cs="Courier New" w:hint="default"/>
-      </w:rPr>
-    </w:lvl>
-    <w:lvl w:ilvl="5">
-      <w:start w:val="1"/>
-      <w:numFmt w:val="bullet"/>
-      <w:lvlText w:val=""/>
-      <w:lvlJc w:val="left"/>
-      <w:pPr>
-        <w:tabs>
-          <w:tab w:val="num" w:pos="0"/>
-        </w:tabs>
-        <w:ind w:left="4320" w:hanging="360"/>
-      </w:pPr>
-      <w:rPr>
-        <w:rFonts w:ascii="Wingdings" w:hAnsi="Wingdings" w:cs="Wingdings" w:hint="default"/>
-      </w:rPr>
-    </w:lvl>
-    <w:lvl w:ilvl="6">
-      <w:start w:val="1"/>
-      <w:numFmt w:val="bullet"/>
-      <w:lvlText w:val=""/>
-      <w:lvlJc w:val="left"/>
-      <w:pPr>
-        <w:tabs>
-          <w:tab w:val="num" w:pos="0"/>
-        </w:tabs>
-        <w:ind w:left="5040" w:hanging="360"/>
-      </w:pPr>
-      <w:rPr>
-        <w:rFonts w:ascii="Symbol" w:hAnsi="Symbol" w:cs="Symbol" w:hint="default"/>
-      </w:rPr>
-    </w:lvl>
-    <w:lvl w:ilvl="7">
-      <w:start w:val="1"/>
-      <w:numFmt w:val="bullet"/>
-      <w:lvlText w:val="o"/>
-      <w:lvlJc w:val="left"/>
-      <w:pPr>
-        <w:tabs>
-          <w:tab w:val="num" w:pos="0"/>
-        </w:tabs>
-        <w:ind w:left="5760" w:hanging="360"/>
-      </w:pPr>
-      <w:rPr>
-        <w:rFonts w:ascii="Courier New" w:hAnsi="Courier New" w:cs="Courier New" w:hint="default"/>
-      </w:rPr>
-    </w:lvl>
-    <w:lvl w:ilvl="8">
-      <w:start w:val="1"/>
-      <w:numFmt w:val="bullet"/>
-      <w:lvlText w:val=""/>
-      <w:lvlJc w:val="left"/>
-      <w:pPr>
-        <w:tabs>
-          <w:tab w:val="num" w:pos="0"/>
-        </w:tabs>
-        <w:ind w:left="6480" w:hanging="360"/>
-      </w:pPr>
-      <w:rPr>
-        <w:rFonts w:ascii="Wingdings" w:hAnsi="Wingdings" w:cs="Wingdings" w:hint="default"/>
+        <w:rFonts w:ascii="OpenSymbol" w:hAnsi="OpenSymbol" w:cs="OpenSymbol" w:hint="default"/>
       </w:rPr>
     </w:lvl>
   </w:abstractNum>
@@ -1531,6 +1774,417 @@
     </w:lvl>
   </w:abstractNum>
   <w:abstractNum w:abstractNumId="4">
+    <w:lvl w:ilvl="0">
+      <w:start w:val="1"/>
+      <w:numFmt w:val="bullet"/>
+      <w:lvlText w:val=""/>
+      <w:lvlJc w:val="left"/>
+      <w:pPr>
+        <w:tabs>
+          <w:tab w:val="num" w:pos="720"/>
+        </w:tabs>
+        <w:ind w:left="720" w:hanging="360"/>
+      </w:pPr>
+      <w:rPr>
+        <w:rFonts w:ascii="Symbol" w:hAnsi="Symbol" w:cs="Symbol" w:hint="default"/>
+      </w:rPr>
+    </w:lvl>
+    <w:lvl w:ilvl="1">
+      <w:start w:val="1"/>
+      <w:numFmt w:val="bullet"/>
+      <w:lvlText w:val="◦"/>
+      <w:lvlJc w:val="left"/>
+      <w:pPr>
+        <w:tabs>
+          <w:tab w:val="num" w:pos="1080"/>
+        </w:tabs>
+        <w:ind w:left="1080" w:hanging="360"/>
+      </w:pPr>
+      <w:rPr>
+        <w:rFonts w:ascii="OpenSymbol" w:hAnsi="OpenSymbol" w:cs="OpenSymbol" w:hint="default"/>
+      </w:rPr>
+    </w:lvl>
+    <w:lvl w:ilvl="2">
+      <w:start w:val="1"/>
+      <w:numFmt w:val="bullet"/>
+      <w:lvlText w:val="▪"/>
+      <w:lvlJc w:val="left"/>
+      <w:pPr>
+        <w:tabs>
+          <w:tab w:val="num" w:pos="1440"/>
+        </w:tabs>
+        <w:ind w:left="1440" w:hanging="360"/>
+      </w:pPr>
+      <w:rPr>
+        <w:rFonts w:ascii="OpenSymbol" w:hAnsi="OpenSymbol" w:cs="OpenSymbol" w:hint="default"/>
+      </w:rPr>
+    </w:lvl>
+    <w:lvl w:ilvl="3">
+      <w:start w:val="1"/>
+      <w:numFmt w:val="bullet"/>
+      <w:lvlText w:val=""/>
+      <w:lvlJc w:val="left"/>
+      <w:pPr>
+        <w:tabs>
+          <w:tab w:val="num" w:pos="1800"/>
+        </w:tabs>
+        <w:ind w:left="1800" w:hanging="360"/>
+      </w:pPr>
+      <w:rPr>
+        <w:rFonts w:ascii="Symbol" w:hAnsi="Symbol" w:cs="Symbol" w:hint="default"/>
+      </w:rPr>
+    </w:lvl>
+    <w:lvl w:ilvl="4">
+      <w:start w:val="1"/>
+      <w:numFmt w:val="bullet"/>
+      <w:lvlText w:val="◦"/>
+      <w:lvlJc w:val="left"/>
+      <w:pPr>
+        <w:tabs>
+          <w:tab w:val="num" w:pos="2160"/>
+        </w:tabs>
+        <w:ind w:left="2160" w:hanging="360"/>
+      </w:pPr>
+      <w:rPr>
+        <w:rFonts w:ascii="OpenSymbol" w:hAnsi="OpenSymbol" w:cs="OpenSymbol" w:hint="default"/>
+      </w:rPr>
+    </w:lvl>
+    <w:lvl w:ilvl="5">
+      <w:start w:val="1"/>
+      <w:numFmt w:val="bullet"/>
+      <w:lvlText w:val="▪"/>
+      <w:lvlJc w:val="left"/>
+      <w:pPr>
+        <w:tabs>
+          <w:tab w:val="num" w:pos="2520"/>
+        </w:tabs>
+        <w:ind w:left="2520" w:hanging="360"/>
+      </w:pPr>
+      <w:rPr>
+        <w:rFonts w:ascii="OpenSymbol" w:hAnsi="OpenSymbol" w:cs="OpenSymbol" w:hint="default"/>
+      </w:rPr>
+    </w:lvl>
+    <w:lvl w:ilvl="6">
+      <w:start w:val="1"/>
+      <w:numFmt w:val="bullet"/>
+      <w:lvlText w:val=""/>
+      <w:lvlJc w:val="left"/>
+      <w:pPr>
+        <w:tabs>
+          <w:tab w:val="num" w:pos="2880"/>
+        </w:tabs>
+        <w:ind w:left="2880" w:hanging="360"/>
+      </w:pPr>
+      <w:rPr>
+        <w:rFonts w:ascii="Symbol" w:hAnsi="Symbol" w:cs="Symbol" w:hint="default"/>
+      </w:rPr>
+    </w:lvl>
+    <w:lvl w:ilvl="7">
+      <w:start w:val="1"/>
+      <w:numFmt w:val="bullet"/>
+      <w:lvlText w:val="◦"/>
+      <w:lvlJc w:val="left"/>
+      <w:pPr>
+        <w:tabs>
+          <w:tab w:val="num" w:pos="3240"/>
+        </w:tabs>
+        <w:ind w:left="3240" w:hanging="360"/>
+      </w:pPr>
+      <w:rPr>
+        <w:rFonts w:ascii="OpenSymbol" w:hAnsi="OpenSymbol" w:cs="OpenSymbol" w:hint="default"/>
+      </w:rPr>
+    </w:lvl>
+    <w:lvl w:ilvl="8">
+      <w:start w:val="1"/>
+      <w:numFmt w:val="bullet"/>
+      <w:lvlText w:val="▪"/>
+      <w:lvlJc w:val="left"/>
+      <w:pPr>
+        <w:tabs>
+          <w:tab w:val="num" w:pos="3600"/>
+        </w:tabs>
+        <w:ind w:left="3600" w:hanging="360"/>
+      </w:pPr>
+      <w:rPr>
+        <w:rFonts w:ascii="OpenSymbol" w:hAnsi="OpenSymbol" w:cs="OpenSymbol" w:hint="default"/>
+      </w:rPr>
+    </w:lvl>
+  </w:abstractNum>
+  <w:abstractNum w:abstractNumId="5">
+    <w:lvl w:ilvl="0">
+      <w:start w:val="1"/>
+      <w:numFmt w:val="bullet"/>
+      <w:lvlText w:val=""/>
+      <w:lvlJc w:val="left"/>
+      <w:pPr>
+        <w:tabs>
+          <w:tab w:val="num" w:pos="720"/>
+        </w:tabs>
+        <w:ind w:left="720" w:hanging="360"/>
+      </w:pPr>
+      <w:rPr>
+        <w:rFonts w:ascii="Symbol" w:hAnsi="Symbol" w:cs="Symbol" w:hint="default"/>
+      </w:rPr>
+    </w:lvl>
+    <w:lvl w:ilvl="1">
+      <w:start w:val="1"/>
+      <w:numFmt w:val="bullet"/>
+      <w:lvlText w:val="◦"/>
+      <w:lvlJc w:val="left"/>
+      <w:pPr>
+        <w:tabs>
+          <w:tab w:val="num" w:pos="1080"/>
+        </w:tabs>
+        <w:ind w:left="1080" w:hanging="360"/>
+      </w:pPr>
+      <w:rPr>
+        <w:rFonts w:ascii="OpenSymbol" w:hAnsi="OpenSymbol" w:cs="OpenSymbol" w:hint="default"/>
+      </w:rPr>
+    </w:lvl>
+    <w:lvl w:ilvl="2">
+      <w:start w:val="1"/>
+      <w:numFmt w:val="bullet"/>
+      <w:lvlText w:val="▪"/>
+      <w:lvlJc w:val="left"/>
+      <w:pPr>
+        <w:tabs>
+          <w:tab w:val="num" w:pos="1440"/>
+        </w:tabs>
+        <w:ind w:left="1440" w:hanging="360"/>
+      </w:pPr>
+      <w:rPr>
+        <w:rFonts w:ascii="OpenSymbol" w:hAnsi="OpenSymbol" w:cs="OpenSymbol" w:hint="default"/>
+      </w:rPr>
+    </w:lvl>
+    <w:lvl w:ilvl="3">
+      <w:start w:val="1"/>
+      <w:numFmt w:val="bullet"/>
+      <w:lvlText w:val=""/>
+      <w:lvlJc w:val="left"/>
+      <w:pPr>
+        <w:tabs>
+          <w:tab w:val="num" w:pos="1800"/>
+        </w:tabs>
+        <w:ind w:left="1800" w:hanging="360"/>
+      </w:pPr>
+      <w:rPr>
+        <w:rFonts w:ascii="Symbol" w:hAnsi="Symbol" w:cs="Symbol" w:hint="default"/>
+      </w:rPr>
+    </w:lvl>
+    <w:lvl w:ilvl="4">
+      <w:start w:val="1"/>
+      <w:numFmt w:val="bullet"/>
+      <w:lvlText w:val="◦"/>
+      <w:lvlJc w:val="left"/>
+      <w:pPr>
+        <w:tabs>
+          <w:tab w:val="num" w:pos="2160"/>
+        </w:tabs>
+        <w:ind w:left="2160" w:hanging="360"/>
+      </w:pPr>
+      <w:rPr>
+        <w:rFonts w:ascii="OpenSymbol" w:hAnsi="OpenSymbol" w:cs="OpenSymbol" w:hint="default"/>
+      </w:rPr>
+    </w:lvl>
+    <w:lvl w:ilvl="5">
+      <w:start w:val="1"/>
+      <w:numFmt w:val="bullet"/>
+      <w:lvlText w:val="▪"/>
+      <w:lvlJc w:val="left"/>
+      <w:pPr>
+        <w:tabs>
+          <w:tab w:val="num" w:pos="2520"/>
+        </w:tabs>
+        <w:ind w:left="2520" w:hanging="360"/>
+      </w:pPr>
+      <w:rPr>
+        <w:rFonts w:ascii="OpenSymbol" w:hAnsi="OpenSymbol" w:cs="OpenSymbol" w:hint="default"/>
+      </w:rPr>
+    </w:lvl>
+    <w:lvl w:ilvl="6">
+      <w:start w:val="1"/>
+      <w:numFmt w:val="bullet"/>
+      <w:lvlText w:val=""/>
+      <w:lvlJc w:val="left"/>
+      <w:pPr>
+        <w:tabs>
+          <w:tab w:val="num" w:pos="2880"/>
+        </w:tabs>
+        <w:ind w:left="2880" w:hanging="360"/>
+      </w:pPr>
+      <w:rPr>
+        <w:rFonts w:ascii="Symbol" w:hAnsi="Symbol" w:cs="Symbol" w:hint="default"/>
+      </w:rPr>
+    </w:lvl>
+    <w:lvl w:ilvl="7">
+      <w:start w:val="1"/>
+      <w:numFmt w:val="bullet"/>
+      <w:lvlText w:val="◦"/>
+      <w:lvlJc w:val="left"/>
+      <w:pPr>
+        <w:tabs>
+          <w:tab w:val="num" w:pos="3240"/>
+        </w:tabs>
+        <w:ind w:left="3240" w:hanging="360"/>
+      </w:pPr>
+      <w:rPr>
+        <w:rFonts w:ascii="OpenSymbol" w:hAnsi="OpenSymbol" w:cs="OpenSymbol" w:hint="default"/>
+      </w:rPr>
+    </w:lvl>
+    <w:lvl w:ilvl="8">
+      <w:start w:val="1"/>
+      <w:numFmt w:val="bullet"/>
+      <w:lvlText w:val="▪"/>
+      <w:lvlJc w:val="left"/>
+      <w:pPr>
+        <w:tabs>
+          <w:tab w:val="num" w:pos="3600"/>
+        </w:tabs>
+        <w:ind w:left="3600" w:hanging="360"/>
+      </w:pPr>
+      <w:rPr>
+        <w:rFonts w:ascii="OpenSymbol" w:hAnsi="OpenSymbol" w:cs="OpenSymbol" w:hint="default"/>
+      </w:rPr>
+    </w:lvl>
+  </w:abstractNum>
+  <w:abstractNum w:abstractNumId="6">
+    <w:lvl w:ilvl="0">
+      <w:start w:val="1"/>
+      <w:numFmt w:val="bullet"/>
+      <w:lvlText w:val=""/>
+      <w:lvlJc w:val="left"/>
+      <w:pPr>
+        <w:tabs>
+          <w:tab w:val="num" w:pos="720"/>
+        </w:tabs>
+        <w:ind w:left="720" w:hanging="360"/>
+      </w:pPr>
+      <w:rPr>
+        <w:rFonts w:ascii="Symbol" w:hAnsi="Symbol" w:cs="Symbol" w:hint="default"/>
+      </w:rPr>
+    </w:lvl>
+    <w:lvl w:ilvl="1">
+      <w:start w:val="1"/>
+      <w:numFmt w:val="bullet"/>
+      <w:lvlText w:val="◦"/>
+      <w:lvlJc w:val="left"/>
+      <w:pPr>
+        <w:tabs>
+          <w:tab w:val="num" w:pos="1080"/>
+        </w:tabs>
+        <w:ind w:left="1080" w:hanging="360"/>
+      </w:pPr>
+      <w:rPr>
+        <w:rFonts w:ascii="OpenSymbol" w:hAnsi="OpenSymbol" w:cs="OpenSymbol" w:hint="default"/>
+      </w:rPr>
+    </w:lvl>
+    <w:lvl w:ilvl="2">
+      <w:start w:val="1"/>
+      <w:numFmt w:val="bullet"/>
+      <w:lvlText w:val="▪"/>
+      <w:lvlJc w:val="left"/>
+      <w:pPr>
+        <w:tabs>
+          <w:tab w:val="num" w:pos="1440"/>
+        </w:tabs>
+        <w:ind w:left="1440" w:hanging="360"/>
+      </w:pPr>
+      <w:rPr>
+        <w:rFonts w:ascii="OpenSymbol" w:hAnsi="OpenSymbol" w:cs="OpenSymbol" w:hint="default"/>
+      </w:rPr>
+    </w:lvl>
+    <w:lvl w:ilvl="3">
+      <w:start w:val="1"/>
+      <w:numFmt w:val="bullet"/>
+      <w:lvlText w:val=""/>
+      <w:lvlJc w:val="left"/>
+      <w:pPr>
+        <w:tabs>
+          <w:tab w:val="num" w:pos="1800"/>
+        </w:tabs>
+        <w:ind w:left="1800" w:hanging="360"/>
+      </w:pPr>
+      <w:rPr>
+        <w:rFonts w:ascii="Symbol" w:hAnsi="Symbol" w:cs="Symbol" w:hint="default"/>
+      </w:rPr>
+    </w:lvl>
+    <w:lvl w:ilvl="4">
+      <w:start w:val="1"/>
+      <w:numFmt w:val="bullet"/>
+      <w:lvlText w:val="◦"/>
+      <w:lvlJc w:val="left"/>
+      <w:pPr>
+        <w:tabs>
+          <w:tab w:val="num" w:pos="2160"/>
+        </w:tabs>
+        <w:ind w:left="2160" w:hanging="360"/>
+      </w:pPr>
+      <w:rPr>
+        <w:rFonts w:ascii="OpenSymbol" w:hAnsi="OpenSymbol" w:cs="OpenSymbol" w:hint="default"/>
+      </w:rPr>
+    </w:lvl>
+    <w:lvl w:ilvl="5">
+      <w:start w:val="1"/>
+      <w:numFmt w:val="bullet"/>
+      <w:lvlText w:val="▪"/>
+      <w:lvlJc w:val="left"/>
+      <w:pPr>
+        <w:tabs>
+          <w:tab w:val="num" w:pos="2520"/>
+        </w:tabs>
+        <w:ind w:left="2520" w:hanging="360"/>
+      </w:pPr>
+      <w:rPr>
+        <w:rFonts w:ascii="OpenSymbol" w:hAnsi="OpenSymbol" w:cs="OpenSymbol" w:hint="default"/>
+      </w:rPr>
+    </w:lvl>
+    <w:lvl w:ilvl="6">
+      <w:start w:val="1"/>
+      <w:numFmt w:val="bullet"/>
+      <w:lvlText w:val=""/>
+      <w:lvlJc w:val="left"/>
+      <w:pPr>
+        <w:tabs>
+          <w:tab w:val="num" w:pos="2880"/>
+        </w:tabs>
+        <w:ind w:left="2880" w:hanging="360"/>
+      </w:pPr>
+      <w:rPr>
+        <w:rFonts w:ascii="Symbol" w:hAnsi="Symbol" w:cs="Symbol" w:hint="default"/>
+      </w:rPr>
+    </w:lvl>
+    <w:lvl w:ilvl="7">
+      <w:start w:val="1"/>
+      <w:numFmt w:val="bullet"/>
+      <w:lvlText w:val="◦"/>
+      <w:lvlJc w:val="left"/>
+      <w:pPr>
+        <w:tabs>
+          <w:tab w:val="num" w:pos="3240"/>
+        </w:tabs>
+        <w:ind w:left="3240" w:hanging="360"/>
+      </w:pPr>
+      <w:rPr>
+        <w:rFonts w:ascii="OpenSymbol" w:hAnsi="OpenSymbol" w:cs="OpenSymbol" w:hint="default"/>
+      </w:rPr>
+    </w:lvl>
+    <w:lvl w:ilvl="8">
+      <w:start w:val="1"/>
+      <w:numFmt w:val="bullet"/>
+      <w:lvlText w:val="▪"/>
+      <w:lvlJc w:val="left"/>
+      <w:pPr>
+        <w:tabs>
+          <w:tab w:val="num" w:pos="3600"/>
+        </w:tabs>
+        <w:ind w:left="3600" w:hanging="360"/>
+      </w:pPr>
+      <w:rPr>
+        <w:rFonts w:ascii="OpenSymbol" w:hAnsi="OpenSymbol" w:cs="OpenSymbol" w:hint="default"/>
+      </w:rPr>
+    </w:lvl>
+  </w:abstractNum>
+  <w:abstractNum w:abstractNumId="7">
     <w:lvl w:ilvl="0">
       <w:start w:val="1"/>
       <w:numFmt w:val="none"/>
@@ -1660,6 +2314,15 @@
   </w:num>
   <w:num w:numId="4">
     <w:abstractNumId w:val="4"/>
+  </w:num>
+  <w:num w:numId="5">
+    <w:abstractNumId w:val="5"/>
+  </w:num>
+  <w:num w:numId="6">
+    <w:abstractNumId w:val="6"/>
+  </w:num>
+  <w:num w:numId="7">
+    <w:abstractNumId w:val="7"/>
   </w:num>
 </w:numbering>
 </file>

</xml_diff>

<commit_message>
Changed address to match current location
</commit_message>
<xml_diff>
--- a/content/sections/about/CV-Craig Taylor.docx
+++ b/content/sections/about/CV-Craig Taylor.docx
@@ -23,7 +23,7 @@
                 <wp:positionV relativeFrom="paragraph">
                   <wp:posOffset>-1184275</wp:posOffset>
                 </wp:positionV>
-                <wp:extent cx="3890010" cy="1146810"/>
+                <wp:extent cx="3890645" cy="1147445"/>
                 <wp:effectExtent l="0" t="0" r="0" b="0"/>
                 <wp:wrapNone/>
                 <wp:docPr id="1" name="Text Box 2"/>
@@ -34,7 +34,7 @@
                       <wps:spPr>
                         <a:xfrm>
                           <a:off x="0" y="0"/>
-                          <a:ext cx="3889440" cy="1146240"/>
+                          <a:ext cx="3890160" cy="1146960"/>
                         </a:xfrm>
                         <a:prstGeom prst="rect">
                           <a:avLst/>
@@ -77,11 +77,71 @@
                             </w:pPr>
                             <w:r>
                               <w:rPr>
+                                <w:rFonts w:eastAsia="ＭＳ 明朝" w:cs="Tahoma"/>
+                                <w:color w:val="000000"/>
+                                <w:kern w:val="0"/>
+                                <w:sz w:val="24"/>
+                                <w:szCs w:val="24"/>
+                                <w:lang w:val="en-GB" w:eastAsia="en-GB" w:bidi="ar-SA"/>
+                              </w:rPr>
+                              <w:t>Flat 1, 30 Stanstead Road</w:t>
+                            </w:r>
+                            <w:r>
+                              <w:rPr>
                                 <w:color w:val="000000"/>
                                 <w:sz w:val="24"/>
                                 <w:szCs w:val="24"/>
                               </w:rPr>
-                              <w:t>80 Edward Tyler Road, London, SE12 9QF</w:t>
+                              <w:t>, L</w:t>
+                            </w:r>
+                            <w:r>
+                              <w:rPr>
+                                <w:rFonts w:eastAsia="ＭＳ 明朝" w:cs="Tahoma"/>
+                                <w:color w:val="000000"/>
+                                <w:kern w:val="0"/>
+                                <w:sz w:val="24"/>
+                                <w:szCs w:val="24"/>
+                                <w:lang w:val="en-GB" w:eastAsia="en-GB" w:bidi="ar-SA"/>
+                              </w:rPr>
+                              <w:t>ONDON</w:t>
+                            </w:r>
+                            <w:r>
+                              <w:rPr>
+                                <w:color w:val="000000"/>
+                                <w:sz w:val="24"/>
+                                <w:szCs w:val="24"/>
+                              </w:rPr>
+                              <w:t>, SE</w:t>
+                            </w:r>
+                            <w:r>
+                              <w:rPr>
+                                <w:rFonts w:eastAsia="ＭＳ 明朝" w:cs="Tahoma"/>
+                                <w:color w:val="000000"/>
+                                <w:kern w:val="0"/>
+                                <w:sz w:val="24"/>
+                                <w:szCs w:val="24"/>
+                                <w:lang w:val="en-GB" w:eastAsia="en-GB" w:bidi="ar-SA"/>
+                              </w:rPr>
+                              <w:t>23</w:t>
+                            </w:r>
+                            <w:r>
+                              <w:rPr>
+                                <w:color w:val="000000"/>
+                                <w:sz w:val="24"/>
+                                <w:szCs w:val="24"/>
+                              </w:rPr>
+                              <w:t xml:space="preserve"> </w:t>
+                            </w:r>
+                            <w:r>
+                              <w:rPr>
+                                <w:rFonts w:eastAsia="ＭＳ 明朝" w:cs="Tahoma"/>
+                                <w:color w:val="000000"/>
+                                <w:kern w:val="0"/>
+                                <w:sz w:val="24"/>
+                                <w:szCs w:val="24"/>
+                                <w:lang w:val="en-GB" w:eastAsia="en-GB" w:bidi="ar-SA"/>
+                              </w:rPr>
+                              <w:t>1BW</w:t>
                             </w:r>
                           </w:p>
                           <w:p>
@@ -152,7 +212,7 @@
           </mc:Choice>
           <mc:Fallback>
             <w:pict>
-              <v:rect id="shape_0" ID="Text Box 2" fillcolor="white" stroked="f" style="position:absolute;margin-left:90pt;margin-top:-93.25pt;width:306.2pt;height:90.2pt;mso-wrap-style:square;v-text-anchor:top;mso-position-horizontal-relative:margin">
+              <v:rect id="shape_0" ID="Text Box 2" path="m0,0l-2147483645,0l-2147483645,-2147483646l0,-2147483646xe" fillcolor="white" stroked="f" style="position:absolute;margin-left:90pt;margin-top:-93.25pt;width:306.25pt;height:90.25pt;mso-wrap-style:square;v-text-anchor:top;mso-position-horizontal-relative:margin">
                 <v:fill o:detectmouseclick="t" type="solid" color2="black"/>
                 <v:stroke color="#3465a4" weight="9360" joinstyle="round" endcap="flat"/>
                 <v:textbox>
@@ -180,11 +240,71 @@
                       </w:pPr>
                       <w:r>
                         <w:rPr>
+                          <w:rFonts w:eastAsia="ＭＳ 明朝" w:cs="Tahoma"/>
+                          <w:color w:val="000000"/>
+                          <w:kern w:val="0"/>
+                          <w:sz w:val="24"/>
+                          <w:szCs w:val="24"/>
+                          <w:lang w:val="en-GB" w:eastAsia="en-GB" w:bidi="ar-SA"/>
+                        </w:rPr>
+                        <w:t>Flat 1, 30 Stanstead Road</w:t>
+                      </w:r>
+                      <w:r>
+                        <w:rPr>
                           <w:color w:val="000000"/>
                           <w:sz w:val="24"/>
                           <w:szCs w:val="24"/>
                         </w:rPr>
-                        <w:t>80 Edward Tyler Road, London, SE12 9QF</w:t>
+                        <w:t>, L</w:t>
+                      </w:r>
+                      <w:r>
+                        <w:rPr>
+                          <w:rFonts w:eastAsia="ＭＳ 明朝" w:cs="Tahoma"/>
+                          <w:color w:val="000000"/>
+                          <w:kern w:val="0"/>
+                          <w:sz w:val="24"/>
+                          <w:szCs w:val="24"/>
+                          <w:lang w:val="en-GB" w:eastAsia="en-GB" w:bidi="ar-SA"/>
+                        </w:rPr>
+                        <w:t>ONDON</w:t>
+                      </w:r>
+                      <w:r>
+                        <w:rPr>
+                          <w:color w:val="000000"/>
+                          <w:sz w:val="24"/>
+                          <w:szCs w:val="24"/>
+                        </w:rPr>
+                        <w:t>, SE</w:t>
+                      </w:r>
+                      <w:r>
+                        <w:rPr>
+                          <w:rFonts w:eastAsia="ＭＳ 明朝" w:cs="Tahoma"/>
+                          <w:color w:val="000000"/>
+                          <w:kern w:val="0"/>
+                          <w:sz w:val="24"/>
+                          <w:szCs w:val="24"/>
+                          <w:lang w:val="en-GB" w:eastAsia="en-GB" w:bidi="ar-SA"/>
+                        </w:rPr>
+                        <w:t>23</w:t>
+                      </w:r>
+                      <w:r>
+                        <w:rPr>
+                          <w:color w:val="000000"/>
+                          <w:sz w:val="24"/>
+                          <w:szCs w:val="24"/>
+                        </w:rPr>
+                        <w:t xml:space="preserve"> </w:t>
+                      </w:r>
+                      <w:r>
+                        <w:rPr>
+                          <w:rFonts w:eastAsia="ＭＳ 明朝" w:cs="Tahoma"/>
+                          <w:color w:val="000000"/>
+                          <w:kern w:val="0"/>
+                          <w:sz w:val="24"/>
+                          <w:szCs w:val="24"/>
+                          <w:lang w:val="en-GB" w:eastAsia="en-GB" w:bidi="ar-SA"/>
+                        </w:rPr>
+                        <w:t>1BW</w:t>
                       </w:r>
                     </w:p>
                     <w:p>
@@ -991,6 +1111,7 @@
           <w:ilvl w:val="0"/>
           <w:numId w:val="4"/>
         </w:numPr>
+        <w:ind w:left="720" w:right="0" w:hanging="360"/>
         <w:rPr/>
       </w:pPr>
       <w:r>
@@ -1007,6 +1128,7 @@
           <w:ilvl w:val="0"/>
           <w:numId w:val="4"/>
         </w:numPr>
+        <w:ind w:left="720" w:right="0" w:hanging="360"/>
         <w:rPr/>
       </w:pPr>
       <w:r>
@@ -1023,6 +1145,7 @@
           <w:ilvl w:val="0"/>
           <w:numId w:val="4"/>
         </w:numPr>
+        <w:ind w:left="720" w:right="0" w:hanging="360"/>
         <w:rPr/>
       </w:pPr>
       <w:r>
@@ -2382,7 +2505,7 @@
     <w:pPr>
       <w:widowControl/>
       <w:suppressAutoHyphens w:val="true"/>
-      <w:overflowPunct w:val="true"/>
+      <w:overflowPunct w:val="false"/>
       <w:bidi w:val="0"/>
       <w:spacing w:lineRule="auto" w:line="276" w:before="0" w:after="200"/>
       <w:jc w:val="left"/>
@@ -2480,7 +2603,7 @@
     <w:pPr>
       <w:widowControl/>
       <w:suppressAutoHyphens w:val="true"/>
-      <w:overflowPunct w:val="true"/>
+      <w:overflowPunct w:val="false"/>
       <w:bidi w:val="0"/>
       <w:spacing w:lineRule="auto" w:line="240" w:before="0" w:after="0"/>
       <w:jc w:val="left"/>

</xml_diff>